<commit_message>
updated build document for VC++ and added wx widgets patched source files to SVN
</commit_message>
<xml_diff>
--- a/build_vc2013/Getting started with Visual Studio 2013 Express and wxWidgets 3.docx
+++ b/build_vc2013/Getting started with Visual Studio 2013 Express and wxWidgets 3.docx
@@ -1,6 +1,6 @@
 
 <file path=word/document.xml><?xml version="1.0" encoding="utf-8"?>
-<w:document xmlns:wpc="http://schemas.microsoft.com/office/word/2010/wordprocessingCanvas" xmlns:mc="http://schemas.openxmlformats.org/markup-compatibility/2006" xmlns:o="urn:schemas-microsoft-com:office:office" xmlns:r="http://schemas.openxmlformats.org/officeDocument/2006/relationships" xmlns:m="http://schemas.openxmlformats.org/officeDocument/2006/math" xmlns:v="urn:schemas-microsoft-com:vml" xmlns:wp14="http://schemas.microsoft.com/office/word/2010/wordprocessingDrawing" xmlns:wp="http://schemas.openxmlformats.org/drawingml/2006/wordprocessingDrawing" xmlns:w10="urn:schemas-microsoft-com:office:word" xmlns:w="http://schemas.openxmlformats.org/wordprocessingml/2006/main" xmlns:w14="http://schemas.microsoft.com/office/word/2010/wordml" xmlns:wpg="http://schemas.microsoft.com/office/word/2010/wordprocessingGroup" xmlns:wpi="http://schemas.microsoft.com/office/word/2010/wordprocessingInk" xmlns:wne="http://schemas.microsoft.com/office/word/2006/wordml" xmlns:wps="http://schemas.microsoft.com/office/word/2010/wordprocessingShape" mc:Ignorable="w14 wp14">
+<w:document xmlns:wpc="http://schemas.microsoft.com/office/word/2010/wordprocessingCanvas" xmlns:mc="http://schemas.openxmlformats.org/markup-compatibility/2006" xmlns:o="urn:schemas-microsoft-com:office:office" xmlns:r="http://schemas.openxmlformats.org/officeDocument/2006/relationships" xmlns:m="http://schemas.openxmlformats.org/officeDocument/2006/math" xmlns:v="urn:schemas-microsoft-com:vml" xmlns:wp14="http://schemas.microsoft.com/office/word/2010/wordprocessingDrawing" xmlns:wp="http://schemas.openxmlformats.org/drawingml/2006/wordprocessingDrawing" xmlns:w10="urn:schemas-microsoft-com:office:word" xmlns:w="http://schemas.openxmlformats.org/wordprocessingml/2006/main" xmlns:w14="http://schemas.microsoft.com/office/word/2010/wordml" xmlns:w15="http://schemas.microsoft.com/office/word/2012/wordml" xmlns:wpg="http://schemas.microsoft.com/office/word/2010/wordprocessingGroup" xmlns:wpi="http://schemas.microsoft.com/office/word/2010/wordprocessingInk" xmlns:wne="http://schemas.microsoft.com/office/word/2006/wordml" xmlns:wps="http://schemas.microsoft.com/office/word/2010/wordprocessingShape" mc:Ignorable="w14 w15 wp14">
   <w:body>
     <w:p>
       <w:pPr>
@@ -164,7 +164,7 @@
           </mc:Choice>
           <mc:Fallback>
             <w:pict>
-              <v:shapetype id="_x0000_t202" coordsize="21600,21600" o:spt="202" path="m,l,21600r21600,l21600,xe">
+              <v:shapetype w14:anchorId="46BD6F5C" id="_x0000_t202" coordsize="21600,21600" o:spt="202" path="m,l,21600r21600,l21600,xe">
                 <v:stroke joinstyle="miter"/>
                 <v:path gradientshapeok="t" o:connecttype="rect"/>
               </v:shapetype>
@@ -210,7 +210,25 @@
                           <w:color w:val="FFFFFF" w:themeColor="background1"/>
                           <w:sz w:val="36"/>
                         </w:rPr>
-                        <w:t>13 and wxWidgets 3</w:t>
+                        <w:t xml:space="preserve">13 and </w:t>
+                      </w:r>
+                      <w:proofErr w:type="spellStart"/>
+                      <w:r>
+                        <w:rPr>
+                          <w:rFonts w:ascii="Segoe UI Light" w:hAnsi="Segoe UI Light"/>
+                          <w:color w:val="FFFFFF" w:themeColor="background1"/>
+                          <w:sz w:val="36"/>
+                        </w:rPr>
+                        <w:t>wxWidgets</w:t>
+                      </w:r>
+                      <w:proofErr w:type="spellEnd"/>
+                      <w:r>
+                        <w:rPr>
+                          <w:rFonts w:ascii="Segoe UI Light" w:hAnsi="Segoe UI Light"/>
+                          <w:color w:val="FFFFFF" w:themeColor="background1"/>
+                          <w:sz w:val="36"/>
+                        </w:rPr>
+                        <w:t xml:space="preserve"> 3</w:t>
                       </w:r>
                       <w:r>
                         <w:rPr>
@@ -260,16 +278,18 @@
           <w:color w:val="808080" w:themeColor="background1" w:themeShade="80"/>
           <w:sz w:val="24"/>
         </w:rPr>
-        <w:t>Aron P. Dobos</w:t>
-      </w:r>
+        <w:t xml:space="preserve">Aron P. </w:t>
+      </w:r>
+      <w:proofErr w:type="spellStart"/>
       <w:r>
         <w:rPr>
           <w:rFonts w:ascii="Segoe UI Light" w:hAnsi="Segoe UI Light"/>
           <w:color w:val="808080" w:themeColor="background1" w:themeShade="80"/>
           <w:sz w:val="24"/>
         </w:rPr>
-        <w:tab/>
-      </w:r>
+        <w:t>Dobos</w:t>
+      </w:r>
+      <w:proofErr w:type="spellEnd"/>
       <w:r>
         <w:rPr>
           <w:rFonts w:ascii="Segoe UI Light" w:hAnsi="Segoe UI Light"/>
@@ -348,7 +368,7 @@
           <w:color w:val="808080" w:themeColor="background1" w:themeShade="80"/>
           <w:sz w:val="24"/>
         </w:rPr>
-        <w:t xml:space="preserve">8 December </w:t>
+        <w:tab/>
       </w:r>
       <w:r>
         <w:rPr>
@@ -356,7 +376,7 @@
           <w:color w:val="808080" w:themeColor="background1" w:themeShade="80"/>
           <w:sz w:val="24"/>
         </w:rPr>
-        <w:t>201</w:t>
+        <w:t>1</w:t>
       </w:r>
       <w:r>
         <w:rPr>
@@ -364,7 +384,39 @@
           <w:color w:val="808080" w:themeColor="background1" w:themeShade="80"/>
           <w:sz w:val="24"/>
         </w:rPr>
-        <w:t>4</w:t>
+        <w:t xml:space="preserve"> </w:t>
+      </w:r>
+      <w:r>
+        <w:rPr>
+          <w:rFonts w:ascii="Segoe UI Light" w:hAnsi="Segoe UI Light"/>
+          <w:color w:val="808080" w:themeColor="background1" w:themeShade="80"/>
+          <w:sz w:val="24"/>
+        </w:rPr>
+        <w:t>March</w:t>
+      </w:r>
+      <w:r>
+        <w:rPr>
+          <w:rFonts w:ascii="Segoe UI Light" w:hAnsi="Segoe UI Light"/>
+          <w:color w:val="808080" w:themeColor="background1" w:themeShade="80"/>
+          <w:sz w:val="24"/>
+        </w:rPr>
+        <w:t xml:space="preserve"> </w:t>
+      </w:r>
+      <w:r>
+        <w:rPr>
+          <w:rFonts w:ascii="Segoe UI Light" w:hAnsi="Segoe UI Light"/>
+          <w:color w:val="808080" w:themeColor="background1" w:themeShade="80"/>
+          <w:sz w:val="24"/>
+        </w:rPr>
+        <w:t>201</w:t>
+      </w:r>
+      <w:r>
+        <w:rPr>
+          <w:rFonts w:ascii="Segoe UI Light" w:hAnsi="Segoe UI Light"/>
+          <w:color w:val="808080" w:themeColor="background1" w:themeShade="80"/>
+          <w:sz w:val="24"/>
+        </w:rPr>
+        <w:t>6</w:t>
       </w:r>
     </w:p>
     <w:p>
@@ -400,7 +452,7 @@
         </w:rPr>
         <w:t xml:space="preserve">for Windows Desktop from </w:t>
       </w:r>
-      <w:hyperlink r:id="rId6" w:history="1">
+      <w:hyperlink r:id="rId5" w:history="1">
         <w:r>
           <w:rPr>
             <w:rStyle w:val="Hyperlink"/>
@@ -481,7 +533,7 @@
         </w:rPr>
         <w:t xml:space="preserve"> from </w:t>
       </w:r>
-      <w:hyperlink r:id="rId7" w:history="1">
+      <w:hyperlink r:id="rId6" w:history="1">
         <w:r>
           <w:rPr>
             <w:rStyle w:val="Hyperlink"/>
@@ -517,6 +569,82 @@
           <w:sz w:val="28"/>
         </w:rPr>
         <w:t>Install VS 2013.  Run VS 2013 and select Help-&gt;About-&gt;Product license information. Sign in or create a Microsoft.com account to obtain a free license.</w:t>
+      </w:r>
+      <w:r>
+        <w:rPr>
+          <w:rFonts w:ascii="Segoe UI Light" w:hAnsi="Segoe UI Light"/>
+          <w:sz w:val="28"/>
+        </w:rPr>
+        <w:t xml:space="preserve"> </w:t>
+      </w:r>
+    </w:p>
+    <w:p>
+      <w:pPr>
+        <w:pStyle w:val="ListParagraph"/>
+        <w:numPr>
+          <w:ilvl w:val="0"/>
+          <w:numId w:val="1"/>
+        </w:numPr>
+        <w:rPr>
+          <w:rFonts w:ascii="Segoe UI Light" w:hAnsi="Segoe UI Light"/>
+          <w:sz w:val="28"/>
+        </w:rPr>
+      </w:pPr>
+      <w:r>
+        <w:rPr>
+          <w:rFonts w:ascii="Segoe UI Light" w:hAnsi="Segoe UI Light"/>
+          <w:sz w:val="28"/>
+        </w:rPr>
+        <w:t xml:space="preserve"> Check out </w:t>
+      </w:r>
+      <w:proofErr w:type="spellStart"/>
+      <w:r>
+        <w:rPr>
+          <w:rFonts w:ascii="Segoe UI Light" w:hAnsi="Segoe UI Light"/>
+          <w:sz w:val="28"/>
+        </w:rPr>
+        <w:t>SAMnt</w:t>
+      </w:r>
+      <w:proofErr w:type="spellEnd"/>
+      <w:r>
+        <w:rPr>
+          <w:rFonts w:ascii="Segoe UI Light" w:hAnsi="Segoe UI Light"/>
+          <w:sz w:val="28"/>
+        </w:rPr>
+        <w:t xml:space="preserve"> from </w:t>
+      </w:r>
+      <w:hyperlink r:id="rId7" w:history="1">
+        <w:r>
+          <w:rPr>
+            <w:rStyle w:val="Hyperlink"/>
+            <w:rFonts w:ascii="Segoe UI Light" w:hAnsi="Segoe UI Light"/>
+            <w:sz w:val="28"/>
+          </w:rPr>
+          <w:t>https://efmsvn.nrel.gov/SAMnt/svn/trunk</w:t>
+        </w:r>
+      </w:hyperlink>
+      <w:r>
+        <w:rPr>
+          <w:rFonts w:ascii="Segoe UI Light" w:hAnsi="Segoe UI Light"/>
+          <w:sz w:val="28"/>
+        </w:rPr>
+        <w:t xml:space="preserve">. Before compiling, create a new environment variable SAMNTDIR that points to the local </w:t>
+      </w:r>
+      <w:proofErr w:type="spellStart"/>
+      <w:r>
+        <w:rPr>
+          <w:rFonts w:ascii="Segoe UI Light" w:hAnsi="Segoe UI Light"/>
+          <w:sz w:val="28"/>
+        </w:rPr>
+        <w:t>SAMnt</w:t>
+      </w:r>
+      <w:proofErr w:type="spellEnd"/>
+      <w:r>
+        <w:rPr>
+          <w:rFonts w:ascii="Segoe UI Light" w:hAnsi="Segoe UI Light"/>
+          <w:sz w:val="28"/>
+        </w:rPr>
+        <w:t xml:space="preserve"> folder.</w:t>
       </w:r>
     </w:p>
     <w:p>
@@ -690,7 +818,138 @@
           <w:rFonts w:ascii="Segoe UI Light" w:hAnsi="Segoe UI Light"/>
           <w:sz w:val="28"/>
         </w:rPr>
-        <w:t>Start VS 2013, and open c:\wxWidgets-3.0.2\build\msw\wx_vc12.sln</w:t>
+        <w:t>C</w:t>
+      </w:r>
+      <w:r>
+        <w:rPr>
+          <w:rFonts w:ascii="Segoe UI Light" w:hAnsi="Segoe UI Light"/>
+          <w:sz w:val="28"/>
+        </w:rPr>
+        <w:t>opy the files in &lt;SAMNTDIR</w:t>
+      </w:r>
+      <w:r>
+        <w:rPr>
+          <w:rFonts w:ascii="Segoe UI Light" w:hAnsi="Segoe UI Light"/>
+          <w:sz w:val="28"/>
+        </w:rPr>
+        <w:t>&gt;\</w:t>
+      </w:r>
+      <w:proofErr w:type="spellStart"/>
+      <w:r>
+        <w:rPr>
+          <w:rFonts w:ascii="Segoe UI Light" w:hAnsi="Segoe UI Light"/>
+          <w:sz w:val="28"/>
+        </w:rPr>
+        <w:t>wx</w:t>
+      </w:r>
+      <w:proofErr w:type="spellEnd"/>
+      <w:r>
+        <w:rPr>
+          <w:rFonts w:ascii="Segoe UI Light" w:hAnsi="Segoe UI Light"/>
+          <w:sz w:val="28"/>
+        </w:rPr>
+        <w:t xml:space="preserve"> patches</w:t>
+      </w:r>
+      <w:r>
+        <w:rPr>
+          <w:rFonts w:ascii="Segoe UI Light" w:hAnsi="Segoe UI Light"/>
+          <w:sz w:val="28"/>
+        </w:rPr>
+        <w:t>\3.0.2\</w:t>
+      </w:r>
+      <w:proofErr w:type="spellStart"/>
+      <w:r>
+        <w:rPr>
+          <w:rFonts w:ascii="Segoe UI Light" w:hAnsi="Segoe UI Light"/>
+          <w:sz w:val="28"/>
+        </w:rPr>
+        <w:t>src</w:t>
+      </w:r>
+      <w:proofErr w:type="spellEnd"/>
+      <w:r>
+        <w:rPr>
+          <w:rFonts w:ascii="Segoe UI Light" w:hAnsi="Segoe UI Light"/>
+          <w:sz w:val="28"/>
+        </w:rPr>
+        <w:t>\</w:t>
+      </w:r>
+      <w:proofErr w:type="spellStart"/>
+      <w:r>
+        <w:rPr>
+          <w:rFonts w:ascii="Segoe UI Light" w:hAnsi="Segoe UI Light"/>
+          <w:sz w:val="28"/>
+        </w:rPr>
+        <w:t>aui</w:t>
+      </w:r>
+      <w:proofErr w:type="spellEnd"/>
+      <w:r>
+        <w:rPr>
+          <w:rFonts w:ascii="Segoe UI Light" w:hAnsi="Segoe UI Light"/>
+          <w:sz w:val="28"/>
+        </w:rPr>
+        <w:t>\auibook.cpp and &lt;</w:t>
+      </w:r>
+      <w:bookmarkStart w:id="0" w:name="_GoBack"/>
+      <w:bookmarkEnd w:id="0"/>
+      <w:r>
+        <w:rPr>
+          <w:rFonts w:ascii="Segoe UI Light" w:hAnsi="Segoe UI Light"/>
+          <w:sz w:val="28"/>
+        </w:rPr>
+        <w:t>SAMNTDIR</w:t>
+      </w:r>
+      <w:r>
+        <w:rPr>
+          <w:rFonts w:ascii="Segoe UI Light" w:hAnsi="Segoe UI Light"/>
+          <w:sz w:val="28"/>
+        </w:rPr>
+        <w:t>&gt;\</w:t>
+      </w:r>
+      <w:proofErr w:type="spellStart"/>
+      <w:r>
+        <w:rPr>
+          <w:rFonts w:ascii="Segoe UI Light" w:hAnsi="Segoe UI Light"/>
+          <w:sz w:val="28"/>
+        </w:rPr>
+        <w:t>wx</w:t>
+      </w:r>
+      <w:proofErr w:type="spellEnd"/>
+      <w:r>
+        <w:rPr>
+          <w:rFonts w:ascii="Segoe UI Light" w:hAnsi="Segoe UI Light"/>
+          <w:sz w:val="28"/>
+        </w:rPr>
+        <w:t xml:space="preserve"> patches</w:t>
+      </w:r>
+      <w:r>
+        <w:rPr>
+          <w:rFonts w:ascii="Segoe UI Light" w:hAnsi="Segoe UI Light"/>
+          <w:sz w:val="28"/>
+        </w:rPr>
+        <w:t>\3.0.2\</w:t>
+      </w:r>
+      <w:proofErr w:type="spellStart"/>
+      <w:r>
+        <w:rPr>
+          <w:rFonts w:ascii="Segoe UI Light" w:hAnsi="Segoe UI Light"/>
+          <w:sz w:val="28"/>
+        </w:rPr>
+        <w:t>src</w:t>
+      </w:r>
+      <w:proofErr w:type="spellEnd"/>
+      <w:r>
+        <w:rPr>
+          <w:rFonts w:ascii="Segoe UI Light" w:hAnsi="Segoe UI Light"/>
+          <w:sz w:val="28"/>
+        </w:rPr>
+        <w:t>\common\dcgraph.cpp to the c:\wxWidgets-3.0.2 folder to fix two bugs that affect SAM.</w:t>
+      </w:r>
+      <w:r>
+        <w:rPr>
+          <w:rFonts w:ascii="Segoe UI Light" w:hAnsi="Segoe UI Light"/>
+          <w:sz w:val="28"/>
+        </w:rPr>
+        <w:t xml:space="preserve"> </w:t>
       </w:r>
     </w:p>
     <w:p>
@@ -710,178 +969,7 @@
           <w:rFonts w:ascii="Segoe UI Light" w:hAnsi="Segoe UI Light"/>
           <w:sz w:val="28"/>
         </w:rPr>
-        <w:t xml:space="preserve">Implement a fix for the </w:t>
-      </w:r>
-      <w:proofErr w:type="spellStart"/>
-      <w:r>
-        <w:rPr>
-          <w:rFonts w:ascii="Segoe UI Light" w:hAnsi="Segoe UI Light"/>
-          <w:sz w:val="28"/>
-        </w:rPr>
-        <w:t>wxGraphicsPath</w:t>
-      </w:r>
-      <w:proofErr w:type="spellEnd"/>
-      <w:r>
-        <w:rPr>
-          <w:rFonts w:ascii="Segoe UI Light" w:hAnsi="Segoe UI Light"/>
-          <w:sz w:val="28"/>
-        </w:rPr>
-        <w:t xml:space="preserve"> issue.  See related discussion at </w:t>
-      </w:r>
-      <w:hyperlink r:id="rId9" w:history="1">
-        <w:r>
-          <w:rPr>
-            <w:rStyle w:val="Hyperlink"/>
-            <w:rFonts w:ascii="Segoe UI Light" w:hAnsi="Segoe UI Light"/>
-            <w:sz w:val="28"/>
-          </w:rPr>
-          <w:t>http://trac.wxwidgets.org/changeset/78023</w:t>
-        </w:r>
-      </w:hyperlink>
-      <w:r>
-        <w:rPr>
-          <w:rFonts w:ascii="Segoe UI Light" w:hAnsi="Segoe UI Light"/>
-          <w:sz w:val="28"/>
-        </w:rPr>
-        <w:t xml:space="preserve"> </w:t>
-      </w:r>
-    </w:p>
-    <w:p>
-      <w:pPr>
-        <w:pStyle w:val="ListParagraph"/>
-        <w:numPr>
-          <w:ilvl w:val="1"/>
-          <w:numId w:val="1"/>
-        </w:numPr>
-        <w:rPr>
-          <w:rFonts w:ascii="Segoe UI Light" w:hAnsi="Segoe UI Light"/>
-          <w:sz w:val="28"/>
-        </w:rPr>
-      </w:pPr>
-      <w:r>
-        <w:rPr>
-          <w:rFonts w:ascii="Segoe UI Light" w:hAnsi="Segoe UI Light"/>
-          <w:sz w:val="28"/>
-        </w:rPr>
-        <w:t>Open c:\</w:t>
-      </w:r>
-      <w:r>
-        <w:rPr>
-          <w:rFonts w:ascii="Segoe UI Light" w:hAnsi="Segoe UI Light"/>
-          <w:sz w:val="28"/>
-        </w:rPr>
-        <w:t>wxWidgets</w:t>
-      </w:r>
-      <w:r>
-        <w:rPr>
-          <w:rFonts w:ascii="Segoe UI Light" w:hAnsi="Segoe UI Light"/>
-          <w:sz w:val="28"/>
-        </w:rPr>
-        <w:t>-3.0.2\</w:t>
-      </w:r>
-      <w:r>
-        <w:rPr>
-          <w:rFonts w:ascii="Segoe UI Light" w:hAnsi="Segoe UI Light"/>
-          <w:sz w:val="28"/>
-        </w:rPr>
-        <w:t>src</w:t>
-      </w:r>
-      <w:r>
-        <w:rPr>
-          <w:rFonts w:ascii="Segoe UI Light" w:hAnsi="Segoe UI Light"/>
-          <w:sz w:val="28"/>
-        </w:rPr>
-        <w:t>\</w:t>
-      </w:r>
-      <w:r>
-        <w:rPr>
-          <w:rFonts w:ascii="Segoe UI Light" w:hAnsi="Segoe UI Light"/>
-          <w:sz w:val="28"/>
-        </w:rPr>
-        <w:t>common</w:t>
-      </w:r>
-      <w:r>
-        <w:rPr>
-          <w:rFonts w:ascii="Segoe UI Light" w:hAnsi="Segoe UI Light"/>
-          <w:sz w:val="28"/>
-        </w:rPr>
-        <w:t>\</w:t>
-      </w:r>
-      <w:r>
-        <w:rPr>
-          <w:rFonts w:ascii="Segoe UI Light" w:hAnsi="Segoe UI Light"/>
-          <w:sz w:val="28"/>
-        </w:rPr>
-        <w:t>dcgraph.cpp</w:t>
-      </w:r>
-    </w:p>
-    <w:p>
-      <w:pPr>
-        <w:pStyle w:val="ListParagraph"/>
-        <w:numPr>
-          <w:ilvl w:val="1"/>
-          <w:numId w:val="1"/>
-        </w:numPr>
-        <w:rPr>
-          <w:rFonts w:ascii="Segoe UI Light" w:hAnsi="Segoe UI Light"/>
-          <w:sz w:val="28"/>
-        </w:rPr>
-      </w:pPr>
-      <w:r>
-        <w:rPr>
-          <w:rFonts w:ascii="Segoe UI Light" w:hAnsi="Segoe UI Light"/>
-          <w:sz w:val="28"/>
-        </w:rPr>
-        <w:t>Delete lines 655 and 667, and initialize the ‘path’ variable on line 649, according to the image below:</w:t>
-      </w:r>
-    </w:p>
-    <w:p>
-      <w:pPr>
-        <w:jc w:val="center"/>
-        <w:rPr>
-          <w:rFonts w:ascii="Segoe UI Light" w:hAnsi="Segoe UI Light"/>
-          <w:sz w:val="28"/>
-        </w:rPr>
-      </w:pPr>
-      <w:r>
-        <w:rPr>
-          <w:noProof/>
-        </w:rPr>
-        <w:drawing>
-          <wp:inline distT="0" distB="0" distL="0" distR="0" wp14:anchorId="48F08633" wp14:editId="1452704C">
-            <wp:extent cx="5943600" cy="2113915"/>
-            <wp:effectExtent l="0" t="0" r="0" b="635"/>
-            <wp:docPr id="1" name="Picture 1"/>
-            <wp:cNvGraphicFramePr>
-              <a:graphicFrameLocks xmlns:a="http://schemas.openxmlformats.org/drawingml/2006/main" noChangeAspect="1"/>
-            </wp:cNvGraphicFramePr>
-            <a:graphic xmlns:a="http://schemas.openxmlformats.org/drawingml/2006/main">
-              <a:graphicData uri="http://schemas.openxmlformats.org/drawingml/2006/picture">
-                <pic:pic xmlns:pic="http://schemas.openxmlformats.org/drawingml/2006/picture">
-                  <pic:nvPicPr>
-                    <pic:cNvPr id="0" name=""/>
-                    <pic:cNvPicPr/>
-                  </pic:nvPicPr>
-                  <pic:blipFill>
-                    <a:blip r:embed="rId10"/>
-                    <a:stretch>
-                      <a:fillRect/>
-                    </a:stretch>
-                  </pic:blipFill>
-                  <pic:spPr>
-                    <a:xfrm>
-                      <a:off x="0" y="0"/>
-                      <a:ext cx="5943600" cy="2113915"/>
-                    </a:xfrm>
-                    <a:prstGeom prst="rect">
-                      <a:avLst/>
-                    </a:prstGeom>
-                  </pic:spPr>
-                </pic:pic>
-              </a:graphicData>
-            </a:graphic>
-          </wp:inline>
-        </w:drawing>
+        <w:t>Start VS 2013, and open c:\wxWidgets-3.0.2\build\msw\wx_vc12.sln</w:t>
       </w:r>
     </w:p>
     <w:p>
@@ -901,78 +989,14 @@
           <w:rFonts w:ascii="Segoe UI Light" w:hAnsi="Segoe UI Light"/>
           <w:sz w:val="28"/>
         </w:rPr>
-        <w:t xml:space="preserve">Disable process DPI awareness for applications so that they are virtualized on high-DPI screens.  See related discussion at </w:t>
-      </w:r>
-      <w:hyperlink r:id="rId11" w:history="1">
-        <w:r>
-          <w:rPr>
-            <w:rStyle w:val="Hyperlink"/>
-            <w:rFonts w:ascii="Segoe UI Light" w:hAnsi="Segoe UI Light"/>
-            <w:sz w:val="28"/>
-          </w:rPr>
-          <w:t>http://trac.wxwidgets.org/ticket/16116</w:t>
-        </w:r>
-      </w:hyperlink>
-      <w:r>
-        <w:rPr>
-          <w:rFonts w:ascii="Segoe UI Light" w:hAnsi="Segoe UI Light"/>
-          <w:sz w:val="28"/>
-        </w:rPr>
-        <w:t xml:space="preserve"> </w:t>
-      </w:r>
-    </w:p>
-    <w:p>
-      <w:pPr>
-        <w:pStyle w:val="ListParagraph"/>
-        <w:numPr>
-          <w:ilvl w:val="1"/>
-          <w:numId w:val="1"/>
-        </w:numPr>
-        <w:rPr>
-          <w:rFonts w:ascii="Segoe UI Light" w:hAnsi="Segoe UI Light"/>
-          <w:sz w:val="28"/>
-        </w:rPr>
-      </w:pPr>
-      <w:r>
-        <w:rPr>
-          <w:rFonts w:ascii="Segoe UI Light" w:hAnsi="Segoe UI Light"/>
-          <w:sz w:val="28"/>
-        </w:rPr>
-        <w:t xml:space="preserve">Open </w:t>
-      </w:r>
-      <w:r>
-        <w:rPr>
-          <w:rFonts w:ascii="Segoe UI Light" w:hAnsi="Segoe UI Light"/>
-          <w:sz w:val="28"/>
-        </w:rPr>
-        <w:t xml:space="preserve">C:\wxWidgets-3.0.2\src\msw\main.cpp </w:t>
-      </w:r>
-    </w:p>
-    <w:p>
-      <w:pPr>
-        <w:pStyle w:val="ListParagraph"/>
-        <w:numPr>
-          <w:ilvl w:val="1"/>
-          <w:numId w:val="1"/>
-        </w:numPr>
-        <w:rPr>
-          <w:rFonts w:ascii="Segoe UI Light" w:hAnsi="Segoe UI Light"/>
-          <w:sz w:val="28"/>
-        </w:rPr>
-      </w:pPr>
-      <w:r>
-        <w:rPr>
-          <w:rFonts w:ascii="Segoe UI Light" w:hAnsi="Segoe UI Light"/>
-          <w:sz w:val="28"/>
-        </w:rPr>
-        <w:t xml:space="preserve">Comment out line 408 </w:t>
-      </w:r>
-      <w:r>
-        <w:rPr>
-          <w:rFonts w:ascii="Segoe UI Light" w:hAnsi="Segoe UI Light"/>
-          <w:sz w:val="28"/>
-        </w:rPr>
-        <w:t xml:space="preserve">that calls </w:t>
+        <w:t xml:space="preserve">Build Debug and Release configurations for both Win32 and x64 platforms.  </w:t>
+      </w:r>
+      <w:r>
+        <w:rPr>
+          <w:rFonts w:ascii="Segoe UI Light" w:hAnsi="Segoe UI Light"/>
+          <w:sz w:val="28"/>
+        </w:rPr>
+        <w:t xml:space="preserve">Note: </w:t>
       </w:r>
       <w:proofErr w:type="spellStart"/>
       <w:proofErr w:type="gramStart"/>
@@ -981,104 +1005,46 @@
           <w:rFonts w:ascii="Segoe UI Light" w:hAnsi="Segoe UI Light"/>
           <w:sz w:val="28"/>
         </w:rPr>
-        <w:t>wxSetP</w:t>
-      </w:r>
-      <w:r>
-        <w:rPr>
-          <w:rFonts w:ascii="Segoe UI Light" w:hAnsi="Segoe UI Light"/>
-          <w:sz w:val="28"/>
-        </w:rPr>
-        <w:t>rocessDPIAware</w:t>
+        <w:t>wxWidgets</w:t>
       </w:r>
       <w:proofErr w:type="spellEnd"/>
-      <w:r>
-        <w:rPr>
-          <w:rFonts w:ascii="Segoe UI Light" w:hAnsi="Segoe UI Light"/>
-          <w:sz w:val="28"/>
-        </w:rPr>
-        <w:t>(</w:t>
-      </w:r>
       <w:proofErr w:type="gramEnd"/>
       <w:r>
         <w:rPr>
           <w:rFonts w:ascii="Segoe UI Light" w:hAnsi="Segoe UI Light"/>
           <w:sz w:val="28"/>
         </w:rPr>
-        <w:t>)</w:t>
-      </w:r>
-      <w:r>
-        <w:rPr>
-          <w:rFonts w:ascii="Segoe UI Light" w:hAnsi="Segoe UI Light"/>
-          <w:sz w:val="28"/>
-        </w:rPr>
-        <w:t xml:space="preserve">.  </w:t>
-      </w:r>
-    </w:p>
-    <w:p>
-      <w:pPr>
-        <w:pStyle w:val="ListParagraph"/>
-        <w:ind w:left="1440"/>
-        <w:jc w:val="center"/>
-        <w:rPr>
-          <w:rFonts w:ascii="Segoe UI Light" w:hAnsi="Segoe UI Light"/>
-          <w:sz w:val="28"/>
-        </w:rPr>
-      </w:pPr>
-      <w:r>
-        <w:rPr>
-          <w:rFonts w:ascii="Segoe UI Light" w:hAnsi="Segoe UI Light"/>
-          <w:noProof/>
-          <w:sz w:val="28"/>
-        </w:rPr>
-        <w:lastRenderedPageBreak/>
-        <w:drawing>
-          <wp:inline distT="0" distB="0" distL="0" distR="0">
-            <wp:extent cx="5634990" cy="2913380"/>
-            <wp:effectExtent l="0" t="0" r="3810" b="1270"/>
-            <wp:docPr id="3" name="Picture 3"/>
-            <wp:cNvGraphicFramePr>
-              <a:graphicFrameLocks xmlns:a="http://schemas.openxmlformats.org/drawingml/2006/main" noChangeAspect="1"/>
-            </wp:cNvGraphicFramePr>
-            <a:graphic xmlns:a="http://schemas.openxmlformats.org/drawingml/2006/main">
-              <a:graphicData uri="http://schemas.openxmlformats.org/drawingml/2006/picture">
-                <pic:pic xmlns:pic="http://schemas.openxmlformats.org/drawingml/2006/picture">
-                  <pic:nvPicPr>
-                    <pic:cNvPr id="0" name="Picture 1"/>
-                    <pic:cNvPicPr>
-                      <a:picLocks noChangeAspect="1" noChangeArrowheads="1"/>
-                    </pic:cNvPicPr>
-                  </pic:nvPicPr>
-                  <pic:blipFill>
-                    <a:blip r:embed="rId12">
-                      <a:extLst>
-                        <a:ext uri="{28A0092B-C50C-407E-A947-70E740481C1C}">
-                          <a14:useLocalDpi xmlns:a14="http://schemas.microsoft.com/office/drawing/2010/main" val="0"/>
-                        </a:ext>
-                      </a:extLst>
-                    </a:blip>
-                    <a:srcRect/>
-                    <a:stretch>
-                      <a:fillRect/>
-                    </a:stretch>
-                  </pic:blipFill>
-                  <pic:spPr bwMode="auto">
-                    <a:xfrm>
-                      <a:off x="0" y="0"/>
-                      <a:ext cx="5634990" cy="2913380"/>
-                    </a:xfrm>
-                    <a:prstGeom prst="rect">
-                      <a:avLst/>
-                    </a:prstGeom>
-                    <a:noFill/>
-                    <a:ln>
-                      <a:noFill/>
-                    </a:ln>
-                  </pic:spPr>
-                </pic:pic>
-              </a:graphicData>
-            </a:graphic>
-          </wp:inline>
-        </w:drawing>
+        <w:t xml:space="preserve"> </w:t>
+      </w:r>
+      <w:r>
+        <w:rPr>
+          <w:rFonts w:ascii="Segoe UI Light" w:hAnsi="Segoe UI Light"/>
+          <w:sz w:val="28"/>
+        </w:rPr>
+        <w:t>3.0.2</w:t>
+      </w:r>
+      <w:r>
+        <w:rPr>
+          <w:rFonts w:ascii="Segoe UI Light" w:hAnsi="Segoe UI Light"/>
+          <w:sz w:val="28"/>
+        </w:rPr>
+        <w:t xml:space="preserve"> does not require a separate folder for the 64-bit build anymore.  The libraries for 32-bit go into lib\</w:t>
+      </w:r>
+      <w:proofErr w:type="spellStart"/>
+      <w:r>
+        <w:rPr>
+          <w:rFonts w:ascii="Segoe UI Light" w:hAnsi="Segoe UI Light"/>
+          <w:sz w:val="28"/>
+        </w:rPr>
+        <w:t>vc_lib</w:t>
+      </w:r>
+      <w:proofErr w:type="spellEnd"/>
+      <w:r>
+        <w:rPr>
+          <w:rFonts w:ascii="Segoe UI Light" w:hAnsi="Segoe UI Light"/>
+          <w:sz w:val="28"/>
+        </w:rPr>
+        <w:t xml:space="preserve"> and 64-bit into lib\vc_x64_lib.</w:t>
       </w:r>
     </w:p>
     <w:p>
@@ -1098,30 +1064,14 @@
           <w:rFonts w:ascii="Segoe UI Light" w:hAnsi="Segoe UI Light"/>
           <w:sz w:val="28"/>
         </w:rPr>
-        <w:t xml:space="preserve">Build Debug and Release configurations for both Win32 and x64 platforms.  </w:t>
-      </w:r>
-      <w:r>
-        <w:rPr>
-          <w:rFonts w:ascii="Segoe UI Light" w:hAnsi="Segoe UI Light"/>
-          <w:sz w:val="28"/>
-        </w:rPr>
-        <w:t xml:space="preserve">Note: </w:t>
-      </w:r>
-      <w:proofErr w:type="spellStart"/>
-      <w:r>
-        <w:rPr>
-          <w:rFonts w:ascii="Segoe UI Light" w:hAnsi="Segoe UI Light"/>
-          <w:sz w:val="28"/>
-        </w:rPr>
-        <w:t>wxWidgets</w:t>
-      </w:r>
-      <w:proofErr w:type="spellEnd"/>
-      <w:r>
-        <w:rPr>
-          <w:rFonts w:ascii="Segoe UI Light" w:hAnsi="Segoe UI Light"/>
-          <w:sz w:val="28"/>
-        </w:rPr>
-        <w:t xml:space="preserve"> </w:t>
+        <w:t>Setup the WXMSW3 environment variable t</w:t>
+      </w:r>
+      <w:r>
+        <w:rPr>
+          <w:rFonts w:ascii="Segoe UI Light" w:hAnsi="Segoe UI Light"/>
+          <w:sz w:val="28"/>
+        </w:rPr>
+        <w:t>o point to c:\wxWidgets-</w:t>
       </w:r>
       <w:r>
         <w:rPr>
@@ -1135,23 +1085,28 @@
           <w:rFonts w:ascii="Segoe UI Light" w:hAnsi="Segoe UI Light"/>
           <w:sz w:val="28"/>
         </w:rPr>
-        <w:t xml:space="preserve"> does not require a separate folder for the 64-bit build anymore.  The libraries for 32-bit go into lib\</w:t>
-      </w:r>
-      <w:proofErr w:type="spellStart"/>
-      <w:r>
-        <w:rPr>
-          <w:rFonts w:ascii="Segoe UI Light" w:hAnsi="Segoe UI Light"/>
-          <w:sz w:val="28"/>
-        </w:rPr>
-        <w:t>vc_lib</w:t>
-      </w:r>
-      <w:proofErr w:type="spellEnd"/>
-      <w:r>
-        <w:rPr>
-          <w:rFonts w:ascii="Segoe UI Light" w:hAnsi="Segoe UI Light"/>
-          <w:sz w:val="28"/>
-        </w:rPr>
-        <w:t xml:space="preserve"> and 64-bit into lib\vc_x64_lib.</w:t>
+        <w:t xml:space="preserve"> (Control Panel-&gt;System-&gt;Advanced system settings-&gt;Environment variables)</w:t>
+      </w:r>
+      <w:r>
+        <w:rPr>
+          <w:rFonts w:ascii="Segoe UI Light" w:hAnsi="Segoe UI Light"/>
+          <w:sz w:val="28"/>
+        </w:rPr>
+        <w:t xml:space="preserve">.  Also, delete your old WXMSW3x64 environment variable </w:t>
+      </w:r>
+      <w:r>
+        <w:rPr>
+          <w:rFonts w:ascii="Segoe UI Light" w:hAnsi="Segoe UI Light"/>
+          <w:sz w:val="28"/>
+        </w:rPr>
+        <w:t xml:space="preserve">if you have it </w:t>
+      </w:r>
+      <w:r>
+        <w:rPr>
+          <w:rFonts w:ascii="Segoe UI Light" w:hAnsi="Segoe UI Light"/>
+          <w:sz w:val="28"/>
+        </w:rPr>
+        <w:t>– it’s no longer needed.</w:t>
       </w:r>
     </w:p>
     <w:p>
@@ -1171,71 +1126,9 @@
           <w:rFonts w:ascii="Segoe UI Light" w:hAnsi="Segoe UI Light"/>
           <w:sz w:val="28"/>
         </w:rPr>
-        <w:t>Setup the WXMSW3 environment variable t</w:t>
-      </w:r>
-      <w:r>
-        <w:rPr>
-          <w:rFonts w:ascii="Segoe UI Light" w:hAnsi="Segoe UI Light"/>
-          <w:sz w:val="28"/>
-        </w:rPr>
-        <w:t>o point to c:\wxWidgets-</w:t>
-      </w:r>
-      <w:r>
-        <w:rPr>
-          <w:rFonts w:ascii="Segoe UI Light" w:hAnsi="Segoe UI Light"/>
-          <w:sz w:val="28"/>
-        </w:rPr>
-        <w:t>3.0.2</w:t>
-      </w:r>
-      <w:r>
-        <w:rPr>
-          <w:rFonts w:ascii="Segoe UI Light" w:hAnsi="Segoe UI Light"/>
-          <w:sz w:val="28"/>
-        </w:rPr>
-        <w:t xml:space="preserve"> (Control Panel-&gt;System-&gt;Advanced system settings-&gt;Environment variables)</w:t>
-      </w:r>
-      <w:r>
-        <w:rPr>
-          <w:rFonts w:ascii="Segoe UI Light" w:hAnsi="Segoe UI Light"/>
-          <w:sz w:val="28"/>
-        </w:rPr>
-        <w:t xml:space="preserve">.  Also, delete your old WXMSW3x64 environment variable </w:t>
-      </w:r>
-      <w:r>
-        <w:rPr>
-          <w:rFonts w:ascii="Segoe UI Light" w:hAnsi="Segoe UI Light"/>
-          <w:sz w:val="28"/>
-        </w:rPr>
-        <w:t xml:space="preserve">if you have it </w:t>
-      </w:r>
-      <w:r>
-        <w:rPr>
-          <w:rFonts w:ascii="Segoe UI Light" w:hAnsi="Segoe UI Light"/>
-          <w:sz w:val="28"/>
-        </w:rPr>
-        <w:t>– it’s no longer needed.</w:t>
-      </w:r>
-    </w:p>
-    <w:p>
-      <w:pPr>
-        <w:pStyle w:val="ListParagraph"/>
-        <w:numPr>
-          <w:ilvl w:val="0"/>
-          <w:numId w:val="1"/>
-        </w:numPr>
-        <w:rPr>
-          <w:rFonts w:ascii="Segoe UI Light" w:hAnsi="Segoe UI Light"/>
-          <w:sz w:val="28"/>
-        </w:rPr>
-      </w:pPr>
-      <w:r>
-        <w:rPr>
-          <w:rFonts w:ascii="Segoe UI Light" w:hAnsi="Segoe UI Light"/>
-          <w:sz w:val="28"/>
-        </w:rPr>
         <w:t xml:space="preserve">Check out the LK script engine from </w:t>
       </w:r>
-      <w:hyperlink r:id="rId13" w:history="1">
+      <w:hyperlink r:id="rId9" w:history="1">
         <w:r>
           <w:rPr>
             <w:rStyle w:val="Hyperlink"/>
@@ -1371,7 +1264,7 @@
         </w:rPr>
         <w:t xml:space="preserve">) library from </w:t>
       </w:r>
-      <w:hyperlink r:id="rId14" w:history="1">
+      <w:hyperlink r:id="rId10" w:history="1">
         <w:r>
           <w:rPr>
             <w:rStyle w:val="Hyperlink"/>
@@ -1407,7 +1300,15 @@
           <w:rFonts w:ascii="Segoe UI Light" w:hAnsi="Segoe UI Light"/>
           <w:sz w:val="28"/>
         </w:rPr>
-        <w:t xml:space="preserve"> project files.  Build the Debug/Release configurations for both win32 and x64.  If successful, the libraries wexvc13wx3.lib,</w:t>
+        <w:t xml:space="preserve"> project files.  Build the Debug/Release configurations for both win32 and x64.  If </w:t>
+      </w:r>
+      <w:r>
+        <w:rPr>
+          <w:rFonts w:ascii="Segoe UI Light" w:hAnsi="Segoe UI Light"/>
+          <w:sz w:val="28"/>
+        </w:rPr>
+        <w:lastRenderedPageBreak/>
+        <w:t>successful, the libraries wexvc13wx3.lib,</w:t>
       </w:r>
       <w:r>
         <w:rPr>
@@ -1478,102 +1379,9 @@
           <w:rFonts w:ascii="Segoe UI Light" w:hAnsi="Segoe UI Light"/>
           <w:sz w:val="28"/>
         </w:rPr>
-        <w:t xml:space="preserve"> </w:t>
-      </w:r>
-      <w:r>
-        <w:rPr>
-          <w:rFonts w:ascii="Segoe UI Light" w:hAnsi="Segoe UI Light"/>
-          <w:sz w:val="28"/>
-        </w:rPr>
-        <w:t xml:space="preserve">Check out </w:t>
-      </w:r>
-      <w:proofErr w:type="spellStart"/>
-      <w:r>
-        <w:rPr>
-          <w:rFonts w:ascii="Segoe UI Light" w:hAnsi="Segoe UI Light"/>
-          <w:sz w:val="28"/>
-        </w:rPr>
-        <w:t>SAMnt</w:t>
-      </w:r>
-      <w:proofErr w:type="spellEnd"/>
-      <w:r>
-        <w:rPr>
-          <w:rFonts w:ascii="Segoe UI Light" w:hAnsi="Segoe UI Light"/>
-          <w:sz w:val="28"/>
-        </w:rPr>
-        <w:t xml:space="preserve"> from </w:t>
-      </w:r>
-      <w:hyperlink r:id="rId15" w:history="1">
-        <w:r>
-          <w:rPr>
-            <w:rStyle w:val="Hyperlink"/>
-            <w:rFonts w:ascii="Segoe UI Light" w:hAnsi="Segoe UI Light"/>
-            <w:sz w:val="28"/>
-          </w:rPr>
-          <w:t>https://efmsvn.nrel.gov/SAMnt/svn/trunk</w:t>
-        </w:r>
-      </w:hyperlink>
-      <w:r>
-        <w:rPr>
-          <w:rFonts w:ascii="Segoe UI Light" w:hAnsi="Segoe UI Light"/>
-          <w:sz w:val="28"/>
-        </w:rPr>
-        <w:t xml:space="preserve">. Before compiling, </w:t>
-      </w:r>
-      <w:proofErr w:type="gramStart"/>
-      <w:r>
-        <w:rPr>
-          <w:rFonts w:ascii="Segoe UI Light" w:hAnsi="Segoe UI Light"/>
-          <w:sz w:val="28"/>
-        </w:rPr>
-        <w:t>create</w:t>
-      </w:r>
-      <w:proofErr w:type="gramEnd"/>
-      <w:r>
-        <w:rPr>
-          <w:rFonts w:ascii="Segoe UI Light" w:hAnsi="Segoe UI Light"/>
-          <w:sz w:val="28"/>
-        </w:rPr>
-        <w:t xml:space="preserve"> a new environment variable SAMNTDIR that points to the local </w:t>
-      </w:r>
-      <w:proofErr w:type="spellStart"/>
-      <w:r>
-        <w:rPr>
-          <w:rFonts w:ascii="Segoe UI Light" w:hAnsi="Segoe UI Light"/>
-          <w:sz w:val="28"/>
-        </w:rPr>
-        <w:t>SAMnt</w:t>
-      </w:r>
-      <w:proofErr w:type="spellEnd"/>
-      <w:r>
-        <w:rPr>
-          <w:rFonts w:ascii="Segoe UI Light" w:hAnsi="Segoe UI Light"/>
-          <w:sz w:val="28"/>
-        </w:rPr>
-        <w:t xml:space="preserve"> folder.</w:t>
-      </w:r>
-    </w:p>
-    <w:p>
-      <w:pPr>
-        <w:pStyle w:val="ListParagraph"/>
-        <w:numPr>
-          <w:ilvl w:val="0"/>
-          <w:numId w:val="1"/>
-        </w:numPr>
-        <w:rPr>
-          <w:rFonts w:ascii="Segoe UI Light" w:hAnsi="Segoe UI Light"/>
-          <w:sz w:val="28"/>
-        </w:rPr>
-      </w:pPr>
-      <w:r>
-        <w:rPr>
-          <w:rFonts w:ascii="Segoe UI Light" w:hAnsi="Segoe UI Light"/>
-          <w:sz w:val="28"/>
-        </w:rPr>
-        <w:lastRenderedPageBreak/>
         <w:t xml:space="preserve"> Check out the SSC SDK from </w:t>
       </w:r>
-      <w:hyperlink r:id="rId16" w:history="1">
+      <w:hyperlink r:id="rId11" w:history="1">
         <w:r>
           <w:rPr>
             <w:rStyle w:val="Hyperlink"/>
@@ -1977,8 +1785,6 @@
           <w:sz w:val="28"/>
         </w:rPr>
       </w:pPr>
-      <w:bookmarkStart w:id="0" w:name="_GoBack"/>
-      <w:bookmarkEnd w:id="0"/>
     </w:p>
     <w:sectPr>
       <w:pgSz w:w="12240" w:h="15840"/>
@@ -1991,8 +1797,8 @@
 </file>
 
 <file path=word/numbering.xml><?xml version="1.0" encoding="utf-8"?>
-<w:numbering xmlns:wpc="http://schemas.microsoft.com/office/word/2010/wordprocessingCanvas" xmlns:mc="http://schemas.openxmlformats.org/markup-compatibility/2006" xmlns:o="urn:schemas-microsoft-com:office:office" xmlns:r="http://schemas.openxmlformats.org/officeDocument/2006/relationships" xmlns:m="http://schemas.openxmlformats.org/officeDocument/2006/math" xmlns:v="urn:schemas-microsoft-com:vml" xmlns:wp14="http://schemas.microsoft.com/office/word/2010/wordprocessingDrawing" xmlns:wp="http://schemas.openxmlformats.org/drawingml/2006/wordprocessingDrawing" xmlns:w10="urn:schemas-microsoft-com:office:word" xmlns:w="http://schemas.openxmlformats.org/wordprocessingml/2006/main" xmlns:w14="http://schemas.microsoft.com/office/word/2010/wordml" xmlns:wpg="http://schemas.microsoft.com/office/word/2010/wordprocessingGroup" xmlns:wpi="http://schemas.microsoft.com/office/word/2010/wordprocessingInk" xmlns:wne="http://schemas.microsoft.com/office/word/2006/wordml" xmlns:wps="http://schemas.microsoft.com/office/word/2010/wordprocessingShape" mc:Ignorable="w14 wp14">
-  <w:abstractNum w:abstractNumId="0">
+<w:numbering xmlns:wpc="http://schemas.microsoft.com/office/word/2010/wordprocessingCanvas" xmlns:mc="http://schemas.openxmlformats.org/markup-compatibility/2006" xmlns:o="urn:schemas-microsoft-com:office:office" xmlns:r="http://schemas.openxmlformats.org/officeDocument/2006/relationships" xmlns:m="http://schemas.openxmlformats.org/officeDocument/2006/math" xmlns:v="urn:schemas-microsoft-com:vml" xmlns:wp14="http://schemas.microsoft.com/office/word/2010/wordprocessingDrawing" xmlns:wp="http://schemas.openxmlformats.org/drawingml/2006/wordprocessingDrawing" xmlns:w10="urn:schemas-microsoft-com:office:word" xmlns:w="http://schemas.openxmlformats.org/wordprocessingml/2006/main" xmlns:w14="http://schemas.microsoft.com/office/word/2010/wordml" xmlns:w15="http://schemas.microsoft.com/office/word/2012/wordml" xmlns:wpg="http://schemas.microsoft.com/office/word/2010/wordprocessingGroup" xmlns:wpi="http://schemas.microsoft.com/office/word/2010/wordprocessingInk" xmlns:wne="http://schemas.microsoft.com/office/word/2006/wordml" xmlns:wps="http://schemas.microsoft.com/office/word/2010/wordprocessingShape" mc:Ignorable="w14 w15 wp14">
+  <w:abstractNum w:abstractNumId="0" w15:restartNumberingAfterBreak="0">
     <w:nsid w:val="652160DA"/>
     <w:multiLevelType w:val="hybridMultilevel"/>
     <w:tmpl w:val="5B369AF2"/>
@@ -2088,7 +1894,7 @@
 </file>
 
 <file path=word/styles.xml><?xml version="1.0" encoding="utf-8"?>
-<w:styles xmlns:mc="http://schemas.openxmlformats.org/markup-compatibility/2006" xmlns:r="http://schemas.openxmlformats.org/officeDocument/2006/relationships" xmlns:w="http://schemas.openxmlformats.org/wordprocessingml/2006/main" xmlns:w14="http://schemas.microsoft.com/office/word/2010/wordml" mc:Ignorable="w14">
+<w:styles xmlns:mc="http://schemas.openxmlformats.org/markup-compatibility/2006" xmlns:r="http://schemas.openxmlformats.org/officeDocument/2006/relationships" xmlns:w="http://schemas.openxmlformats.org/wordprocessingml/2006/main" xmlns:w14="http://schemas.microsoft.com/office/word/2010/wordml" xmlns:w15="http://schemas.microsoft.com/office/word/2012/wordml" mc:Ignorable="w14 w15">
   <w:docDefaults>
     <w:rPrDefault>
       <w:rPr>
@@ -2104,453 +1910,378 @@
       </w:pPr>
     </w:pPrDefault>
   </w:docDefaults>
-  <w:latentStyles w:defLockedState="0" w:defUIPriority="99" w:defSemiHidden="1" w:defUnhideWhenUsed="1" w:defQFormat="0" w:count="267">
-    <w:lsdException w:name="Normal" w:semiHidden="0" w:uiPriority="0" w:unhideWhenUsed="0" w:qFormat="1"/>
-    <w:lsdException w:name="heading 1" w:semiHidden="0" w:uiPriority="9" w:unhideWhenUsed="0" w:qFormat="1"/>
-    <w:lsdException w:name="heading 2" w:uiPriority="9" w:qFormat="1"/>
-    <w:lsdException w:name="heading 3" w:uiPriority="9" w:qFormat="1"/>
-    <w:lsdException w:name="heading 4" w:uiPriority="9" w:qFormat="1"/>
-    <w:lsdException w:name="heading 5" w:uiPriority="9" w:qFormat="1"/>
-    <w:lsdException w:name="heading 6" w:uiPriority="9" w:qFormat="1"/>
-    <w:lsdException w:name="heading 7" w:uiPriority="9" w:qFormat="1"/>
-    <w:lsdException w:name="heading 8" w:uiPriority="9" w:qFormat="1"/>
-    <w:lsdException w:name="heading 9" w:uiPriority="9" w:qFormat="1"/>
-    <w:lsdException w:name="toc 1" w:uiPriority="39"/>
-    <w:lsdException w:name="toc 2" w:uiPriority="39"/>
-    <w:lsdException w:name="toc 3" w:uiPriority="39"/>
-    <w:lsdException w:name="toc 4" w:uiPriority="39"/>
-    <w:lsdException w:name="toc 5" w:uiPriority="39"/>
-    <w:lsdException w:name="toc 6" w:uiPriority="39"/>
-    <w:lsdException w:name="toc 7" w:uiPriority="39"/>
-    <w:lsdException w:name="toc 8" w:uiPriority="39"/>
-    <w:lsdException w:name="toc 9" w:uiPriority="39"/>
-    <w:lsdException w:name="caption" w:uiPriority="35" w:qFormat="1"/>
-    <w:lsdException w:name="Title" w:semiHidden="0" w:uiPriority="10" w:unhideWhenUsed="0" w:qFormat="1"/>
-    <w:lsdException w:name="Default Paragraph Font" w:uiPriority="1"/>
-    <w:lsdException w:name="Subtitle" w:semiHidden="0" w:uiPriority="11" w:unhideWhenUsed="0" w:qFormat="1"/>
-    <w:lsdException w:name="Strong" w:semiHidden="0" w:uiPriority="22" w:unhideWhenUsed="0" w:qFormat="1"/>
-    <w:lsdException w:name="Emphasis" w:semiHidden="0" w:uiPriority="20" w:unhideWhenUsed="0" w:qFormat="1"/>
-    <w:lsdException w:name="Table Grid" w:semiHidden="0" w:uiPriority="59" w:unhideWhenUsed="0"/>
-    <w:lsdException w:name="Placeholder Text" w:unhideWhenUsed="0"/>
-    <w:lsdException w:name="No Spacing" w:semiHidden="0" w:uiPriority="1" w:unhideWhenUsed="0" w:qFormat="1"/>
-    <w:lsdException w:name="Light Shading" w:semiHidden="0" w:uiPriority="60" w:unhideWhenUsed="0"/>
-    <w:lsdException w:name="Light List" w:semiHidden="0" w:uiPriority="61" w:unhideWhenUsed="0"/>
-    <w:lsdException w:name="Light Grid" w:semiHidden="0" w:uiPriority="62" w:unhideWhenUsed="0"/>
-    <w:lsdException w:name="Medium Shading 1" w:semiHidden="0" w:uiPriority="63" w:unhideWhenUsed="0"/>
-    <w:lsdException w:name="Medium Shading 2" w:semiHidden="0" w:uiPriority="64" w:unhideWhenUsed="0"/>
-    <w:lsdException w:name="Medium List 1" w:semiHidden="0" w:uiPriority="65" w:unhideWhenUsed="0"/>
-    <w:lsdException w:name="Medium List 2" w:semiHidden="0" w:uiPriority="66" w:unhideWhenUsed="0"/>
-    <w:lsdException w:name="Medium Grid 1" w:semiHidden="0" w:uiPriority="67" w:unhideWhenUsed="0"/>
-    <w:lsdException w:name="Medium Grid 2" w:semiHidden="0" w:uiPriority="68" w:unhideWhenUsed="0"/>
-    <w:lsdException w:name="Medium Grid 3" w:semiHidden="0" w:uiPriority="69" w:unhideWhenUsed="0"/>
-    <w:lsdException w:name="Dark List" w:semiHidden="0" w:uiPriority="70" w:unhideWhenUsed="0"/>
-    <w:lsdException w:name="Colorful Shading" w:semiHidden="0" w:uiPriority="71" w:unhideWhenUsed="0"/>
-    <w:lsdException w:name="Colorful List" w:semiHidden="0" w:uiPriority="72" w:unhideWhenUsed="0"/>
-    <w:lsdException w:name="Colorful Grid" w:semiHidden="0" w:uiPriority="73" w:unhideWhenUsed="0"/>
-    <w:lsdException w:name="Light Shading Accent 1" w:semiHidden="0" w:uiPriority="60" w:unhideWhenUsed="0"/>
-    <w:lsdException w:name="Light List Accent 1" w:semiHidden="0" w:uiPriority="61" w:unhideWhenUsed="0"/>
-    <w:lsdException w:name="Light Grid Accent 1" w:semiHidden="0" w:uiPriority="62" w:unhideWhenUsed="0"/>
-    <w:lsdException w:name="Medium Shading 1 Accent 1" w:semiHidden="0" w:uiPriority="63" w:unhideWhenUsed="0"/>
-    <w:lsdException w:name="Medium Shading 2 Accent 1" w:semiHidden="0" w:uiPriority="64" w:unhideWhenUsed="0"/>
-    <w:lsdException w:name="Medium List 1 Accent 1" w:semiHidden="0" w:uiPriority="65" w:unhideWhenUsed="0"/>
-    <w:lsdException w:name="Revision" w:unhideWhenUsed="0"/>
-    <w:lsdException w:name="List Paragraph" w:semiHidden="0" w:uiPriority="34" w:unhideWhenUsed="0" w:qFormat="1"/>
-    <w:lsdException w:name="Quote" w:semiHidden="0" w:uiPriority="29" w:unhideWhenUsed="0" w:qFormat="1"/>
-    <w:lsdException w:name="Intense Quote" w:semiHidden="0" w:uiPriority="30" w:unhideWhenUsed="0" w:qFormat="1"/>
-    <w:lsdException w:name="Medium List 2 Accent 1" w:semiHidden="0" w:uiPriority="66" w:unhideWhenUsed="0"/>
-    <w:lsdException w:name="Medium Grid 1 Accent 1" w:semiHidden="0" w:uiPriority="67" w:unhideWhenUsed="0"/>
-    <w:lsdException w:name="Medium Grid 2 Accent 1" w:semiHidden="0" w:uiPriority="68" w:unhideWhenUsed="0"/>
-    <w:lsdException w:name="Medium Grid 3 Accent 1" w:semiHidden="0" w:uiPriority="69" w:unhideWhenUsed="0"/>
-    <w:lsdException w:name="Dark List Accent 1" w:semiHidden="0" w:uiPriority="70" w:unhideWhenUsed="0"/>
-    <w:lsdException w:name="Colorful Shading Accent 1" w:semiHidden="0" w:uiPriority="71" w:unhideWhenUsed="0"/>
-    <w:lsdException w:name="Colorful List Accent 1" w:semiHidden="0" w:uiPriority="72" w:unhideWhenUsed="0"/>
-    <w:lsdException w:name="Colorful Grid Accent 1" w:semiHidden="0" w:uiPriority="73" w:unhideWhenUsed="0"/>
-    <w:lsdException w:name="Light Shading Accent 2" w:semiHidden="0" w:uiPriority="60" w:unhideWhenUsed="0"/>
-    <w:lsdException w:name="Light List Accent 2" w:semiHidden="0" w:uiPriority="61" w:unhideWhenUsed="0"/>
-    <w:lsdException w:name="Light Grid Accent 2" w:semiHidden="0" w:uiPriority="62" w:unhideWhenUsed="0"/>
-    <w:lsdException w:name="Medium Shading 1 Accent 2" w:semiHidden="0" w:uiPriority="63" w:unhideWhenUsed="0"/>
-    <w:lsdException w:name="Medium Shading 2 Accent 2" w:semiHidden="0" w:uiPriority="64" w:unhideWhenUsed="0"/>
-    <w:lsdException w:name="Medium List 1 Accent 2" w:semiHidden="0" w:uiPriority="65" w:unhideWhenUsed="0"/>
-    <w:lsdException w:name="Medium List 2 Accent 2" w:semiHidden="0" w:uiPriority="66" w:unhideWhenUsed="0"/>
-    <w:lsdException w:name="Medium Grid 1 Accent 2" w:semiHidden="0" w:uiPriority="67" w:unhideWhenUsed="0"/>
-    <w:lsdException w:name="Medium Grid 2 Accent 2" w:semiHidden="0" w:uiPriority="68" w:unhideWhenUsed="0"/>
-    <w:lsdException w:name="Medium Grid 3 Accent 2" w:semiHidden="0" w:uiPriority="69" w:unhideWhenUsed="0"/>
-    <w:lsdException w:name="Dark List Accent 2" w:semiHidden="0" w:uiPriority="70" w:unhideWhenUsed="0"/>
-    <w:lsdException w:name="Colorful Shading Accent 2" w:semiHidden="0" w:uiPriority="71" w:unhideWhenUsed="0"/>
-    <w:lsdException w:name="Colorful List Accent 2" w:semiHidden="0" w:uiPriority="72" w:unhideWhenUsed="0"/>
-    <w:lsdException w:name="Colorful Grid Accent 2" w:semiHidden="0" w:uiPriority="73" w:unhideWhenUsed="0"/>
-    <w:lsdException w:name="Light Shading Accent 3" w:semiHidden="0" w:uiPriority="60" w:unhideWhenUsed="0"/>
-    <w:lsdException w:name="Light List Accent 3" w:semiHidden="0" w:uiPriority="61" w:unhideWhenUsed="0"/>
-    <w:lsdException w:name="Light Grid Accent 3" w:semiHidden="0" w:uiPriority="62" w:unhideWhenUsed="0"/>
-    <w:lsdException w:name="Medium Shading 1 Accent 3" w:semiHidden="0" w:uiPriority="63" w:unhideWhenUsed="0"/>
-    <w:lsdException w:name="Medium Shading 2 Accent 3" w:semiHidden="0" w:uiPriority="64" w:unhideWhenUsed="0"/>
-    <w:lsdException w:name="Medium List 1 Accent 3" w:semiHidden="0" w:uiPriority="65" w:unhideWhenUsed="0"/>
-    <w:lsdException w:name="Medium List 2 Accent 3" w:semiHidden="0" w:uiPriority="66" w:unhideWhenUsed="0"/>
-    <w:lsdException w:name="Medium Grid 1 Accent 3" w:semiHidden="0" w:uiPriority="67" w:unhideWhenUsed="0"/>
-    <w:lsdException w:name="Medium Grid 2 Accent 3" w:semiHidden="0" w:uiPriority="68" w:unhideWhenUsed="0"/>
-    <w:lsdException w:name="Medium Grid 3 Accent 3" w:semiHidden="0" w:uiPriority="69" w:unhideWhenUsed="0"/>
-    <w:lsdException w:name="Dark List Accent 3" w:semiHidden="0" w:uiPriority="70" w:unhideWhenUsed="0"/>
-    <w:lsdException w:name="Colorful Shading Accent 3" w:semiHidden="0" w:uiPriority="71" w:unhideWhenUsed="0"/>
-    <w:lsdException w:name="Colorful List Accent 3" w:semiHidden="0" w:uiPriority="72" w:unhideWhenUsed="0"/>
-    <w:lsdException w:name="Colorful Grid Accent 3" w:semiHidden="0" w:uiPriority="73" w:unhideWhenUsed="0"/>
-    <w:lsdException w:name="Light Shading Accent 4" w:semiHidden="0" w:uiPriority="60" w:unhideWhenUsed="0"/>
-    <w:lsdException w:name="Light List Accent 4" w:semiHidden="0" w:uiPriority="61" w:unhideWhenUsed="0"/>
-    <w:lsdException w:name="Light Grid Accent 4" w:semiHidden="0" w:uiPriority="62" w:unhideWhenUsed="0"/>
-    <w:lsdException w:name="Medium Shading 1 Accent 4" w:semiHidden="0" w:uiPriority="63" w:unhideWhenUsed="0"/>
-    <w:lsdException w:name="Medium Shading 2 Accent 4" w:semiHidden="0" w:uiPriority="64" w:unhideWhenUsed="0"/>
-    <w:lsdException w:name="Medium List 1 Accent 4" w:semiHidden="0" w:uiPriority="65" w:unhideWhenUsed="0"/>
-    <w:lsdException w:name="Medium List 2 Accent 4" w:semiHidden="0" w:uiPriority="66" w:unhideWhenUsed="0"/>
-    <w:lsdException w:name="Medium Grid 1 Accent 4" w:semiHidden="0" w:uiPriority="67" w:unhideWhenUsed="0"/>
-    <w:lsdException w:name="Medium Grid 2 Accent 4" w:semiHidden="0" w:uiPriority="68" w:unhideWhenUsed="0"/>
-    <w:lsdException w:name="Medium Grid 3 Accent 4" w:semiHidden="0" w:uiPriority="69" w:unhideWhenUsed="0"/>
-    <w:lsdException w:name="Dark List Accent 4" w:semiHidden="0" w:uiPriority="70" w:unhideWhenUsed="0"/>
-    <w:lsdException w:name="Colorful Shading Accent 4" w:semiHidden="0" w:uiPriority="71" w:unhideWhenUsed="0"/>
-    <w:lsdException w:name="Colorful List Accent 4" w:semiHidden="0" w:uiPriority="72" w:unhideWhenUsed="0"/>
-    <w:lsdException w:name="Colorful Grid Accent 4" w:semiHidden="0" w:uiPriority="73" w:unhideWhenUsed="0"/>
-    <w:lsdException w:name="Light Shading Accent 5" w:semiHidden="0" w:uiPriority="60" w:unhideWhenUsed="0"/>
-    <w:lsdException w:name="Light List Accent 5" w:semiHidden="0" w:uiPriority="61" w:unhideWhenUsed="0"/>
-    <w:lsdException w:name="Light Grid Accent 5" w:semiHidden="0" w:uiPriority="62" w:unhideWhenUsed="0"/>
-    <w:lsdException w:name="Medium Shading 1 Accent 5" w:semiHidden="0" w:uiPriority="63" w:unhideWhenUsed="0"/>
-    <w:lsdException w:name="Medium Shading 2 Accent 5" w:semiHidden="0" w:uiPriority="64" w:unhideWhenUsed="0"/>
-    <w:lsdException w:name="Medium List 1 Accent 5" w:semiHidden="0" w:uiPriority="65" w:unhideWhenUsed="0"/>
-    <w:lsdException w:name="Medium List 2 Accent 5" w:semiHidden="0" w:uiPriority="66" w:unhideWhenUsed="0"/>
-    <w:lsdException w:name="Medium Grid 1 Accent 5" w:semiHidden="0" w:uiPriority="67" w:unhideWhenUsed="0"/>
-    <w:lsdException w:name="Medium Grid 2 Accent 5" w:semiHidden="0" w:uiPriority="68" w:unhideWhenUsed="0"/>
-    <w:lsdException w:name="Medium Grid 3 Accent 5" w:semiHidden="0" w:uiPriority="69" w:unhideWhenUsed="0"/>
-    <w:lsdException w:name="Dark List Accent 5" w:semiHidden="0" w:uiPriority="70" w:unhideWhenUsed="0"/>
-    <w:lsdException w:name="Colorful Shading Accent 5" w:semiHidden="0" w:uiPriority="71" w:unhideWhenUsed="0"/>
-    <w:lsdException w:name="Colorful List Accent 5" w:semiHidden="0" w:uiPriority="72" w:unhideWhenUsed="0"/>
-    <w:lsdException w:name="Colorful Grid Accent 5" w:semiHidden="0" w:uiPriority="73" w:unhideWhenUsed="0"/>
-    <w:lsdException w:name="Light Shading Accent 6" w:semiHidden="0" w:uiPriority="60" w:unhideWhenUsed="0"/>
-    <w:lsdException w:name="Light List Accent 6" w:semiHidden="0" w:uiPriority="61" w:unhideWhenUsed="0"/>
-    <w:lsdException w:name="Light Grid Accent 6" w:semiHidden="0" w:uiPriority="62" w:unhideWhenUsed="0"/>
-    <w:lsdException w:name="Medium Shading 1 Accent 6" w:semiHidden="0" w:uiPriority="63" w:unhideWhenUsed="0"/>
-    <w:lsdException w:name="Medium Shading 2 Accent 6" w:semiHidden="0" w:uiPriority="64" w:unhideWhenUsed="0"/>
-    <w:lsdException w:name="Medium List 1 Accent 6" w:semiHidden="0" w:uiPriority="65" w:unhideWhenUsed="0"/>
-    <w:lsdException w:name="Medium List 2 Accent 6" w:semiHidden="0" w:uiPriority="66" w:unhideWhenUsed="0"/>
-    <w:lsdException w:name="Medium Grid 1 Accent 6" w:semiHidden="0" w:uiPriority="67" w:unhideWhenUsed="0"/>
-    <w:lsdException w:name="Medium Grid 2 Accent 6" w:semiHidden="0" w:uiPriority="68" w:unhideWhenUsed="0"/>
-    <w:lsdException w:name="Medium Grid 3 Accent 6" w:semiHidden="0" w:uiPriority="69" w:unhideWhenUsed="0"/>
-    <w:lsdException w:name="Dark List Accent 6" w:semiHidden="0" w:uiPriority="70" w:unhideWhenUsed="0"/>
-    <w:lsdException w:name="Colorful Shading Accent 6" w:semiHidden="0" w:uiPriority="71" w:unhideWhenUsed="0"/>
-    <w:lsdException w:name="Colorful List Accent 6" w:semiHidden="0" w:uiPriority="72" w:unhideWhenUsed="0"/>
-    <w:lsdException w:name="Colorful Grid Accent 6" w:semiHidden="0" w:uiPriority="73" w:unhideWhenUsed="0"/>
-    <w:lsdException w:name="Subtle Emphasis" w:semiHidden="0" w:uiPriority="19" w:unhideWhenUsed="0" w:qFormat="1"/>
-    <w:lsdException w:name="Intense Emphasis" w:semiHidden="0" w:uiPriority="21" w:unhideWhenUsed="0" w:qFormat="1"/>
-    <w:lsdException w:name="Subtle Reference" w:semiHidden="0" w:uiPriority="31" w:unhideWhenUsed="0" w:qFormat="1"/>
-    <w:lsdException w:name="Intense Reference" w:semiHidden="0" w:uiPriority="32" w:unhideWhenUsed="0" w:qFormat="1"/>
-    <w:lsdException w:name="Book Title" w:semiHidden="0" w:uiPriority="33" w:unhideWhenUsed="0" w:qFormat="1"/>
-    <w:lsdException w:name="Bibliography" w:uiPriority="37"/>
-    <w:lsdException w:name="TOC Heading" w:uiPriority="39" w:qFormat="1"/>
-  </w:latentStyles>
-  <w:style w:type="paragraph" w:default="1" w:styleId="Normal">
-    <w:name w:val="Normal"/>
-    <w:qFormat/>
-  </w:style>
-  <w:style w:type="character" w:default="1" w:styleId="DefaultParagraphFont">
-    <w:name w:val="Default Paragraph Font"/>
-    <w:uiPriority w:val="1"/>
-    <w:semiHidden/>
-    <w:unhideWhenUsed/>
-  </w:style>
-  <w:style w:type="table" w:default="1" w:styleId="TableNormal">
-    <w:name w:val="Normal Table"/>
-    <w:uiPriority w:val="99"/>
-    <w:semiHidden/>
-    <w:unhideWhenUsed/>
-    <w:tblPr>
-      <w:tblInd w:w="0" w:type="dxa"/>
-      <w:tblCellMar>
-        <w:top w:w="0" w:type="dxa"/>
-        <w:left w:w="108" w:type="dxa"/>
-        <w:bottom w:w="0" w:type="dxa"/>
-        <w:right w:w="108" w:type="dxa"/>
-      </w:tblCellMar>
-    </w:tblPr>
-  </w:style>
-  <w:style w:type="numbering" w:default="1" w:styleId="NoList">
-    <w:name w:val="No List"/>
-    <w:uiPriority w:val="99"/>
-    <w:semiHidden/>
-    <w:unhideWhenUsed/>
-  </w:style>
-  <w:style w:type="paragraph" w:styleId="ListParagraph">
-    <w:name w:val="List Paragraph"/>
-    <w:basedOn w:val="Normal"/>
-    <w:uiPriority w:val="34"/>
-    <w:qFormat/>
-    <w:rsid w:val="00630302"/>
-    <w:pPr>
-      <w:ind w:left="720"/>
-      <w:contextualSpacing/>
-    </w:pPr>
-  </w:style>
-  <w:style w:type="character" w:styleId="Hyperlink">
-    <w:name w:val="Hyperlink"/>
-    <w:basedOn w:val="DefaultParagraphFont"/>
-    <w:uiPriority w:val="99"/>
-    <w:unhideWhenUsed/>
-    <w:rsid w:val="00630302"/>
-    <w:rPr>
-      <w:color w:val="0000FF" w:themeColor="hyperlink"/>
-      <w:u w:val="single"/>
-    </w:rPr>
-  </w:style>
-  <w:style w:type="paragraph" w:styleId="HTMLPreformatted">
-    <w:name w:val="HTML Preformatted"/>
-    <w:basedOn w:val="Normal"/>
-    <w:link w:val="HTMLPreformattedChar"/>
-    <w:uiPriority w:val="99"/>
-    <w:unhideWhenUsed/>
-    <w:rsid w:val="007F7593"/>
-    <w:pPr>
-      <w:tabs>
-        <w:tab w:val="left" w:pos="916"/>
-        <w:tab w:val="left" w:pos="1832"/>
-        <w:tab w:val="left" w:pos="2748"/>
-        <w:tab w:val="left" w:pos="3664"/>
-        <w:tab w:val="left" w:pos="4580"/>
-        <w:tab w:val="left" w:pos="5496"/>
-        <w:tab w:val="left" w:pos="6412"/>
-        <w:tab w:val="left" w:pos="7328"/>
-        <w:tab w:val="left" w:pos="8244"/>
-        <w:tab w:val="left" w:pos="9160"/>
-        <w:tab w:val="left" w:pos="10076"/>
-        <w:tab w:val="left" w:pos="10992"/>
-        <w:tab w:val="left" w:pos="11908"/>
-        <w:tab w:val="left" w:pos="12824"/>
-        <w:tab w:val="left" w:pos="13740"/>
-        <w:tab w:val="left" w:pos="14656"/>
-      </w:tabs>
-      <w:spacing w:after="0" w:line="240" w:lineRule="auto"/>
-    </w:pPr>
-    <w:rPr>
-      <w:rFonts w:ascii="Courier New" w:eastAsia="Times New Roman" w:hAnsi="Courier New" w:cs="Courier New"/>
-      <w:sz w:val="20"/>
-      <w:szCs w:val="20"/>
-    </w:rPr>
-  </w:style>
-  <w:style w:type="character" w:customStyle="1" w:styleId="HTMLPreformattedChar">
-    <w:name w:val="HTML Preformatted Char"/>
-    <w:basedOn w:val="DefaultParagraphFont"/>
-    <w:link w:val="HTMLPreformatted"/>
-    <w:uiPriority w:val="99"/>
-    <w:rsid w:val="007F7593"/>
-    <w:rPr>
-      <w:rFonts w:ascii="Courier New" w:eastAsia="Times New Roman" w:hAnsi="Courier New" w:cs="Courier New"/>
-      <w:sz w:val="20"/>
-      <w:szCs w:val="20"/>
-    </w:rPr>
-  </w:style>
-  <w:style w:type="paragraph" w:styleId="NoSpacing">
-    <w:name w:val="No Spacing"/>
-    <w:uiPriority w:val="1"/>
-    <w:qFormat/>
-    <w:rsid w:val="007F7593"/>
-    <w:pPr>
-      <w:spacing w:after="0" w:line="240" w:lineRule="auto"/>
-    </w:pPr>
-  </w:style>
-  <w:style w:type="character" w:styleId="FollowedHyperlink">
-    <w:name w:val="FollowedHyperlink"/>
-    <w:basedOn w:val="DefaultParagraphFont"/>
-    <w:uiPriority w:val="99"/>
-    <w:semiHidden/>
-    <w:unhideWhenUsed/>
-    <w:rsid w:val="0055794E"/>
-    <w:rPr>
-      <w:color w:val="800080" w:themeColor="followedHyperlink"/>
-      <w:u w:val="single"/>
-    </w:rPr>
-  </w:style>
-  <w:style w:type="paragraph" w:styleId="BalloonText">
-    <w:name w:val="Balloon Text"/>
-    <w:basedOn w:val="Normal"/>
-    <w:link w:val="BalloonTextChar"/>
-    <w:uiPriority w:val="99"/>
-    <w:semiHidden/>
-    <w:unhideWhenUsed/>
-    <w:rsid w:val="00A803BF"/>
-    <w:pPr>
-      <w:spacing w:after="0" w:line="240" w:lineRule="auto"/>
-    </w:pPr>
-    <w:rPr>
-      <w:rFonts w:ascii="Tahoma" w:hAnsi="Tahoma" w:cs="Tahoma"/>
-      <w:sz w:val="16"/>
-      <w:szCs w:val="16"/>
-    </w:rPr>
-  </w:style>
-  <w:style w:type="character" w:customStyle="1" w:styleId="BalloonTextChar">
-    <w:name w:val="Balloon Text Char"/>
-    <w:basedOn w:val="DefaultParagraphFont"/>
-    <w:link w:val="BalloonText"/>
-    <w:uiPriority w:val="99"/>
-    <w:semiHidden/>
-    <w:rsid w:val="00A803BF"/>
-    <w:rPr>
-      <w:rFonts w:ascii="Tahoma" w:hAnsi="Tahoma" w:cs="Tahoma"/>
-      <w:sz w:val="16"/>
-      <w:szCs w:val="16"/>
-    </w:rPr>
-  </w:style>
-</w:styles>
-</file>
-
-<file path=word/stylesWithEffects.xml><?xml version="1.0" encoding="utf-8"?>
-<w:styles xmlns:wpc="http://schemas.microsoft.com/office/word/2010/wordprocessingCanvas" xmlns:mc="http://schemas.openxmlformats.org/markup-compatibility/2006" xmlns:o="urn:schemas-microsoft-com:office:office" xmlns:r="http://schemas.openxmlformats.org/officeDocument/2006/relationships" xmlns:m="http://schemas.openxmlformats.org/officeDocument/2006/math" xmlns:v="urn:schemas-microsoft-com:vml" xmlns:wp14="http://schemas.microsoft.com/office/word/2010/wordprocessingDrawing" xmlns:wp="http://schemas.openxmlformats.org/drawingml/2006/wordprocessingDrawing" xmlns:w10="urn:schemas-microsoft-com:office:word" xmlns:w="http://schemas.openxmlformats.org/wordprocessingml/2006/main" xmlns:w14="http://schemas.microsoft.com/office/word/2010/wordml" xmlns:wpg="http://schemas.microsoft.com/office/word/2010/wordprocessingGroup" xmlns:wpi="http://schemas.microsoft.com/office/word/2010/wordprocessingInk" xmlns:wne="http://schemas.microsoft.com/office/word/2006/wordml" xmlns:wps="http://schemas.microsoft.com/office/word/2010/wordprocessingShape" mc:Ignorable="w14 wp14">
-  <w:docDefaults>
-    <w:rPrDefault>
-      <w:rPr>
-        <w:rFonts w:asciiTheme="minorHAnsi" w:eastAsiaTheme="minorHAnsi" w:hAnsiTheme="minorHAnsi" w:cstheme="minorBidi"/>
-        <w:sz w:val="22"/>
-        <w:szCs w:val="22"/>
-        <w:lang w:val="en-US" w:eastAsia="en-US" w:bidi="ar-SA"/>
-      </w:rPr>
-    </w:rPrDefault>
-    <w:pPrDefault>
-      <w:pPr>
-        <w:spacing w:after="200" w:line="276" w:lineRule="auto"/>
-      </w:pPr>
-    </w:pPrDefault>
-  </w:docDefaults>
-  <w:latentStyles w:defLockedState="0" w:defUIPriority="99" w:defSemiHidden="1" w:defUnhideWhenUsed="1" w:defQFormat="0" w:count="267">
-    <w:lsdException w:name="Normal" w:semiHidden="0" w:uiPriority="0" w:unhideWhenUsed="0" w:qFormat="1"/>
-    <w:lsdException w:name="heading 1" w:semiHidden="0" w:uiPriority="9" w:unhideWhenUsed="0" w:qFormat="1"/>
-    <w:lsdException w:name="heading 2" w:uiPriority="9" w:qFormat="1"/>
-    <w:lsdException w:name="heading 3" w:uiPriority="9" w:qFormat="1"/>
-    <w:lsdException w:name="heading 4" w:uiPriority="9" w:qFormat="1"/>
-    <w:lsdException w:name="heading 5" w:uiPriority="9" w:qFormat="1"/>
-    <w:lsdException w:name="heading 6" w:uiPriority="9" w:qFormat="1"/>
-    <w:lsdException w:name="heading 7" w:uiPriority="9" w:qFormat="1"/>
-    <w:lsdException w:name="heading 8" w:uiPriority="9" w:qFormat="1"/>
-    <w:lsdException w:name="heading 9" w:uiPriority="9" w:qFormat="1"/>
-    <w:lsdException w:name="toc 1" w:uiPriority="39"/>
-    <w:lsdException w:name="toc 2" w:uiPriority="39"/>
-    <w:lsdException w:name="toc 3" w:uiPriority="39"/>
-    <w:lsdException w:name="toc 4" w:uiPriority="39"/>
-    <w:lsdException w:name="toc 5" w:uiPriority="39"/>
-    <w:lsdException w:name="toc 6" w:uiPriority="39"/>
-    <w:lsdException w:name="toc 7" w:uiPriority="39"/>
-    <w:lsdException w:name="toc 8" w:uiPriority="39"/>
-    <w:lsdException w:name="toc 9" w:uiPriority="39"/>
-    <w:lsdException w:name="caption" w:uiPriority="35" w:qFormat="1"/>
-    <w:lsdException w:name="Title" w:semiHidden="0" w:uiPriority="10" w:unhideWhenUsed="0" w:qFormat="1"/>
-    <w:lsdException w:name="Default Paragraph Font" w:uiPriority="1"/>
-    <w:lsdException w:name="Subtitle" w:semiHidden="0" w:uiPriority="11" w:unhideWhenUsed="0" w:qFormat="1"/>
-    <w:lsdException w:name="Strong" w:semiHidden="0" w:uiPriority="22" w:unhideWhenUsed="0" w:qFormat="1"/>
-    <w:lsdException w:name="Emphasis" w:semiHidden="0" w:uiPriority="20" w:unhideWhenUsed="0" w:qFormat="1"/>
-    <w:lsdException w:name="Table Grid" w:semiHidden="0" w:uiPriority="59" w:unhideWhenUsed="0"/>
-    <w:lsdException w:name="Placeholder Text" w:unhideWhenUsed="0"/>
-    <w:lsdException w:name="No Spacing" w:semiHidden="0" w:uiPriority="1" w:unhideWhenUsed="0" w:qFormat="1"/>
-    <w:lsdException w:name="Light Shading" w:semiHidden="0" w:uiPriority="60" w:unhideWhenUsed="0"/>
-    <w:lsdException w:name="Light List" w:semiHidden="0" w:uiPriority="61" w:unhideWhenUsed="0"/>
-    <w:lsdException w:name="Light Grid" w:semiHidden="0" w:uiPriority="62" w:unhideWhenUsed="0"/>
-    <w:lsdException w:name="Medium Shading 1" w:semiHidden="0" w:uiPriority="63" w:unhideWhenUsed="0"/>
-    <w:lsdException w:name="Medium Shading 2" w:semiHidden="0" w:uiPriority="64" w:unhideWhenUsed="0"/>
-    <w:lsdException w:name="Medium List 1" w:semiHidden="0" w:uiPriority="65" w:unhideWhenUsed="0"/>
-    <w:lsdException w:name="Medium List 2" w:semiHidden="0" w:uiPriority="66" w:unhideWhenUsed="0"/>
-    <w:lsdException w:name="Medium Grid 1" w:semiHidden="0" w:uiPriority="67" w:unhideWhenUsed="0"/>
-    <w:lsdException w:name="Medium Grid 2" w:semiHidden="0" w:uiPriority="68" w:unhideWhenUsed="0"/>
-    <w:lsdException w:name="Medium Grid 3" w:semiHidden="0" w:uiPriority="69" w:unhideWhenUsed="0"/>
-    <w:lsdException w:name="Dark List" w:semiHidden="0" w:uiPriority="70" w:unhideWhenUsed="0"/>
-    <w:lsdException w:name="Colorful Shading" w:semiHidden="0" w:uiPriority="71" w:unhideWhenUsed="0"/>
-    <w:lsdException w:name="Colorful List" w:semiHidden="0" w:uiPriority="72" w:unhideWhenUsed="0"/>
-    <w:lsdException w:name="Colorful Grid" w:semiHidden="0" w:uiPriority="73" w:unhideWhenUsed="0"/>
-    <w:lsdException w:name="Light Shading Accent 1" w:semiHidden="0" w:uiPriority="60" w:unhideWhenUsed="0"/>
-    <w:lsdException w:name="Light List Accent 1" w:semiHidden="0" w:uiPriority="61" w:unhideWhenUsed="0"/>
-    <w:lsdException w:name="Light Grid Accent 1" w:semiHidden="0" w:uiPriority="62" w:unhideWhenUsed="0"/>
-    <w:lsdException w:name="Medium Shading 1 Accent 1" w:semiHidden="0" w:uiPriority="63" w:unhideWhenUsed="0"/>
-    <w:lsdException w:name="Medium Shading 2 Accent 1" w:semiHidden="0" w:uiPriority="64" w:unhideWhenUsed="0"/>
-    <w:lsdException w:name="Medium List 1 Accent 1" w:semiHidden="0" w:uiPriority="65" w:unhideWhenUsed="0"/>
-    <w:lsdException w:name="Revision" w:unhideWhenUsed="0"/>
-    <w:lsdException w:name="List Paragraph" w:semiHidden="0" w:uiPriority="34" w:unhideWhenUsed="0" w:qFormat="1"/>
-    <w:lsdException w:name="Quote" w:semiHidden="0" w:uiPriority="29" w:unhideWhenUsed="0" w:qFormat="1"/>
-    <w:lsdException w:name="Intense Quote" w:semiHidden="0" w:uiPriority="30" w:unhideWhenUsed="0" w:qFormat="1"/>
-    <w:lsdException w:name="Medium List 2 Accent 1" w:semiHidden="0" w:uiPriority="66" w:unhideWhenUsed="0"/>
-    <w:lsdException w:name="Medium Grid 1 Accent 1" w:semiHidden="0" w:uiPriority="67" w:unhideWhenUsed="0"/>
-    <w:lsdException w:name="Medium Grid 2 Accent 1" w:semiHidden="0" w:uiPriority="68" w:unhideWhenUsed="0"/>
-    <w:lsdException w:name="Medium Grid 3 Accent 1" w:semiHidden="0" w:uiPriority="69" w:unhideWhenUsed="0"/>
-    <w:lsdException w:name="Dark List Accent 1" w:semiHidden="0" w:uiPriority="70" w:unhideWhenUsed="0"/>
-    <w:lsdException w:name="Colorful Shading Accent 1" w:semiHidden="0" w:uiPriority="71" w:unhideWhenUsed="0"/>
-    <w:lsdException w:name="Colorful List Accent 1" w:semiHidden="0" w:uiPriority="72" w:unhideWhenUsed="0"/>
-    <w:lsdException w:name="Colorful Grid Accent 1" w:semiHidden="0" w:uiPriority="73" w:unhideWhenUsed="0"/>
-    <w:lsdException w:name="Light Shading Accent 2" w:semiHidden="0" w:uiPriority="60" w:unhideWhenUsed="0"/>
-    <w:lsdException w:name="Light List Accent 2" w:semiHidden="0" w:uiPriority="61" w:unhideWhenUsed="0"/>
-    <w:lsdException w:name="Light Grid Accent 2" w:semiHidden="0" w:uiPriority="62" w:unhideWhenUsed="0"/>
-    <w:lsdException w:name="Medium Shading 1 Accent 2" w:semiHidden="0" w:uiPriority="63" w:unhideWhenUsed="0"/>
-    <w:lsdException w:name="Medium Shading 2 Accent 2" w:semiHidden="0" w:uiPriority="64" w:unhideWhenUsed="0"/>
-    <w:lsdException w:name="Medium List 1 Accent 2" w:semiHidden="0" w:uiPriority="65" w:unhideWhenUsed="0"/>
-    <w:lsdException w:name="Medium List 2 Accent 2" w:semiHidden="0" w:uiPriority="66" w:unhideWhenUsed="0"/>
-    <w:lsdException w:name="Medium Grid 1 Accent 2" w:semiHidden="0" w:uiPriority="67" w:unhideWhenUsed="0"/>
-    <w:lsdException w:name="Medium Grid 2 Accent 2" w:semiHidden="0" w:uiPriority="68" w:unhideWhenUsed="0"/>
-    <w:lsdException w:name="Medium Grid 3 Accent 2" w:semiHidden="0" w:uiPriority="69" w:unhideWhenUsed="0"/>
-    <w:lsdException w:name="Dark List Accent 2" w:semiHidden="0" w:uiPriority="70" w:unhideWhenUsed="0"/>
-    <w:lsdException w:name="Colorful Shading Accent 2" w:semiHidden="0" w:uiPriority="71" w:unhideWhenUsed="0"/>
-    <w:lsdException w:name="Colorful List Accent 2" w:semiHidden="0" w:uiPriority="72" w:unhideWhenUsed="0"/>
-    <w:lsdException w:name="Colorful Grid Accent 2" w:semiHidden="0" w:uiPriority="73" w:unhideWhenUsed="0"/>
-    <w:lsdException w:name="Light Shading Accent 3" w:semiHidden="0" w:uiPriority="60" w:unhideWhenUsed="0"/>
-    <w:lsdException w:name="Light List Accent 3" w:semiHidden="0" w:uiPriority="61" w:unhideWhenUsed="0"/>
-    <w:lsdException w:name="Light Grid Accent 3" w:semiHidden="0" w:uiPriority="62" w:unhideWhenUsed="0"/>
-    <w:lsdException w:name="Medium Shading 1 Accent 3" w:semiHidden="0" w:uiPriority="63" w:unhideWhenUsed="0"/>
-    <w:lsdException w:name="Medium Shading 2 Accent 3" w:semiHidden="0" w:uiPriority="64" w:unhideWhenUsed="0"/>
-    <w:lsdException w:name="Medium List 1 Accent 3" w:semiHidden="0" w:uiPriority="65" w:unhideWhenUsed="0"/>
-    <w:lsdException w:name="Medium List 2 Accent 3" w:semiHidden="0" w:uiPriority="66" w:unhideWhenUsed="0"/>
-    <w:lsdException w:name="Medium Grid 1 Accent 3" w:semiHidden="0" w:uiPriority="67" w:unhideWhenUsed="0"/>
-    <w:lsdException w:name="Medium Grid 2 Accent 3" w:semiHidden="0" w:uiPriority="68" w:unhideWhenUsed="0"/>
-    <w:lsdException w:name="Medium Grid 3 Accent 3" w:semiHidden="0" w:uiPriority="69" w:unhideWhenUsed="0"/>
-    <w:lsdException w:name="Dark List Accent 3" w:semiHidden="0" w:uiPriority="70" w:unhideWhenUsed="0"/>
-    <w:lsdException w:name="Colorful Shading Accent 3" w:semiHidden="0" w:uiPriority="71" w:unhideWhenUsed="0"/>
-    <w:lsdException w:name="Colorful List Accent 3" w:semiHidden="0" w:uiPriority="72" w:unhideWhenUsed="0"/>
-    <w:lsdException w:name="Colorful Grid Accent 3" w:semiHidden="0" w:uiPriority="73" w:unhideWhenUsed="0"/>
-    <w:lsdException w:name="Light Shading Accent 4" w:semiHidden="0" w:uiPriority="60" w:unhideWhenUsed="0"/>
-    <w:lsdException w:name="Light List Accent 4" w:semiHidden="0" w:uiPriority="61" w:unhideWhenUsed="0"/>
-    <w:lsdException w:name="Light Grid Accent 4" w:semiHidden="0" w:uiPriority="62" w:unhideWhenUsed="0"/>
-    <w:lsdException w:name="Medium Shading 1 Accent 4" w:semiHidden="0" w:uiPriority="63" w:unhideWhenUsed="0"/>
-    <w:lsdException w:name="Medium Shading 2 Accent 4" w:semiHidden="0" w:uiPriority="64" w:unhideWhenUsed="0"/>
-    <w:lsdException w:name="Medium List 1 Accent 4" w:semiHidden="0" w:uiPriority="65" w:unhideWhenUsed="0"/>
-    <w:lsdException w:name="Medium List 2 Accent 4" w:semiHidden="0" w:uiPriority="66" w:unhideWhenUsed="0"/>
-    <w:lsdException w:name="Medium Grid 1 Accent 4" w:semiHidden="0" w:uiPriority="67" w:unhideWhenUsed="0"/>
-    <w:lsdException w:name="Medium Grid 2 Accent 4" w:semiHidden="0" w:uiPriority="68" w:unhideWhenUsed="0"/>
-    <w:lsdException w:name="Medium Grid 3 Accent 4" w:semiHidden="0" w:uiPriority="69" w:unhideWhenUsed="0"/>
-    <w:lsdException w:name="Dark List Accent 4" w:semiHidden="0" w:uiPriority="70" w:unhideWhenUsed="0"/>
-    <w:lsdException w:name="Colorful Shading Accent 4" w:semiHidden="0" w:uiPriority="71" w:unhideWhenUsed="0"/>
-    <w:lsdException w:name="Colorful List Accent 4" w:semiHidden="0" w:uiPriority="72" w:unhideWhenUsed="0"/>
-    <w:lsdException w:name="Colorful Grid Accent 4" w:semiHidden="0" w:uiPriority="73" w:unhideWhenUsed="0"/>
-    <w:lsdException w:name="Light Shading Accent 5" w:semiHidden="0" w:uiPriority="60" w:unhideWhenUsed="0"/>
-    <w:lsdException w:name="Light List Accent 5" w:semiHidden="0" w:uiPriority="61" w:unhideWhenUsed="0"/>
-    <w:lsdException w:name="Light Grid Accent 5" w:semiHidden="0" w:uiPriority="62" w:unhideWhenUsed="0"/>
-    <w:lsdException w:name="Medium Shading 1 Accent 5" w:semiHidden="0" w:uiPriority="63" w:unhideWhenUsed="0"/>
-    <w:lsdException w:name="Medium Shading 2 Accent 5" w:semiHidden="0" w:uiPriority="64" w:unhideWhenUsed="0"/>
-    <w:lsdException w:name="Medium List 1 Accent 5" w:semiHidden="0" w:uiPriority="65" w:unhideWhenUsed="0"/>
-    <w:lsdException w:name="Medium List 2 Accent 5" w:semiHidden="0" w:uiPriority="66" w:unhideWhenUsed="0"/>
-    <w:lsdException w:name="Medium Grid 1 Accent 5" w:semiHidden="0" w:uiPriority="67" w:unhideWhenUsed="0"/>
-    <w:lsdException w:name="Medium Grid 2 Accent 5" w:semiHidden="0" w:uiPriority="68" w:unhideWhenUsed="0"/>
-    <w:lsdException w:name="Medium Grid 3 Accent 5" w:semiHidden="0" w:uiPriority="69" w:unhideWhenUsed="0"/>
-    <w:lsdException w:name="Dark List Accent 5" w:semiHidden="0" w:uiPriority="70" w:unhideWhenUsed="0"/>
-    <w:lsdException w:name="Colorful Shading Accent 5" w:semiHidden="0" w:uiPriority="71" w:unhideWhenUsed="0"/>
-    <w:lsdException w:name="Colorful List Accent 5" w:semiHidden="0" w:uiPriority="72" w:unhideWhenUsed="0"/>
-    <w:lsdException w:name="Colorful Grid Accent 5" w:semiHidden="0" w:uiPriority="73" w:unhideWhenUsed="0"/>
-    <w:lsdException w:name="Light Shading Accent 6" w:semiHidden="0" w:uiPriority="60" w:unhideWhenUsed="0"/>
-    <w:lsdException w:name="Light List Accent 6" w:semiHidden="0" w:uiPriority="61" w:unhideWhenUsed="0"/>
-    <w:lsdException w:name="Light Grid Accent 6" w:semiHidden="0" w:uiPriority="62" w:unhideWhenUsed="0"/>
-    <w:lsdException w:name="Medium Shading 1 Accent 6" w:semiHidden="0" w:uiPriority="63" w:unhideWhenUsed="0"/>
-    <w:lsdException w:name="Medium Shading 2 Accent 6" w:semiHidden="0" w:uiPriority="64" w:unhideWhenUsed="0"/>
-    <w:lsdException w:name="Medium List 1 Accent 6" w:semiHidden="0" w:uiPriority="65" w:unhideWhenUsed="0"/>
-    <w:lsdException w:name="Medium List 2 Accent 6" w:semiHidden="0" w:uiPriority="66" w:unhideWhenUsed="0"/>
-    <w:lsdException w:name="Medium Grid 1 Accent 6" w:semiHidden="0" w:uiPriority="67" w:unhideWhenUsed="0"/>
-    <w:lsdException w:name="Medium Grid 2 Accent 6" w:semiHidden="0" w:uiPriority="68" w:unhideWhenUsed="0"/>
-    <w:lsdException w:name="Medium Grid 3 Accent 6" w:semiHidden="0" w:uiPriority="69" w:unhideWhenUsed="0"/>
-    <w:lsdException w:name="Dark List Accent 6" w:semiHidden="0" w:uiPriority="70" w:unhideWhenUsed="0"/>
-    <w:lsdException w:name="Colorful Shading Accent 6" w:semiHidden="0" w:uiPriority="71" w:unhideWhenUsed="0"/>
-    <w:lsdException w:name="Colorful List Accent 6" w:semiHidden="0" w:uiPriority="72" w:unhideWhenUsed="0"/>
-    <w:lsdException w:name="Colorful Grid Accent 6" w:semiHidden="0" w:uiPriority="73" w:unhideWhenUsed="0"/>
-    <w:lsdException w:name="Subtle Emphasis" w:semiHidden="0" w:uiPriority="19" w:unhideWhenUsed="0" w:qFormat="1"/>
-    <w:lsdException w:name="Intense Emphasis" w:semiHidden="0" w:uiPriority="21" w:unhideWhenUsed="0" w:qFormat="1"/>
-    <w:lsdException w:name="Subtle Reference" w:semiHidden="0" w:uiPriority="31" w:unhideWhenUsed="0" w:qFormat="1"/>
-    <w:lsdException w:name="Intense Reference" w:semiHidden="0" w:uiPriority="32" w:unhideWhenUsed="0" w:qFormat="1"/>
-    <w:lsdException w:name="Book Title" w:semiHidden="0" w:uiPriority="33" w:unhideWhenUsed="0" w:qFormat="1"/>
-    <w:lsdException w:name="Bibliography" w:uiPriority="37"/>
-    <w:lsdException w:name="TOC Heading" w:uiPriority="39" w:qFormat="1"/>
+  <w:latentStyles w:defLockedState="0" w:defUIPriority="99" w:defSemiHidden="0" w:defUnhideWhenUsed="0" w:defQFormat="0" w:count="371">
+    <w:lsdException w:name="Normal" w:uiPriority="0" w:qFormat="1"/>
+    <w:lsdException w:name="heading 1" w:uiPriority="9" w:qFormat="1"/>
+    <w:lsdException w:name="heading 2" w:semiHidden="1" w:uiPriority="9" w:unhideWhenUsed="1" w:qFormat="1"/>
+    <w:lsdException w:name="heading 3" w:semiHidden="1" w:uiPriority="9" w:unhideWhenUsed="1" w:qFormat="1"/>
+    <w:lsdException w:name="heading 4" w:semiHidden="1" w:uiPriority="9" w:unhideWhenUsed="1" w:qFormat="1"/>
+    <w:lsdException w:name="heading 5" w:semiHidden="1" w:uiPriority="9" w:unhideWhenUsed="1" w:qFormat="1"/>
+    <w:lsdException w:name="heading 6" w:semiHidden="1" w:uiPriority="9" w:unhideWhenUsed="1" w:qFormat="1"/>
+    <w:lsdException w:name="heading 7" w:semiHidden="1" w:uiPriority="9" w:unhideWhenUsed="1" w:qFormat="1"/>
+    <w:lsdException w:name="heading 8" w:semiHidden="1" w:uiPriority="9" w:unhideWhenUsed="1" w:qFormat="1"/>
+    <w:lsdException w:name="heading 9" w:semiHidden="1" w:uiPriority="9" w:unhideWhenUsed="1" w:qFormat="1"/>
+    <w:lsdException w:name="index 1" w:semiHidden="1" w:unhideWhenUsed="1"/>
+    <w:lsdException w:name="index 2" w:semiHidden="1" w:unhideWhenUsed="1"/>
+    <w:lsdException w:name="index 3" w:semiHidden="1" w:unhideWhenUsed="1"/>
+    <w:lsdException w:name="index 4" w:semiHidden="1" w:unhideWhenUsed="1"/>
+    <w:lsdException w:name="index 5" w:semiHidden="1" w:unhideWhenUsed="1"/>
+    <w:lsdException w:name="index 6" w:semiHidden="1" w:unhideWhenUsed="1"/>
+    <w:lsdException w:name="index 7" w:semiHidden="1" w:unhideWhenUsed="1"/>
+    <w:lsdException w:name="index 8" w:semiHidden="1" w:unhideWhenUsed="1"/>
+    <w:lsdException w:name="index 9" w:semiHidden="1" w:unhideWhenUsed="1"/>
+    <w:lsdException w:name="toc 1" w:semiHidden="1" w:uiPriority="39" w:unhideWhenUsed="1"/>
+    <w:lsdException w:name="toc 2" w:semiHidden="1" w:uiPriority="39" w:unhideWhenUsed="1"/>
+    <w:lsdException w:name="toc 3" w:semiHidden="1" w:uiPriority="39" w:unhideWhenUsed="1"/>
+    <w:lsdException w:name="toc 4" w:semiHidden="1" w:uiPriority="39" w:unhideWhenUsed="1"/>
+    <w:lsdException w:name="toc 5" w:semiHidden="1" w:uiPriority="39" w:unhideWhenUsed="1"/>
+    <w:lsdException w:name="toc 6" w:semiHidden="1" w:uiPriority="39" w:unhideWhenUsed="1"/>
+    <w:lsdException w:name="toc 7" w:semiHidden="1" w:uiPriority="39" w:unhideWhenUsed="1"/>
+    <w:lsdException w:name="toc 8" w:semiHidden="1" w:uiPriority="39" w:unhideWhenUsed="1"/>
+    <w:lsdException w:name="toc 9" w:semiHidden="1" w:uiPriority="39" w:unhideWhenUsed="1"/>
+    <w:lsdException w:name="Normal Indent" w:semiHidden="1" w:unhideWhenUsed="1"/>
+    <w:lsdException w:name="footnote text" w:semiHidden="1" w:unhideWhenUsed="1"/>
+    <w:lsdException w:name="annotation text" w:semiHidden="1" w:unhideWhenUsed="1"/>
+    <w:lsdException w:name="header" w:semiHidden="1" w:unhideWhenUsed="1"/>
+    <w:lsdException w:name="footer" w:semiHidden="1" w:unhideWhenUsed="1"/>
+    <w:lsdException w:name="index heading" w:semiHidden="1" w:unhideWhenUsed="1"/>
+    <w:lsdException w:name="caption" w:semiHidden="1" w:uiPriority="35" w:unhideWhenUsed="1" w:qFormat="1"/>
+    <w:lsdException w:name="table of figures" w:semiHidden="1" w:unhideWhenUsed="1"/>
+    <w:lsdException w:name="envelope address" w:semiHidden="1" w:unhideWhenUsed="1"/>
+    <w:lsdException w:name="envelope return" w:semiHidden="1" w:unhideWhenUsed="1"/>
+    <w:lsdException w:name="footnote reference" w:semiHidden="1" w:unhideWhenUsed="1"/>
+    <w:lsdException w:name="annotation reference" w:semiHidden="1" w:unhideWhenUsed="1"/>
+    <w:lsdException w:name="line number" w:semiHidden="1" w:unhideWhenUsed="1"/>
+    <w:lsdException w:name="page number" w:semiHidden="1" w:unhideWhenUsed="1"/>
+    <w:lsdException w:name="endnote reference" w:semiHidden="1" w:unhideWhenUsed="1"/>
+    <w:lsdException w:name="endnote text" w:semiHidden="1" w:unhideWhenUsed="1"/>
+    <w:lsdException w:name="table of authorities" w:semiHidden="1" w:unhideWhenUsed="1"/>
+    <w:lsdException w:name="macro" w:semiHidden="1" w:unhideWhenUsed="1"/>
+    <w:lsdException w:name="toa heading" w:semiHidden="1" w:unhideWhenUsed="1"/>
+    <w:lsdException w:name="List" w:semiHidden="1" w:unhideWhenUsed="1"/>
+    <w:lsdException w:name="List Bullet" w:semiHidden="1" w:unhideWhenUsed="1"/>
+    <w:lsdException w:name="List Number" w:semiHidden="1" w:unhideWhenUsed="1"/>
+    <w:lsdException w:name="List 2" w:semiHidden="1" w:unhideWhenUsed="1"/>
+    <w:lsdException w:name="List 3" w:semiHidden="1" w:unhideWhenUsed="1"/>
+    <w:lsdException w:name="List 4" w:semiHidden="1" w:unhideWhenUsed="1"/>
+    <w:lsdException w:name="List 5" w:semiHidden="1" w:unhideWhenUsed="1"/>
+    <w:lsdException w:name="List Bullet 2" w:semiHidden="1" w:unhideWhenUsed="1"/>
+    <w:lsdException w:name="List Bullet 3" w:semiHidden="1" w:unhideWhenUsed="1"/>
+    <w:lsdException w:name="List Bullet 4" w:semiHidden="1" w:unhideWhenUsed="1"/>
+    <w:lsdException w:name="List Bullet 5" w:semiHidden="1" w:unhideWhenUsed="1"/>
+    <w:lsdException w:name="List Number 2" w:semiHidden="1" w:unhideWhenUsed="1"/>
+    <w:lsdException w:name="List Number 3" w:semiHidden="1" w:unhideWhenUsed="1"/>
+    <w:lsdException w:name="List Number 4" w:semiHidden="1" w:unhideWhenUsed="1"/>
+    <w:lsdException w:name="List Number 5" w:semiHidden="1" w:unhideWhenUsed="1"/>
+    <w:lsdException w:name="Title" w:uiPriority="10" w:qFormat="1"/>
+    <w:lsdException w:name="Closing" w:semiHidden="1" w:unhideWhenUsed="1"/>
+    <w:lsdException w:name="Signature" w:semiHidden="1" w:unhideWhenUsed="1"/>
+    <w:lsdException w:name="Default Paragraph Font" w:semiHidden="1" w:uiPriority="1" w:unhideWhenUsed="1"/>
+    <w:lsdException w:name="Body Text" w:semiHidden="1" w:unhideWhenUsed="1"/>
+    <w:lsdException w:name="Body Text Indent" w:semiHidden="1" w:unhideWhenUsed="1"/>
+    <w:lsdException w:name="List Continue" w:semiHidden="1" w:unhideWhenUsed="1"/>
+    <w:lsdException w:name="List Continue 2" w:semiHidden="1" w:unhideWhenUsed="1"/>
+    <w:lsdException w:name="List Continue 3" w:semiHidden="1" w:unhideWhenUsed="1"/>
+    <w:lsdException w:name="List Continue 4" w:semiHidden="1" w:unhideWhenUsed="1"/>
+    <w:lsdException w:name="List Continue 5" w:semiHidden="1" w:unhideWhenUsed="1"/>
+    <w:lsdException w:name="Message Header" w:semiHidden="1" w:unhideWhenUsed="1"/>
+    <w:lsdException w:name="Subtitle" w:uiPriority="11" w:qFormat="1"/>
+    <w:lsdException w:name="Salutation" w:semiHidden="1" w:unhideWhenUsed="1"/>
+    <w:lsdException w:name="Date" w:semiHidden="1" w:unhideWhenUsed="1"/>
+    <w:lsdException w:name="Body Text First Indent" w:semiHidden="1" w:unhideWhenUsed="1"/>
+    <w:lsdException w:name="Body Text First Indent 2" w:semiHidden="1" w:unhideWhenUsed="1"/>
+    <w:lsdException w:name="Note Heading" w:semiHidden="1" w:unhideWhenUsed="1"/>
+    <w:lsdException w:name="Body Text 2" w:semiHidden="1" w:unhideWhenUsed="1"/>
+    <w:lsdException w:name="Body Text 3" w:semiHidden="1" w:unhideWhenUsed="1"/>
+    <w:lsdException w:name="Body Text Indent 2" w:semiHidden="1" w:unhideWhenUsed="1"/>
+    <w:lsdException w:name="Body Text Indent 3" w:semiHidden="1" w:unhideWhenUsed="1"/>
+    <w:lsdException w:name="Block Text" w:semiHidden="1" w:unhideWhenUsed="1"/>
+    <w:lsdException w:name="Hyperlink" w:semiHidden="1" w:unhideWhenUsed="1"/>
+    <w:lsdException w:name="FollowedHyperlink" w:semiHidden="1" w:unhideWhenUsed="1"/>
+    <w:lsdException w:name="Strong" w:uiPriority="22" w:qFormat="1"/>
+    <w:lsdException w:name="Emphasis" w:uiPriority="20" w:qFormat="1"/>
+    <w:lsdException w:name="Document Map" w:semiHidden="1" w:unhideWhenUsed="1"/>
+    <w:lsdException w:name="Plain Text" w:semiHidden="1" w:unhideWhenUsed="1"/>
+    <w:lsdException w:name="E-mail Signature" w:semiHidden="1" w:unhideWhenUsed="1"/>
+    <w:lsdException w:name="HTML Top of Form" w:semiHidden="1" w:unhideWhenUsed="1"/>
+    <w:lsdException w:name="HTML Bottom of Form" w:semiHidden="1" w:unhideWhenUsed="1"/>
+    <w:lsdException w:name="Normal (Web)" w:semiHidden="1" w:unhideWhenUsed="1"/>
+    <w:lsdException w:name="HTML Acronym" w:semiHidden="1" w:unhideWhenUsed="1"/>
+    <w:lsdException w:name="HTML Address" w:semiHidden="1" w:unhideWhenUsed="1"/>
+    <w:lsdException w:name="HTML Cite" w:semiHidden="1" w:unhideWhenUsed="1"/>
+    <w:lsdException w:name="HTML Code" w:semiHidden="1" w:unhideWhenUsed="1"/>
+    <w:lsdException w:name="HTML Definition" w:semiHidden="1" w:unhideWhenUsed="1"/>
+    <w:lsdException w:name="HTML Keyboard" w:semiHidden="1" w:unhideWhenUsed="1"/>
+    <w:lsdException w:name="HTML Preformatted" w:semiHidden="1" w:unhideWhenUsed="1"/>
+    <w:lsdException w:name="HTML Sample" w:semiHidden="1" w:unhideWhenUsed="1"/>
+    <w:lsdException w:name="HTML Typewriter" w:semiHidden="1" w:unhideWhenUsed="1"/>
+    <w:lsdException w:name="HTML Variable" w:semiHidden="1" w:unhideWhenUsed="1"/>
+    <w:lsdException w:name="Normal Table" w:semiHidden="1" w:unhideWhenUsed="1"/>
+    <w:lsdException w:name="annotation subject" w:semiHidden="1" w:unhideWhenUsed="1"/>
+    <w:lsdException w:name="No List" w:semiHidden="1" w:unhideWhenUsed="1"/>
+    <w:lsdException w:name="Outline List 1" w:semiHidden="1" w:unhideWhenUsed="1"/>
+    <w:lsdException w:name="Outline List 2" w:semiHidden="1" w:unhideWhenUsed="1"/>
+    <w:lsdException w:name="Outline List 3" w:semiHidden="1" w:unhideWhenUsed="1"/>
+    <w:lsdException w:name="Table Simple 1" w:semiHidden="1" w:unhideWhenUsed="1"/>
+    <w:lsdException w:name="Table Simple 2" w:semiHidden="1" w:unhideWhenUsed="1"/>
+    <w:lsdException w:name="Table Simple 3" w:semiHidden="1" w:unhideWhenUsed="1"/>
+    <w:lsdException w:name="Table Classic 1" w:semiHidden="1" w:unhideWhenUsed="1"/>
+    <w:lsdException w:name="Table Classic 2" w:semiHidden="1" w:unhideWhenUsed="1"/>
+    <w:lsdException w:name="Table Classic 3" w:semiHidden="1" w:unhideWhenUsed="1"/>
+    <w:lsdException w:name="Table Classic 4" w:semiHidden="1" w:unhideWhenUsed="1"/>
+    <w:lsdException w:name="Table Colorful 1" w:semiHidden="1" w:unhideWhenUsed="1"/>
+    <w:lsdException w:name="Table Colorful 2" w:semiHidden="1" w:unhideWhenUsed="1"/>
+    <w:lsdException w:name="Table Colorful 3" w:semiHidden="1" w:unhideWhenUsed="1"/>
+    <w:lsdException w:name="Table Columns 1" w:semiHidden="1" w:unhideWhenUsed="1"/>
+    <w:lsdException w:name="Table Columns 2" w:semiHidden="1" w:unhideWhenUsed="1"/>
+    <w:lsdException w:name="Table Columns 3" w:semiHidden="1" w:unhideWhenUsed="1"/>
+    <w:lsdException w:name="Table Columns 4" w:semiHidden="1" w:unhideWhenUsed="1"/>
+    <w:lsdException w:name="Table Columns 5" w:semiHidden="1" w:unhideWhenUsed="1"/>
+    <w:lsdException w:name="Table Grid 1" w:semiHidden="1" w:unhideWhenUsed="1"/>
+    <w:lsdException w:name="Table Grid 2" w:semiHidden="1" w:unhideWhenUsed="1"/>
+    <w:lsdException w:name="Table Grid 3" w:semiHidden="1" w:unhideWhenUsed="1"/>
+    <w:lsdException w:name="Table Grid 4" w:semiHidden="1" w:unhideWhenUsed="1"/>
+    <w:lsdException w:name="Table Grid 5" w:semiHidden="1" w:unhideWhenUsed="1"/>
+    <w:lsdException w:name="Table Grid 6" w:semiHidden="1" w:unhideWhenUsed="1"/>
+    <w:lsdException w:name="Table Grid 7" w:semiHidden="1" w:unhideWhenUsed="1"/>
+    <w:lsdException w:name="Table Grid 8" w:semiHidden="1" w:unhideWhenUsed="1"/>
+    <w:lsdException w:name="Table List 1" w:semiHidden="1" w:unhideWhenUsed="1"/>
+    <w:lsdException w:name="Table List 2" w:semiHidden="1" w:unhideWhenUsed="1"/>
+    <w:lsdException w:name="Table List 3" w:semiHidden="1" w:unhideWhenUsed="1"/>
+    <w:lsdException w:name="Table List 4" w:semiHidden="1" w:unhideWhenUsed="1"/>
+    <w:lsdException w:name="Table List 5" w:semiHidden="1" w:unhideWhenUsed="1"/>
+    <w:lsdException w:name="Table List 6" w:semiHidden="1" w:unhideWhenUsed="1"/>
+    <w:lsdException w:name="Table List 7" w:semiHidden="1" w:unhideWhenUsed="1"/>
+    <w:lsdException w:name="Table List 8" w:semiHidden="1" w:unhideWhenUsed="1"/>
+    <w:lsdException w:name="Table 3D effects 1" w:semiHidden="1" w:unhideWhenUsed="1"/>
+    <w:lsdException w:name="Table 3D effects 2" w:semiHidden="1" w:unhideWhenUsed="1"/>
+    <w:lsdException w:name="Table 3D effects 3" w:semiHidden="1" w:unhideWhenUsed="1"/>
+    <w:lsdException w:name="Table Contemporary" w:semiHidden="1" w:unhideWhenUsed="1"/>
+    <w:lsdException w:name="Table Elegant" w:semiHidden="1" w:unhideWhenUsed="1"/>
+    <w:lsdException w:name="Table Professional" w:semiHidden="1" w:unhideWhenUsed="1"/>
+    <w:lsdException w:name="Table Subtle 1" w:semiHidden="1" w:unhideWhenUsed="1"/>
+    <w:lsdException w:name="Table Subtle 2" w:semiHidden="1" w:unhideWhenUsed="1"/>
+    <w:lsdException w:name="Table Web 1" w:semiHidden="1" w:unhideWhenUsed="1"/>
+    <w:lsdException w:name="Table Web 2" w:semiHidden="1" w:unhideWhenUsed="1"/>
+    <w:lsdException w:name="Table Web 3" w:semiHidden="1" w:unhideWhenUsed="1"/>
+    <w:lsdException w:name="Balloon Text" w:semiHidden="1" w:unhideWhenUsed="1"/>
+    <w:lsdException w:name="Table Grid" w:uiPriority="59"/>
+    <w:lsdException w:name="Table Theme" w:semiHidden="1" w:unhideWhenUsed="1"/>
+    <w:lsdException w:name="Placeholder Text" w:semiHidden="1"/>
+    <w:lsdException w:name="No Spacing" w:uiPriority="1" w:qFormat="1"/>
+    <w:lsdException w:name="Light Shading" w:uiPriority="60"/>
+    <w:lsdException w:name="Light List" w:uiPriority="61"/>
+    <w:lsdException w:name="Light Grid" w:uiPriority="62"/>
+    <w:lsdException w:name="Medium Shading 1" w:uiPriority="63"/>
+    <w:lsdException w:name="Medium Shading 2" w:uiPriority="64"/>
+    <w:lsdException w:name="Medium List 1" w:uiPriority="65"/>
+    <w:lsdException w:name="Medium List 2" w:uiPriority="66"/>
+    <w:lsdException w:name="Medium Grid 1" w:uiPriority="67"/>
+    <w:lsdException w:name="Medium Grid 2" w:uiPriority="68"/>
+    <w:lsdException w:name="Medium Grid 3" w:uiPriority="69"/>
+    <w:lsdException w:name="Dark List" w:uiPriority="70"/>
+    <w:lsdException w:name="Colorful Shading" w:uiPriority="71"/>
+    <w:lsdException w:name="Colorful List" w:uiPriority="72"/>
+    <w:lsdException w:name="Colorful Grid" w:uiPriority="73"/>
+    <w:lsdException w:name="Light Shading Accent 1" w:uiPriority="60"/>
+    <w:lsdException w:name="Light List Accent 1" w:uiPriority="61"/>
+    <w:lsdException w:name="Light Grid Accent 1" w:uiPriority="62"/>
+    <w:lsdException w:name="Medium Shading 1 Accent 1" w:uiPriority="63"/>
+    <w:lsdException w:name="Medium Shading 2 Accent 1" w:uiPriority="64"/>
+    <w:lsdException w:name="Medium List 1 Accent 1" w:uiPriority="65"/>
+    <w:lsdException w:name="Revision" w:semiHidden="1"/>
+    <w:lsdException w:name="List Paragraph" w:uiPriority="34" w:qFormat="1"/>
+    <w:lsdException w:name="Quote" w:uiPriority="29" w:qFormat="1"/>
+    <w:lsdException w:name="Intense Quote" w:uiPriority="30" w:qFormat="1"/>
+    <w:lsdException w:name="Medium List 2 Accent 1" w:uiPriority="66"/>
+    <w:lsdException w:name="Medium Grid 1 Accent 1" w:uiPriority="67"/>
+    <w:lsdException w:name="Medium Grid 2 Accent 1" w:uiPriority="68"/>
+    <w:lsdException w:name="Medium Grid 3 Accent 1" w:uiPriority="69"/>
+    <w:lsdException w:name="Dark List Accent 1" w:uiPriority="70"/>
+    <w:lsdException w:name="Colorful Shading Accent 1" w:uiPriority="71"/>
+    <w:lsdException w:name="Colorful List Accent 1" w:uiPriority="72"/>
+    <w:lsdException w:name="Colorful Grid Accent 1" w:uiPriority="73"/>
+    <w:lsdException w:name="Light Shading Accent 2" w:uiPriority="60"/>
+    <w:lsdException w:name="Light List Accent 2" w:uiPriority="61"/>
+    <w:lsdException w:name="Light Grid Accent 2" w:uiPriority="62"/>
+    <w:lsdException w:name="Medium Shading 1 Accent 2" w:uiPriority="63"/>
+    <w:lsdException w:name="Medium Shading 2 Accent 2" w:uiPriority="64"/>
+    <w:lsdException w:name="Medium List 1 Accent 2" w:uiPriority="65"/>
+    <w:lsdException w:name="Medium List 2 Accent 2" w:uiPriority="66"/>
+    <w:lsdException w:name="Medium Grid 1 Accent 2" w:uiPriority="67"/>
+    <w:lsdException w:name="Medium Grid 2 Accent 2" w:uiPriority="68"/>
+    <w:lsdException w:name="Medium Grid 3 Accent 2" w:uiPriority="69"/>
+    <w:lsdException w:name="Dark List Accent 2" w:uiPriority="70"/>
+    <w:lsdException w:name="Colorful Shading Accent 2" w:uiPriority="71"/>
+    <w:lsdException w:name="Colorful List Accent 2" w:uiPriority="72"/>
+    <w:lsdException w:name="Colorful Grid Accent 2" w:uiPriority="73"/>
+    <w:lsdException w:name="Light Shading Accent 3" w:uiPriority="60"/>
+    <w:lsdException w:name="Light List Accent 3" w:uiPriority="61"/>
+    <w:lsdException w:name="Light Grid Accent 3" w:uiPriority="62"/>
+    <w:lsdException w:name="Medium Shading 1 Accent 3" w:uiPriority="63"/>
+    <w:lsdException w:name="Medium Shading 2 Accent 3" w:uiPriority="64"/>
+    <w:lsdException w:name="Medium List 1 Accent 3" w:uiPriority="65"/>
+    <w:lsdException w:name="Medium List 2 Accent 3" w:uiPriority="66"/>
+    <w:lsdException w:name="Medium Grid 1 Accent 3" w:uiPriority="67"/>
+    <w:lsdException w:name="Medium Grid 2 Accent 3" w:uiPriority="68"/>
+    <w:lsdException w:name="Medium Grid 3 Accent 3" w:uiPriority="69"/>
+    <w:lsdException w:name="Dark List Accent 3" w:uiPriority="70"/>
+    <w:lsdException w:name="Colorful Shading Accent 3" w:uiPriority="71"/>
+    <w:lsdException w:name="Colorful List Accent 3" w:uiPriority="72"/>
+    <w:lsdException w:name="Colorful Grid Accent 3" w:uiPriority="73"/>
+    <w:lsdException w:name="Light Shading Accent 4" w:uiPriority="60"/>
+    <w:lsdException w:name="Light List Accent 4" w:uiPriority="61"/>
+    <w:lsdException w:name="Light Grid Accent 4" w:uiPriority="62"/>
+    <w:lsdException w:name="Medium Shading 1 Accent 4" w:uiPriority="63"/>
+    <w:lsdException w:name="Medium Shading 2 Accent 4" w:uiPriority="64"/>
+    <w:lsdException w:name="Medium List 1 Accent 4" w:uiPriority="65"/>
+    <w:lsdException w:name="Medium List 2 Accent 4" w:uiPriority="66"/>
+    <w:lsdException w:name="Medium Grid 1 Accent 4" w:uiPriority="67"/>
+    <w:lsdException w:name="Medium Grid 2 Accent 4" w:uiPriority="68"/>
+    <w:lsdException w:name="Medium Grid 3 Accent 4" w:uiPriority="69"/>
+    <w:lsdException w:name="Dark List Accent 4" w:uiPriority="70"/>
+    <w:lsdException w:name="Colorful Shading Accent 4" w:uiPriority="71"/>
+    <w:lsdException w:name="Colorful List Accent 4" w:uiPriority="72"/>
+    <w:lsdException w:name="Colorful Grid Accent 4" w:uiPriority="73"/>
+    <w:lsdException w:name="Light Shading Accent 5" w:uiPriority="60"/>
+    <w:lsdException w:name="Light List Accent 5" w:uiPriority="61"/>
+    <w:lsdException w:name="Light Grid Accent 5" w:uiPriority="62"/>
+    <w:lsdException w:name="Medium Shading 1 Accent 5" w:uiPriority="63"/>
+    <w:lsdException w:name="Medium Shading 2 Accent 5" w:uiPriority="64"/>
+    <w:lsdException w:name="Medium List 1 Accent 5" w:uiPriority="65"/>
+    <w:lsdException w:name="Medium List 2 Accent 5" w:uiPriority="66"/>
+    <w:lsdException w:name="Medium Grid 1 Accent 5" w:uiPriority="67"/>
+    <w:lsdException w:name="Medium Grid 2 Accent 5" w:uiPriority="68"/>
+    <w:lsdException w:name="Medium Grid 3 Accent 5" w:uiPriority="69"/>
+    <w:lsdException w:name="Dark List Accent 5" w:uiPriority="70"/>
+    <w:lsdException w:name="Colorful Shading Accent 5" w:uiPriority="71"/>
+    <w:lsdException w:name="Colorful List Accent 5" w:uiPriority="72"/>
+    <w:lsdException w:name="Colorful Grid Accent 5" w:uiPriority="73"/>
+    <w:lsdException w:name="Light Shading Accent 6" w:uiPriority="60"/>
+    <w:lsdException w:name="Light List Accent 6" w:uiPriority="61"/>
+    <w:lsdException w:name="Light Grid Accent 6" w:uiPriority="62"/>
+    <w:lsdException w:name="Medium Shading 1 Accent 6" w:uiPriority="63"/>
+    <w:lsdException w:name="Medium Shading 2 Accent 6" w:uiPriority="64"/>
+    <w:lsdException w:name="Medium List 1 Accent 6" w:uiPriority="65"/>
+    <w:lsdException w:name="Medium List 2 Accent 6" w:uiPriority="66"/>
+    <w:lsdException w:name="Medium Grid 1 Accent 6" w:uiPriority="67"/>
+    <w:lsdException w:name="Medium Grid 2 Accent 6" w:uiPriority="68"/>
+    <w:lsdException w:name="Medium Grid 3 Accent 6" w:uiPriority="69"/>
+    <w:lsdException w:name="Dark List Accent 6" w:uiPriority="70"/>
+    <w:lsdException w:name="Colorful Shading Accent 6" w:uiPriority="71"/>
+    <w:lsdException w:name="Colorful List Accent 6" w:uiPriority="72"/>
+    <w:lsdException w:name="Colorful Grid Accent 6" w:uiPriority="73"/>
+    <w:lsdException w:name="Subtle Emphasis" w:uiPriority="19" w:qFormat="1"/>
+    <w:lsdException w:name="Intense Emphasis" w:uiPriority="21" w:qFormat="1"/>
+    <w:lsdException w:name="Subtle Reference" w:uiPriority="31" w:qFormat="1"/>
+    <w:lsdException w:name="Intense Reference" w:uiPriority="32" w:qFormat="1"/>
+    <w:lsdException w:name="Book Title" w:uiPriority="33" w:qFormat="1"/>
+    <w:lsdException w:name="Bibliography" w:semiHidden="1" w:uiPriority="37" w:unhideWhenUsed="1"/>
+    <w:lsdException w:name="TOC Heading" w:semiHidden="1" w:uiPriority="39" w:unhideWhenUsed="1" w:qFormat="1"/>
+    <w:lsdException w:name="Plain Table 1" w:uiPriority="41"/>
+    <w:lsdException w:name="Plain Table 2" w:uiPriority="42"/>
+    <w:lsdException w:name="Plain Table 3" w:uiPriority="43"/>
+    <w:lsdException w:name="Plain Table 4" w:uiPriority="44"/>
+    <w:lsdException w:name="Plain Table 5" w:uiPriority="45"/>
+    <w:lsdException w:name="Grid Table Light" w:uiPriority="40"/>
+    <w:lsdException w:name="Grid Table 1 Light" w:uiPriority="46"/>
+    <w:lsdException w:name="Grid Table 2" w:uiPriority="47"/>
+    <w:lsdException w:name="Grid Table 3" w:uiPriority="48"/>
+    <w:lsdException w:name="Grid Table 4" w:uiPriority="49"/>
+    <w:lsdException w:name="Grid Table 5 Dark" w:uiPriority="50"/>
+    <w:lsdException w:name="Grid Table 6 Colorful" w:uiPriority="51"/>
+    <w:lsdException w:name="Grid Table 7 Colorful" w:uiPriority="52"/>
+    <w:lsdException w:name="Grid Table 1 Light Accent 1" w:uiPriority="46"/>
+    <w:lsdException w:name="Grid Table 2 Accent 1" w:uiPriority="47"/>
+    <w:lsdException w:name="Grid Table 3 Accent 1" w:uiPriority="48"/>
+    <w:lsdException w:name="Grid Table 4 Accent 1" w:uiPriority="49"/>
+    <w:lsdException w:name="Grid Table 5 Dark Accent 1" w:uiPriority="50"/>
+    <w:lsdException w:name="Grid Table 6 Colorful Accent 1" w:uiPriority="51"/>
+    <w:lsdException w:name="Grid Table 7 Colorful Accent 1" w:uiPriority="52"/>
+    <w:lsdException w:name="Grid Table 1 Light Accent 2" w:uiPriority="46"/>
+    <w:lsdException w:name="Grid Table 2 Accent 2" w:uiPriority="47"/>
+    <w:lsdException w:name="Grid Table 3 Accent 2" w:uiPriority="48"/>
+    <w:lsdException w:name="Grid Table 4 Accent 2" w:uiPriority="49"/>
+    <w:lsdException w:name="Grid Table 5 Dark Accent 2" w:uiPriority="50"/>
+    <w:lsdException w:name="Grid Table 6 Colorful Accent 2" w:uiPriority="51"/>
+    <w:lsdException w:name="Grid Table 7 Colorful Accent 2" w:uiPriority="52"/>
+    <w:lsdException w:name="Grid Table 1 Light Accent 3" w:uiPriority="46"/>
+    <w:lsdException w:name="Grid Table 2 Accent 3" w:uiPriority="47"/>
+    <w:lsdException w:name="Grid Table 3 Accent 3" w:uiPriority="48"/>
+    <w:lsdException w:name="Grid Table 4 Accent 3" w:uiPriority="49"/>
+    <w:lsdException w:name="Grid Table 5 Dark Accent 3" w:uiPriority="50"/>
+    <w:lsdException w:name="Grid Table 6 Colorful Accent 3" w:uiPriority="51"/>
+    <w:lsdException w:name="Grid Table 7 Colorful Accent 3" w:uiPriority="52"/>
+    <w:lsdException w:name="Grid Table 1 Light Accent 4" w:uiPriority="46"/>
+    <w:lsdException w:name="Grid Table 2 Accent 4" w:uiPriority="47"/>
+    <w:lsdException w:name="Grid Table 3 Accent 4" w:uiPriority="48"/>
+    <w:lsdException w:name="Grid Table 4 Accent 4" w:uiPriority="49"/>
+    <w:lsdException w:name="Grid Table 5 Dark Accent 4" w:uiPriority="50"/>
+    <w:lsdException w:name="Grid Table 6 Colorful Accent 4" w:uiPriority="51"/>
+    <w:lsdException w:name="Grid Table 7 Colorful Accent 4" w:uiPriority="52"/>
+    <w:lsdException w:name="Grid Table 1 Light Accent 5" w:uiPriority="46"/>
+    <w:lsdException w:name="Grid Table 2 Accent 5" w:uiPriority="47"/>
+    <w:lsdException w:name="Grid Table 3 Accent 5" w:uiPriority="48"/>
+    <w:lsdException w:name="Grid Table 4 Accent 5" w:uiPriority="49"/>
+    <w:lsdException w:name="Grid Table 5 Dark Accent 5" w:uiPriority="50"/>
+    <w:lsdException w:name="Grid Table 6 Colorful Accent 5" w:uiPriority="51"/>
+    <w:lsdException w:name="Grid Table 7 Colorful Accent 5" w:uiPriority="52"/>
+    <w:lsdException w:name="Grid Table 1 Light Accent 6" w:uiPriority="46"/>
+    <w:lsdException w:name="Grid Table 2 Accent 6" w:uiPriority="47"/>
+    <w:lsdException w:name="Grid Table 3 Accent 6" w:uiPriority="48"/>
+    <w:lsdException w:name="Grid Table 4 Accent 6" w:uiPriority="49"/>
+    <w:lsdException w:name="Grid Table 5 Dark Accent 6" w:uiPriority="50"/>
+    <w:lsdException w:name="Grid Table 6 Colorful Accent 6" w:uiPriority="51"/>
+    <w:lsdException w:name="Grid Table 7 Colorful Accent 6" w:uiPriority="52"/>
+    <w:lsdException w:name="List Table 1 Light" w:uiPriority="46"/>
+    <w:lsdException w:name="List Table 2" w:uiPriority="47"/>
+    <w:lsdException w:name="List Table 3" w:uiPriority="48"/>
+    <w:lsdException w:name="List Table 4" w:uiPriority="49"/>
+    <w:lsdException w:name="List Table 5 Dark" w:uiPriority="50"/>
+    <w:lsdException w:name="List Table 6 Colorful" w:uiPriority="51"/>
+    <w:lsdException w:name="List Table 7 Colorful" w:uiPriority="52"/>
+    <w:lsdException w:name="List Table 1 Light Accent 1" w:uiPriority="46"/>
+    <w:lsdException w:name="List Table 2 Accent 1" w:uiPriority="47"/>
+    <w:lsdException w:name="List Table 3 Accent 1" w:uiPriority="48"/>
+    <w:lsdException w:name="List Table 4 Accent 1" w:uiPriority="49"/>
+    <w:lsdException w:name="List Table 5 Dark Accent 1" w:uiPriority="50"/>
+    <w:lsdException w:name="List Table 6 Colorful Accent 1" w:uiPriority="51"/>
+    <w:lsdException w:name="List Table 7 Colorful Accent 1" w:uiPriority="52"/>
+    <w:lsdException w:name="List Table 1 Light Accent 2" w:uiPriority="46"/>
+    <w:lsdException w:name="List Table 2 Accent 2" w:uiPriority="47"/>
+    <w:lsdException w:name="List Table 3 Accent 2" w:uiPriority="48"/>
+    <w:lsdException w:name="List Table 4 Accent 2" w:uiPriority="49"/>
+    <w:lsdException w:name="List Table 5 Dark Accent 2" w:uiPriority="50"/>
+    <w:lsdException w:name="List Table 6 Colorful Accent 2" w:uiPriority="51"/>
+    <w:lsdException w:name="List Table 7 Colorful Accent 2" w:uiPriority="52"/>
+    <w:lsdException w:name="List Table 1 Light Accent 3" w:uiPriority="46"/>
+    <w:lsdException w:name="List Table 2 Accent 3" w:uiPriority="47"/>
+    <w:lsdException w:name="List Table 3 Accent 3" w:uiPriority="48"/>
+    <w:lsdException w:name="List Table 4 Accent 3" w:uiPriority="49"/>
+    <w:lsdException w:name="List Table 5 Dark Accent 3" w:uiPriority="50"/>
+    <w:lsdException w:name="List Table 6 Colorful Accent 3" w:uiPriority="51"/>
+    <w:lsdException w:name="List Table 7 Colorful Accent 3" w:uiPriority="52"/>
+    <w:lsdException w:name="List Table 1 Light Accent 4" w:uiPriority="46"/>
+    <w:lsdException w:name="List Table 2 Accent 4" w:uiPriority="47"/>
+    <w:lsdException w:name="List Table 3 Accent 4" w:uiPriority="48"/>
+    <w:lsdException w:name="List Table 4 Accent 4" w:uiPriority="49"/>
+    <w:lsdException w:name="List Table 5 Dark Accent 4" w:uiPriority="50"/>
+    <w:lsdException w:name="List Table 6 Colorful Accent 4" w:uiPriority="51"/>
+    <w:lsdException w:name="List Table 7 Colorful Accent 4" w:uiPriority="52"/>
+    <w:lsdException w:name="List Table 1 Light Accent 5" w:uiPriority="46"/>
+    <w:lsdException w:name="List Table 2 Accent 5" w:uiPriority="47"/>
+    <w:lsdException w:name="List Table 3 Accent 5" w:uiPriority="48"/>
+    <w:lsdException w:name="List Table 4 Accent 5" w:uiPriority="49"/>
+    <w:lsdException w:name="List Table 5 Dark Accent 5" w:uiPriority="50"/>
+    <w:lsdException w:name="List Table 6 Colorful Accent 5" w:uiPriority="51"/>
+    <w:lsdException w:name="List Table 7 Colorful Accent 5" w:uiPriority="52"/>
+    <w:lsdException w:name="List Table 1 Light Accent 6" w:uiPriority="46"/>
+    <w:lsdException w:name="List Table 2 Accent 6" w:uiPriority="47"/>
+    <w:lsdException w:name="List Table 3 Accent 6" w:uiPriority="48"/>
+    <w:lsdException w:name="List Table 4 Accent 6" w:uiPriority="49"/>
+    <w:lsdException w:name="List Table 5 Dark Accent 6" w:uiPriority="50"/>
+    <w:lsdException w:name="List Table 6 Colorful Accent 6" w:uiPriority="51"/>
+    <w:lsdException w:name="List Table 7 Colorful Accent 6" w:uiPriority="52"/>
   </w:latentStyles>
   <w:style w:type="paragraph" w:default="1" w:styleId="Normal">
     <w:name w:val="Normal"/>

</xml_diff>

<commit_message>
Updated SAM build directions to incorporate changes in libcurl location to wex
</commit_message>
<xml_diff>
--- a/build_vc2013/Getting started with Visual Studio 2013 Express and wxWidgets 3.docx
+++ b/build_vc2013/Getting started with Visual Studio 2013 Express and wxWidgets 3.docx
@@ -1,6 +1,6 @@
 
 <file path=word/document.xml><?xml version="1.0" encoding="utf-8"?>
-<w:document xmlns:wpc="http://schemas.microsoft.com/office/word/2010/wordprocessingCanvas" xmlns:mc="http://schemas.openxmlformats.org/markup-compatibility/2006" xmlns:o="urn:schemas-microsoft-com:office:office" xmlns:r="http://schemas.openxmlformats.org/officeDocument/2006/relationships" xmlns:m="http://schemas.openxmlformats.org/officeDocument/2006/math" xmlns:v="urn:schemas-microsoft-com:vml" xmlns:wp14="http://schemas.microsoft.com/office/word/2010/wordprocessingDrawing" xmlns:wp="http://schemas.openxmlformats.org/drawingml/2006/wordprocessingDrawing" xmlns:w10="urn:schemas-microsoft-com:office:word" xmlns:w="http://schemas.openxmlformats.org/wordprocessingml/2006/main" xmlns:w14="http://schemas.microsoft.com/office/word/2010/wordml" xmlns:w15="http://schemas.microsoft.com/office/word/2012/wordml" xmlns:wpg="http://schemas.microsoft.com/office/word/2010/wordprocessingGroup" xmlns:wpi="http://schemas.microsoft.com/office/word/2010/wordprocessingInk" xmlns:wne="http://schemas.microsoft.com/office/word/2006/wordml" xmlns:wps="http://schemas.microsoft.com/office/word/2010/wordprocessingShape" mc:Ignorable="w14 w15 wp14">
+<w:document xmlns:wpc="http://schemas.microsoft.com/office/word/2010/wordprocessingCanvas" xmlns:mc="http://schemas.openxmlformats.org/markup-compatibility/2006" xmlns:o="urn:schemas-microsoft-com:office:office" xmlns:r="http://schemas.openxmlformats.org/officeDocument/2006/relationships" xmlns:m="http://schemas.openxmlformats.org/officeDocument/2006/math" xmlns:v="urn:schemas-microsoft-com:vml" xmlns:wp14="http://schemas.microsoft.com/office/word/2010/wordprocessingDrawing" xmlns:wp="http://schemas.openxmlformats.org/drawingml/2006/wordprocessingDrawing" xmlns:w10="urn:schemas-microsoft-com:office:word" xmlns:w="http://schemas.openxmlformats.org/wordprocessingml/2006/main" xmlns:w14="http://schemas.microsoft.com/office/word/2010/wordml" xmlns:wpg="http://schemas.microsoft.com/office/word/2010/wordprocessingGroup" xmlns:wpi="http://schemas.microsoft.com/office/word/2010/wordprocessingInk" xmlns:wne="http://schemas.microsoft.com/office/word/2006/wordml" xmlns:wps="http://schemas.microsoft.com/office/word/2010/wordprocessingShape" mc:Ignorable="w14 wp14">
   <w:body>
     <w:p>
       <w:pPr>
@@ -162,7 +162,7 @@
               </wp:anchor>
             </w:drawing>
           </mc:Choice>
-          <mc:Fallback>
+          <mc:Fallback xmlns:w15="http://schemas.microsoft.com/office/word/2012/wordml">
             <w:pict>
               <v:shapetype w14:anchorId="46BD6F5C" id="_x0000_t202" coordsize="21600,21600" o:spt="202" path="m,l,21600r21600,l21600,xe">
                 <v:stroke joinstyle="miter"/>
@@ -278,18 +278,8 @@
           <w:color w:val="808080" w:themeColor="background1" w:themeShade="80"/>
           <w:sz w:val="24"/>
         </w:rPr>
-        <w:t xml:space="preserve">Aron P. </w:t>
-      </w:r>
-      <w:proofErr w:type="spellStart"/>
-      <w:r>
-        <w:rPr>
-          <w:rFonts w:ascii="Segoe UI Light" w:hAnsi="Segoe UI Light"/>
-          <w:color w:val="808080" w:themeColor="background1" w:themeShade="80"/>
-          <w:sz w:val="24"/>
-        </w:rPr>
-        <w:t>Dobos</w:t>
-      </w:r>
-      <w:proofErr w:type="spellEnd"/>
+        <w:t>Aron P. Dobos</w:t>
+      </w:r>
       <w:r>
         <w:rPr>
           <w:rFonts w:ascii="Segoe UI Light" w:hAnsi="Segoe UI Light"/>
@@ -452,7 +442,7 @@
         </w:rPr>
         <w:t xml:space="preserve">for Windows Desktop from </w:t>
       </w:r>
-      <w:hyperlink r:id="rId5" w:history="1">
+      <w:hyperlink r:id="rId6" w:history="1">
         <w:r>
           <w:rPr>
             <w:rStyle w:val="Hyperlink"/>
@@ -533,7 +523,7 @@
         </w:rPr>
         <w:t xml:space="preserve"> from </w:t>
       </w:r>
-      <w:hyperlink r:id="rId6" w:history="1">
+      <w:hyperlink r:id="rId7" w:history="1">
         <w:r>
           <w:rPr>
             <w:rStyle w:val="Hyperlink"/>
@@ -613,7 +603,7 @@
         </w:rPr>
         <w:t xml:space="preserve"> from </w:t>
       </w:r>
-      <w:hyperlink r:id="rId7" w:history="1">
+      <w:hyperlink r:id="rId8" w:history="1">
         <w:r>
           <w:rPr>
             <w:rStyle w:val="Hyperlink"/>
@@ -717,7 +707,7 @@
         </w:rPr>
         <w:t xml:space="preserve">.zip) from </w:t>
       </w:r>
-      <w:hyperlink r:id="rId8" w:history="1">
+      <w:hyperlink r:id="rId9" w:history="1">
         <w:r>
           <w:rPr>
             <w:rStyle w:val="Hyperlink"/>
@@ -889,8 +879,6 @@
         </w:rPr>
         <w:t>\auibook.cpp and &lt;</w:t>
       </w:r>
-      <w:bookmarkStart w:id="0" w:name="_GoBack"/>
-      <w:bookmarkEnd w:id="0"/>
       <w:r>
         <w:rPr>
           <w:rFonts w:ascii="Segoe UI Light" w:hAnsi="Segoe UI Light"/>
@@ -999,7 +987,6 @@
         <w:t xml:space="preserve">Note: </w:t>
       </w:r>
       <w:proofErr w:type="spellStart"/>
-      <w:proofErr w:type="gramStart"/>
       <w:r>
         <w:rPr>
           <w:rFonts w:ascii="Segoe UI Light" w:hAnsi="Segoe UI Light"/>
@@ -1008,7 +995,6 @@
         <w:t>wxWidgets</w:t>
       </w:r>
       <w:proofErr w:type="spellEnd"/>
-      <w:proofErr w:type="gramEnd"/>
       <w:r>
         <w:rPr>
           <w:rFonts w:ascii="Segoe UI Light" w:hAnsi="Segoe UI Light"/>
@@ -1128,7 +1114,7 @@
         </w:rPr>
         <w:t xml:space="preserve">Check out the LK script engine from </w:t>
       </w:r>
-      <w:hyperlink r:id="rId9" w:history="1">
+      <w:hyperlink r:id="rId10" w:history="1">
         <w:r>
           <w:rPr>
             <w:rStyle w:val="Hyperlink"/>
@@ -1264,7 +1250,7 @@
         </w:rPr>
         <w:t xml:space="preserve">) library from </w:t>
       </w:r>
-      <w:hyperlink r:id="rId10" w:history="1">
+      <w:hyperlink r:id="rId11" w:history="1">
         <w:r>
           <w:rPr>
             <w:rStyle w:val="Hyperlink"/>
@@ -1381,7 +1367,7 @@
         </w:rPr>
         <w:t xml:space="preserve"> Check out the SSC SDK from </w:t>
       </w:r>
-      <w:hyperlink r:id="rId11" w:history="1">
+      <w:hyperlink r:id="rId12" w:history="1">
         <w:r>
           <w:rPr>
             <w:rStyle w:val="Hyperlink"/>
@@ -1500,7 +1486,16 @@
           <w:rFonts w:ascii="Segoe UI Light" w:hAnsi="Segoe UI Light"/>
           <w:sz w:val="28"/>
         </w:rPr>
-        <w:t xml:space="preserve"> project file, and build both Debug/Release and win32/x64.  The sam.exe binaries should appear in SAMNTDIR/deploy/win32/ and SAMNTDIR/deploy/x64. </w:t>
+        <w:t xml:space="preserve"> project file, and b</w:t>
+      </w:r>
+      <w:bookmarkStart w:id="0" w:name="_GoBack"/>
+      <w:bookmarkEnd w:id="0"/>
+      <w:r>
+        <w:rPr>
+          <w:rFonts w:ascii="Segoe UI Light" w:hAnsi="Segoe UI Light"/>
+          <w:sz w:val="28"/>
+        </w:rPr>
+        <w:t xml:space="preserve">uild both Debug/Release and win32/x64.  The sam.exe binaries should appear in SAMNTDIR/deploy/win32/ and SAMNTDIR/deploy/x64. </w:t>
       </w:r>
     </w:p>
     <w:p>
@@ -1522,13 +1517,27 @@
         </w:rPr>
         <w:t xml:space="preserve">  The </w:t>
       </w:r>
+      <w:r>
+        <w:rPr>
+          <w:rFonts w:ascii="Segoe UI Light" w:hAnsi="Segoe UI Light"/>
+          <w:sz w:val="28"/>
+        </w:rPr>
+        <w:t>WEX</w:t>
+      </w:r>
+      <w:r>
+        <w:rPr>
+          <w:rFonts w:ascii="Segoe UI Light" w:hAnsi="Segoe UI Light"/>
+          <w:sz w:val="28"/>
+        </w:rPr>
+        <w:t xml:space="preserve"> SVN contains precompiled binaries for </w:t>
+      </w:r>
       <w:proofErr w:type="spellStart"/>
       <w:r>
         <w:rPr>
           <w:rFonts w:ascii="Segoe UI Light" w:hAnsi="Segoe UI Light"/>
           <w:sz w:val="28"/>
         </w:rPr>
-        <w:t>SAMnt</w:t>
+        <w:t>libcurl</w:t>
       </w:r>
       <w:proofErr w:type="spellEnd"/>
       <w:r>
@@ -1536,7 +1545,42 @@
           <w:rFonts w:ascii="Segoe UI Light" w:hAnsi="Segoe UI Light"/>
           <w:sz w:val="28"/>
         </w:rPr>
-        <w:t xml:space="preserve"> SVN contains precompiled binaries for </w:t>
+        <w:t xml:space="preserve"> which SAM uses to access the internet.  Simply copy everything in </w:t>
+      </w:r>
+      <w:r>
+        <w:rPr>
+          <w:rFonts w:ascii="Segoe UI Light" w:hAnsi="Segoe UI Light"/>
+          <w:sz w:val="28"/>
+        </w:rPr>
+        <w:t>WEX</w:t>
+      </w:r>
+      <w:r>
+        <w:rPr>
+          <w:rFonts w:ascii="Segoe UI Light" w:hAnsi="Segoe UI Light"/>
+          <w:sz w:val="28"/>
+        </w:rPr>
+        <w:t>DIR\</w:t>
+      </w:r>
+      <w:r>
+        <w:rPr>
+          <w:rFonts w:ascii="Segoe UI Light" w:hAnsi="Segoe UI Light"/>
+          <w:sz w:val="28"/>
+        </w:rPr>
+        <w:t>vc2013_wx3\libcurl_ssl_win32\bin</w:t>
+      </w:r>
+      <w:r>
+        <w:rPr>
+          <w:rFonts w:ascii="Segoe UI Light" w:hAnsi="Segoe UI Light"/>
+          <w:sz w:val="28"/>
+        </w:rPr>
+        <w:t xml:space="preserve"> to SAMNTDIR\deploy\win32, an</w:t>
+      </w:r>
+      <w:r>
+        <w:rPr>
+          <w:rFonts w:ascii="Segoe UI Light" w:hAnsi="Segoe UI Light"/>
+          <w:sz w:val="28"/>
+        </w:rPr>
+        <w:t xml:space="preserve">d similarly for the x64 folders.  You also need to do this if running the </w:t>
       </w:r>
       <w:proofErr w:type="spellStart"/>
       <w:r>
@@ -1544,6 +1588,22 @@
           <w:rFonts w:ascii="Segoe UI Light" w:hAnsi="Segoe UI Light"/>
           <w:sz w:val="28"/>
         </w:rPr>
+        <w:t>SDKtool</w:t>
+      </w:r>
+      <w:proofErr w:type="spellEnd"/>
+      <w:r>
+        <w:rPr>
+          <w:rFonts w:ascii="Segoe UI Light" w:hAnsi="Segoe UI Light"/>
+          <w:sz w:val="28"/>
+        </w:rPr>
+        <w:t xml:space="preserve">, copy the appropriate 32/64 bit </w:t>
+      </w:r>
+      <w:proofErr w:type="spellStart"/>
+      <w:r>
+        <w:rPr>
+          <w:rFonts w:ascii="Segoe UI Light" w:hAnsi="Segoe UI Light"/>
+          <w:sz w:val="28"/>
+        </w:rPr>
         <w:t>libcurl</w:t>
       </w:r>
       <w:proofErr w:type="spellEnd"/>
@@ -1552,21 +1612,37 @@
           <w:rFonts w:ascii="Segoe UI Light" w:hAnsi="Segoe UI Light"/>
           <w:sz w:val="28"/>
         </w:rPr>
-        <w:t xml:space="preserve"> which SAM uses to access the internet.  Simply copy everything in SAMNTDIR\</w:t>
-      </w:r>
-      <w:r>
-        <w:rPr>
-          <w:rFonts w:ascii="Segoe UI Light" w:hAnsi="Segoe UI Light"/>
-          <w:sz w:val="28"/>
-        </w:rPr>
-        <w:t>vc2013_wx3\libcurl_ssl_win32\bin</w:t>
-      </w:r>
-      <w:r>
-        <w:rPr>
-          <w:rFonts w:ascii="Segoe UI Light" w:hAnsi="Segoe UI Light"/>
-          <w:sz w:val="28"/>
-        </w:rPr>
-        <w:t xml:space="preserve"> to SAMNTDIR\deploy\win32, and similarly for the x64 folders.  </w:t>
+        <w:t xml:space="preserve"> </w:t>
+      </w:r>
+      <w:proofErr w:type="spellStart"/>
+      <w:r>
+        <w:rPr>
+          <w:rFonts w:ascii="Segoe UI Light" w:hAnsi="Segoe UI Light"/>
+          <w:sz w:val="28"/>
+        </w:rPr>
+        <w:t>dlls</w:t>
+      </w:r>
+      <w:proofErr w:type="spellEnd"/>
+      <w:r>
+        <w:rPr>
+          <w:rFonts w:ascii="Segoe UI Light" w:hAnsi="Segoe UI Light"/>
+          <w:sz w:val="28"/>
+        </w:rPr>
+        <w:t xml:space="preserve"> into SSCDIR\build_vc2013/Win32/&lt;release/debug&gt; and </w:t>
+      </w:r>
+      <w:r>
+        <w:rPr>
+          <w:rFonts w:ascii="Segoe UI Light" w:hAnsi="Segoe UI Light"/>
+          <w:sz w:val="28"/>
+        </w:rPr>
+        <w:t xml:space="preserve">  </w:t>
+      </w:r>
+      <w:r>
+        <w:rPr>
+          <w:rFonts w:ascii="Segoe UI Light" w:hAnsi="Segoe UI Light"/>
+          <w:sz w:val="28"/>
+        </w:rPr>
+        <w:t>SSCDIR/build_vc2013/Win64/&lt;release/debug&gt;</w:t>
       </w:r>
     </w:p>
     <w:p>
@@ -1759,15 +1835,6 @@
         </w:rPr>
         <w:t>SAM should now run properly!</w:t>
       </w:r>
-    </w:p>
-    <w:p>
-      <w:pPr>
-        <w:jc w:val="center"/>
-        <w:rPr>
-          <w:rFonts w:ascii="Segoe UI Light" w:hAnsi="Segoe UI Light"/>
-          <w:sz w:val="28"/>
-        </w:rPr>
-      </w:pPr>
     </w:p>
     <w:p>
       <w:pPr>
@@ -1797,8 +1864,8 @@
 </file>
 
 <file path=word/numbering.xml><?xml version="1.0" encoding="utf-8"?>
-<w:numbering xmlns:wpc="http://schemas.microsoft.com/office/word/2010/wordprocessingCanvas" xmlns:mc="http://schemas.openxmlformats.org/markup-compatibility/2006" xmlns:o="urn:schemas-microsoft-com:office:office" xmlns:r="http://schemas.openxmlformats.org/officeDocument/2006/relationships" xmlns:m="http://schemas.openxmlformats.org/officeDocument/2006/math" xmlns:v="urn:schemas-microsoft-com:vml" xmlns:wp14="http://schemas.microsoft.com/office/word/2010/wordprocessingDrawing" xmlns:wp="http://schemas.openxmlformats.org/drawingml/2006/wordprocessingDrawing" xmlns:w10="urn:schemas-microsoft-com:office:word" xmlns:w="http://schemas.openxmlformats.org/wordprocessingml/2006/main" xmlns:w14="http://schemas.microsoft.com/office/word/2010/wordml" xmlns:w15="http://schemas.microsoft.com/office/word/2012/wordml" xmlns:wpg="http://schemas.microsoft.com/office/word/2010/wordprocessingGroup" xmlns:wpi="http://schemas.microsoft.com/office/word/2010/wordprocessingInk" xmlns:wne="http://schemas.microsoft.com/office/word/2006/wordml" xmlns:wps="http://schemas.microsoft.com/office/word/2010/wordprocessingShape" mc:Ignorable="w14 w15 wp14">
-  <w:abstractNum w:abstractNumId="0" w15:restartNumberingAfterBreak="0">
+<w:numbering xmlns:wpc="http://schemas.microsoft.com/office/word/2010/wordprocessingCanvas" xmlns:mc="http://schemas.openxmlformats.org/markup-compatibility/2006" xmlns:o="urn:schemas-microsoft-com:office:office" xmlns:r="http://schemas.openxmlformats.org/officeDocument/2006/relationships" xmlns:m="http://schemas.openxmlformats.org/officeDocument/2006/math" xmlns:v="urn:schemas-microsoft-com:vml" xmlns:wp14="http://schemas.microsoft.com/office/word/2010/wordprocessingDrawing" xmlns:wp="http://schemas.openxmlformats.org/drawingml/2006/wordprocessingDrawing" xmlns:w10="urn:schemas-microsoft-com:office:word" xmlns:w="http://schemas.openxmlformats.org/wordprocessingml/2006/main" xmlns:w14="http://schemas.microsoft.com/office/word/2010/wordml" xmlns:wpg="http://schemas.microsoft.com/office/word/2010/wordprocessingGroup" xmlns:wpi="http://schemas.microsoft.com/office/word/2010/wordprocessingInk" xmlns:wne="http://schemas.microsoft.com/office/word/2006/wordml" xmlns:wps="http://schemas.microsoft.com/office/word/2010/wordprocessingShape" mc:Ignorable="w14 wp14">
+  <w:abstractNum w:abstractNumId="0">
     <w:nsid w:val="652160DA"/>
     <w:multiLevelType w:val="hybridMultilevel"/>
     <w:tmpl w:val="5B369AF2"/>
@@ -1894,7 +1961,7 @@
 </file>
 
 <file path=word/styles.xml><?xml version="1.0" encoding="utf-8"?>
-<w:styles xmlns:mc="http://schemas.openxmlformats.org/markup-compatibility/2006" xmlns:r="http://schemas.openxmlformats.org/officeDocument/2006/relationships" xmlns:w="http://schemas.openxmlformats.org/wordprocessingml/2006/main" xmlns:w14="http://schemas.microsoft.com/office/word/2010/wordml" xmlns:w15="http://schemas.microsoft.com/office/word/2012/wordml" mc:Ignorable="w14 w15">
+<w:styles xmlns:mc="http://schemas.openxmlformats.org/markup-compatibility/2006" xmlns:r="http://schemas.openxmlformats.org/officeDocument/2006/relationships" xmlns:w="http://schemas.openxmlformats.org/wordprocessingml/2006/main" xmlns:w14="http://schemas.microsoft.com/office/word/2010/wordml" mc:Ignorable="w14">
   <w:docDefaults>
     <w:rPrDefault>
       <w:rPr>
@@ -1910,378 +1977,453 @@
       </w:pPr>
     </w:pPrDefault>
   </w:docDefaults>
-  <w:latentStyles w:defLockedState="0" w:defUIPriority="99" w:defSemiHidden="0" w:defUnhideWhenUsed="0" w:defQFormat="0" w:count="371">
-    <w:lsdException w:name="Normal" w:uiPriority="0" w:qFormat="1"/>
-    <w:lsdException w:name="heading 1" w:uiPriority="9" w:qFormat="1"/>
-    <w:lsdException w:name="heading 2" w:semiHidden="1" w:uiPriority="9" w:unhideWhenUsed="1" w:qFormat="1"/>
-    <w:lsdException w:name="heading 3" w:semiHidden="1" w:uiPriority="9" w:unhideWhenUsed="1" w:qFormat="1"/>
-    <w:lsdException w:name="heading 4" w:semiHidden="1" w:uiPriority="9" w:unhideWhenUsed="1" w:qFormat="1"/>
-    <w:lsdException w:name="heading 5" w:semiHidden="1" w:uiPriority="9" w:unhideWhenUsed="1" w:qFormat="1"/>
-    <w:lsdException w:name="heading 6" w:semiHidden="1" w:uiPriority="9" w:unhideWhenUsed="1" w:qFormat="1"/>
-    <w:lsdException w:name="heading 7" w:semiHidden="1" w:uiPriority="9" w:unhideWhenUsed="1" w:qFormat="1"/>
-    <w:lsdException w:name="heading 8" w:semiHidden="1" w:uiPriority="9" w:unhideWhenUsed="1" w:qFormat="1"/>
-    <w:lsdException w:name="heading 9" w:semiHidden="1" w:uiPriority="9" w:unhideWhenUsed="1" w:qFormat="1"/>
-    <w:lsdException w:name="index 1" w:semiHidden="1" w:unhideWhenUsed="1"/>
-    <w:lsdException w:name="index 2" w:semiHidden="1" w:unhideWhenUsed="1"/>
-    <w:lsdException w:name="index 3" w:semiHidden="1" w:unhideWhenUsed="1"/>
-    <w:lsdException w:name="index 4" w:semiHidden="1" w:unhideWhenUsed="1"/>
-    <w:lsdException w:name="index 5" w:semiHidden="1" w:unhideWhenUsed="1"/>
-    <w:lsdException w:name="index 6" w:semiHidden="1" w:unhideWhenUsed="1"/>
-    <w:lsdException w:name="index 7" w:semiHidden="1" w:unhideWhenUsed="1"/>
-    <w:lsdException w:name="index 8" w:semiHidden="1" w:unhideWhenUsed="1"/>
-    <w:lsdException w:name="index 9" w:semiHidden="1" w:unhideWhenUsed="1"/>
-    <w:lsdException w:name="toc 1" w:semiHidden="1" w:uiPriority="39" w:unhideWhenUsed="1"/>
-    <w:lsdException w:name="toc 2" w:semiHidden="1" w:uiPriority="39" w:unhideWhenUsed="1"/>
-    <w:lsdException w:name="toc 3" w:semiHidden="1" w:uiPriority="39" w:unhideWhenUsed="1"/>
-    <w:lsdException w:name="toc 4" w:semiHidden="1" w:uiPriority="39" w:unhideWhenUsed="1"/>
-    <w:lsdException w:name="toc 5" w:semiHidden="1" w:uiPriority="39" w:unhideWhenUsed="1"/>
-    <w:lsdException w:name="toc 6" w:semiHidden="1" w:uiPriority="39" w:unhideWhenUsed="1"/>
-    <w:lsdException w:name="toc 7" w:semiHidden="1" w:uiPriority="39" w:unhideWhenUsed="1"/>
-    <w:lsdException w:name="toc 8" w:semiHidden="1" w:uiPriority="39" w:unhideWhenUsed="1"/>
-    <w:lsdException w:name="toc 9" w:semiHidden="1" w:uiPriority="39" w:unhideWhenUsed="1"/>
-    <w:lsdException w:name="Normal Indent" w:semiHidden="1" w:unhideWhenUsed="1"/>
-    <w:lsdException w:name="footnote text" w:semiHidden="1" w:unhideWhenUsed="1"/>
-    <w:lsdException w:name="annotation text" w:semiHidden="1" w:unhideWhenUsed="1"/>
-    <w:lsdException w:name="header" w:semiHidden="1" w:unhideWhenUsed="1"/>
-    <w:lsdException w:name="footer" w:semiHidden="1" w:unhideWhenUsed="1"/>
-    <w:lsdException w:name="index heading" w:semiHidden="1" w:unhideWhenUsed="1"/>
-    <w:lsdException w:name="caption" w:semiHidden="1" w:uiPriority="35" w:unhideWhenUsed="1" w:qFormat="1"/>
-    <w:lsdException w:name="table of figures" w:semiHidden="1" w:unhideWhenUsed="1"/>
-    <w:lsdException w:name="envelope address" w:semiHidden="1" w:unhideWhenUsed="1"/>
-    <w:lsdException w:name="envelope return" w:semiHidden="1" w:unhideWhenUsed="1"/>
-    <w:lsdException w:name="footnote reference" w:semiHidden="1" w:unhideWhenUsed="1"/>
-    <w:lsdException w:name="annotation reference" w:semiHidden="1" w:unhideWhenUsed="1"/>
-    <w:lsdException w:name="line number" w:semiHidden="1" w:unhideWhenUsed="1"/>
-    <w:lsdException w:name="page number" w:semiHidden="1" w:unhideWhenUsed="1"/>
-    <w:lsdException w:name="endnote reference" w:semiHidden="1" w:unhideWhenUsed="1"/>
-    <w:lsdException w:name="endnote text" w:semiHidden="1" w:unhideWhenUsed="1"/>
-    <w:lsdException w:name="table of authorities" w:semiHidden="1" w:unhideWhenUsed="1"/>
-    <w:lsdException w:name="macro" w:semiHidden="1" w:unhideWhenUsed="1"/>
-    <w:lsdException w:name="toa heading" w:semiHidden="1" w:unhideWhenUsed="1"/>
-    <w:lsdException w:name="List" w:semiHidden="1" w:unhideWhenUsed="1"/>
-    <w:lsdException w:name="List Bullet" w:semiHidden="1" w:unhideWhenUsed="1"/>
-    <w:lsdException w:name="List Number" w:semiHidden="1" w:unhideWhenUsed="1"/>
-    <w:lsdException w:name="List 2" w:semiHidden="1" w:unhideWhenUsed="1"/>
-    <w:lsdException w:name="List 3" w:semiHidden="1" w:unhideWhenUsed="1"/>
-    <w:lsdException w:name="List 4" w:semiHidden="1" w:unhideWhenUsed="1"/>
-    <w:lsdException w:name="List 5" w:semiHidden="1" w:unhideWhenUsed="1"/>
-    <w:lsdException w:name="List Bullet 2" w:semiHidden="1" w:unhideWhenUsed="1"/>
-    <w:lsdException w:name="List Bullet 3" w:semiHidden="1" w:unhideWhenUsed="1"/>
-    <w:lsdException w:name="List Bullet 4" w:semiHidden="1" w:unhideWhenUsed="1"/>
-    <w:lsdException w:name="List Bullet 5" w:semiHidden="1" w:unhideWhenUsed="1"/>
-    <w:lsdException w:name="List Number 2" w:semiHidden="1" w:unhideWhenUsed="1"/>
-    <w:lsdException w:name="List Number 3" w:semiHidden="1" w:unhideWhenUsed="1"/>
-    <w:lsdException w:name="List Number 4" w:semiHidden="1" w:unhideWhenUsed="1"/>
-    <w:lsdException w:name="List Number 5" w:semiHidden="1" w:unhideWhenUsed="1"/>
-    <w:lsdException w:name="Title" w:uiPriority="10" w:qFormat="1"/>
-    <w:lsdException w:name="Closing" w:semiHidden="1" w:unhideWhenUsed="1"/>
-    <w:lsdException w:name="Signature" w:semiHidden="1" w:unhideWhenUsed="1"/>
-    <w:lsdException w:name="Default Paragraph Font" w:semiHidden="1" w:uiPriority="1" w:unhideWhenUsed="1"/>
-    <w:lsdException w:name="Body Text" w:semiHidden="1" w:unhideWhenUsed="1"/>
-    <w:lsdException w:name="Body Text Indent" w:semiHidden="1" w:unhideWhenUsed="1"/>
-    <w:lsdException w:name="List Continue" w:semiHidden="1" w:unhideWhenUsed="1"/>
-    <w:lsdException w:name="List Continue 2" w:semiHidden="1" w:unhideWhenUsed="1"/>
-    <w:lsdException w:name="List Continue 3" w:semiHidden="1" w:unhideWhenUsed="1"/>
-    <w:lsdException w:name="List Continue 4" w:semiHidden="1" w:unhideWhenUsed="1"/>
-    <w:lsdException w:name="List Continue 5" w:semiHidden="1" w:unhideWhenUsed="1"/>
-    <w:lsdException w:name="Message Header" w:semiHidden="1" w:unhideWhenUsed="1"/>
-    <w:lsdException w:name="Subtitle" w:uiPriority="11" w:qFormat="1"/>
-    <w:lsdException w:name="Salutation" w:semiHidden="1" w:unhideWhenUsed="1"/>
-    <w:lsdException w:name="Date" w:semiHidden="1" w:unhideWhenUsed="1"/>
-    <w:lsdException w:name="Body Text First Indent" w:semiHidden="1" w:unhideWhenUsed="1"/>
-    <w:lsdException w:name="Body Text First Indent 2" w:semiHidden="1" w:unhideWhenUsed="1"/>
-    <w:lsdException w:name="Note Heading" w:semiHidden="1" w:unhideWhenUsed="1"/>
-    <w:lsdException w:name="Body Text 2" w:semiHidden="1" w:unhideWhenUsed="1"/>
-    <w:lsdException w:name="Body Text 3" w:semiHidden="1" w:unhideWhenUsed="1"/>
-    <w:lsdException w:name="Body Text Indent 2" w:semiHidden="1" w:unhideWhenUsed="1"/>
-    <w:lsdException w:name="Body Text Indent 3" w:semiHidden="1" w:unhideWhenUsed="1"/>
-    <w:lsdException w:name="Block Text" w:semiHidden="1" w:unhideWhenUsed="1"/>
-    <w:lsdException w:name="Hyperlink" w:semiHidden="1" w:unhideWhenUsed="1"/>
-    <w:lsdException w:name="FollowedHyperlink" w:semiHidden="1" w:unhideWhenUsed="1"/>
-    <w:lsdException w:name="Strong" w:uiPriority="22" w:qFormat="1"/>
-    <w:lsdException w:name="Emphasis" w:uiPriority="20" w:qFormat="1"/>
-    <w:lsdException w:name="Document Map" w:semiHidden="1" w:unhideWhenUsed="1"/>
-    <w:lsdException w:name="Plain Text" w:semiHidden="1" w:unhideWhenUsed="1"/>
-    <w:lsdException w:name="E-mail Signature" w:semiHidden="1" w:unhideWhenUsed="1"/>
-    <w:lsdException w:name="HTML Top of Form" w:semiHidden="1" w:unhideWhenUsed="1"/>
-    <w:lsdException w:name="HTML Bottom of Form" w:semiHidden="1" w:unhideWhenUsed="1"/>
-    <w:lsdException w:name="Normal (Web)" w:semiHidden="1" w:unhideWhenUsed="1"/>
-    <w:lsdException w:name="HTML Acronym" w:semiHidden="1" w:unhideWhenUsed="1"/>
-    <w:lsdException w:name="HTML Address" w:semiHidden="1" w:unhideWhenUsed="1"/>
-    <w:lsdException w:name="HTML Cite" w:semiHidden="1" w:unhideWhenUsed="1"/>
-    <w:lsdException w:name="HTML Code" w:semiHidden="1" w:unhideWhenUsed="1"/>
-    <w:lsdException w:name="HTML Definition" w:semiHidden="1" w:unhideWhenUsed="1"/>
-    <w:lsdException w:name="HTML Keyboard" w:semiHidden="1" w:unhideWhenUsed="1"/>
-    <w:lsdException w:name="HTML Preformatted" w:semiHidden="1" w:unhideWhenUsed="1"/>
-    <w:lsdException w:name="HTML Sample" w:semiHidden="1" w:unhideWhenUsed="1"/>
-    <w:lsdException w:name="HTML Typewriter" w:semiHidden="1" w:unhideWhenUsed="1"/>
-    <w:lsdException w:name="HTML Variable" w:semiHidden="1" w:unhideWhenUsed="1"/>
-    <w:lsdException w:name="Normal Table" w:semiHidden="1" w:unhideWhenUsed="1"/>
-    <w:lsdException w:name="annotation subject" w:semiHidden="1" w:unhideWhenUsed="1"/>
-    <w:lsdException w:name="No List" w:semiHidden="1" w:unhideWhenUsed="1"/>
-    <w:lsdException w:name="Outline List 1" w:semiHidden="1" w:unhideWhenUsed="1"/>
-    <w:lsdException w:name="Outline List 2" w:semiHidden="1" w:unhideWhenUsed="1"/>
-    <w:lsdException w:name="Outline List 3" w:semiHidden="1" w:unhideWhenUsed="1"/>
-    <w:lsdException w:name="Table Simple 1" w:semiHidden="1" w:unhideWhenUsed="1"/>
-    <w:lsdException w:name="Table Simple 2" w:semiHidden="1" w:unhideWhenUsed="1"/>
-    <w:lsdException w:name="Table Simple 3" w:semiHidden="1" w:unhideWhenUsed="1"/>
-    <w:lsdException w:name="Table Classic 1" w:semiHidden="1" w:unhideWhenUsed="1"/>
-    <w:lsdException w:name="Table Classic 2" w:semiHidden="1" w:unhideWhenUsed="1"/>
-    <w:lsdException w:name="Table Classic 3" w:semiHidden="1" w:unhideWhenUsed="1"/>
-    <w:lsdException w:name="Table Classic 4" w:semiHidden="1" w:unhideWhenUsed="1"/>
-    <w:lsdException w:name="Table Colorful 1" w:semiHidden="1" w:unhideWhenUsed="1"/>
-    <w:lsdException w:name="Table Colorful 2" w:semiHidden="1" w:unhideWhenUsed="1"/>
-    <w:lsdException w:name="Table Colorful 3" w:semiHidden="1" w:unhideWhenUsed="1"/>
-    <w:lsdException w:name="Table Columns 1" w:semiHidden="1" w:unhideWhenUsed="1"/>
-    <w:lsdException w:name="Table Columns 2" w:semiHidden="1" w:unhideWhenUsed="1"/>
-    <w:lsdException w:name="Table Columns 3" w:semiHidden="1" w:unhideWhenUsed="1"/>
-    <w:lsdException w:name="Table Columns 4" w:semiHidden="1" w:unhideWhenUsed="1"/>
-    <w:lsdException w:name="Table Columns 5" w:semiHidden="1" w:unhideWhenUsed="1"/>
-    <w:lsdException w:name="Table Grid 1" w:semiHidden="1" w:unhideWhenUsed="1"/>
-    <w:lsdException w:name="Table Grid 2" w:semiHidden="1" w:unhideWhenUsed="1"/>
-    <w:lsdException w:name="Table Grid 3" w:semiHidden="1" w:unhideWhenUsed="1"/>
-    <w:lsdException w:name="Table Grid 4" w:semiHidden="1" w:unhideWhenUsed="1"/>
-    <w:lsdException w:name="Table Grid 5" w:semiHidden="1" w:unhideWhenUsed="1"/>
-    <w:lsdException w:name="Table Grid 6" w:semiHidden="1" w:unhideWhenUsed="1"/>
-    <w:lsdException w:name="Table Grid 7" w:semiHidden="1" w:unhideWhenUsed="1"/>
-    <w:lsdException w:name="Table Grid 8" w:semiHidden="1" w:unhideWhenUsed="1"/>
-    <w:lsdException w:name="Table List 1" w:semiHidden="1" w:unhideWhenUsed="1"/>
-    <w:lsdException w:name="Table List 2" w:semiHidden="1" w:unhideWhenUsed="1"/>
-    <w:lsdException w:name="Table List 3" w:semiHidden="1" w:unhideWhenUsed="1"/>
-    <w:lsdException w:name="Table List 4" w:semiHidden="1" w:unhideWhenUsed="1"/>
-    <w:lsdException w:name="Table List 5" w:semiHidden="1" w:unhideWhenUsed="1"/>
-    <w:lsdException w:name="Table List 6" w:semiHidden="1" w:unhideWhenUsed="1"/>
-    <w:lsdException w:name="Table List 7" w:semiHidden="1" w:unhideWhenUsed="1"/>
-    <w:lsdException w:name="Table List 8" w:semiHidden="1" w:unhideWhenUsed="1"/>
-    <w:lsdException w:name="Table 3D effects 1" w:semiHidden="1" w:unhideWhenUsed="1"/>
-    <w:lsdException w:name="Table 3D effects 2" w:semiHidden="1" w:unhideWhenUsed="1"/>
-    <w:lsdException w:name="Table 3D effects 3" w:semiHidden="1" w:unhideWhenUsed="1"/>
-    <w:lsdException w:name="Table Contemporary" w:semiHidden="1" w:unhideWhenUsed="1"/>
-    <w:lsdException w:name="Table Elegant" w:semiHidden="1" w:unhideWhenUsed="1"/>
-    <w:lsdException w:name="Table Professional" w:semiHidden="1" w:unhideWhenUsed="1"/>
-    <w:lsdException w:name="Table Subtle 1" w:semiHidden="1" w:unhideWhenUsed="1"/>
-    <w:lsdException w:name="Table Subtle 2" w:semiHidden="1" w:unhideWhenUsed="1"/>
-    <w:lsdException w:name="Table Web 1" w:semiHidden="1" w:unhideWhenUsed="1"/>
-    <w:lsdException w:name="Table Web 2" w:semiHidden="1" w:unhideWhenUsed="1"/>
-    <w:lsdException w:name="Table Web 3" w:semiHidden="1" w:unhideWhenUsed="1"/>
-    <w:lsdException w:name="Balloon Text" w:semiHidden="1" w:unhideWhenUsed="1"/>
-    <w:lsdException w:name="Table Grid" w:uiPriority="59"/>
-    <w:lsdException w:name="Table Theme" w:semiHidden="1" w:unhideWhenUsed="1"/>
-    <w:lsdException w:name="Placeholder Text" w:semiHidden="1"/>
-    <w:lsdException w:name="No Spacing" w:uiPriority="1" w:qFormat="1"/>
-    <w:lsdException w:name="Light Shading" w:uiPriority="60"/>
-    <w:lsdException w:name="Light List" w:uiPriority="61"/>
-    <w:lsdException w:name="Light Grid" w:uiPriority="62"/>
-    <w:lsdException w:name="Medium Shading 1" w:uiPriority="63"/>
-    <w:lsdException w:name="Medium Shading 2" w:uiPriority="64"/>
-    <w:lsdException w:name="Medium List 1" w:uiPriority="65"/>
-    <w:lsdException w:name="Medium List 2" w:uiPriority="66"/>
-    <w:lsdException w:name="Medium Grid 1" w:uiPriority="67"/>
-    <w:lsdException w:name="Medium Grid 2" w:uiPriority="68"/>
-    <w:lsdException w:name="Medium Grid 3" w:uiPriority="69"/>
-    <w:lsdException w:name="Dark List" w:uiPriority="70"/>
-    <w:lsdException w:name="Colorful Shading" w:uiPriority="71"/>
-    <w:lsdException w:name="Colorful List" w:uiPriority="72"/>
-    <w:lsdException w:name="Colorful Grid" w:uiPriority="73"/>
-    <w:lsdException w:name="Light Shading Accent 1" w:uiPriority="60"/>
-    <w:lsdException w:name="Light List Accent 1" w:uiPriority="61"/>
-    <w:lsdException w:name="Light Grid Accent 1" w:uiPriority="62"/>
-    <w:lsdException w:name="Medium Shading 1 Accent 1" w:uiPriority="63"/>
-    <w:lsdException w:name="Medium Shading 2 Accent 1" w:uiPriority="64"/>
-    <w:lsdException w:name="Medium List 1 Accent 1" w:uiPriority="65"/>
-    <w:lsdException w:name="Revision" w:semiHidden="1"/>
-    <w:lsdException w:name="List Paragraph" w:uiPriority="34" w:qFormat="1"/>
-    <w:lsdException w:name="Quote" w:uiPriority="29" w:qFormat="1"/>
-    <w:lsdException w:name="Intense Quote" w:uiPriority="30" w:qFormat="1"/>
-    <w:lsdException w:name="Medium List 2 Accent 1" w:uiPriority="66"/>
-    <w:lsdException w:name="Medium Grid 1 Accent 1" w:uiPriority="67"/>
-    <w:lsdException w:name="Medium Grid 2 Accent 1" w:uiPriority="68"/>
-    <w:lsdException w:name="Medium Grid 3 Accent 1" w:uiPriority="69"/>
-    <w:lsdException w:name="Dark List Accent 1" w:uiPriority="70"/>
-    <w:lsdException w:name="Colorful Shading Accent 1" w:uiPriority="71"/>
-    <w:lsdException w:name="Colorful List Accent 1" w:uiPriority="72"/>
-    <w:lsdException w:name="Colorful Grid Accent 1" w:uiPriority="73"/>
-    <w:lsdException w:name="Light Shading Accent 2" w:uiPriority="60"/>
-    <w:lsdException w:name="Light List Accent 2" w:uiPriority="61"/>
-    <w:lsdException w:name="Light Grid Accent 2" w:uiPriority="62"/>
-    <w:lsdException w:name="Medium Shading 1 Accent 2" w:uiPriority="63"/>
-    <w:lsdException w:name="Medium Shading 2 Accent 2" w:uiPriority="64"/>
-    <w:lsdException w:name="Medium List 1 Accent 2" w:uiPriority="65"/>
-    <w:lsdException w:name="Medium List 2 Accent 2" w:uiPriority="66"/>
-    <w:lsdException w:name="Medium Grid 1 Accent 2" w:uiPriority="67"/>
-    <w:lsdException w:name="Medium Grid 2 Accent 2" w:uiPriority="68"/>
-    <w:lsdException w:name="Medium Grid 3 Accent 2" w:uiPriority="69"/>
-    <w:lsdException w:name="Dark List Accent 2" w:uiPriority="70"/>
-    <w:lsdException w:name="Colorful Shading Accent 2" w:uiPriority="71"/>
-    <w:lsdException w:name="Colorful List Accent 2" w:uiPriority="72"/>
-    <w:lsdException w:name="Colorful Grid Accent 2" w:uiPriority="73"/>
-    <w:lsdException w:name="Light Shading Accent 3" w:uiPriority="60"/>
-    <w:lsdException w:name="Light List Accent 3" w:uiPriority="61"/>
-    <w:lsdException w:name="Light Grid Accent 3" w:uiPriority="62"/>
-    <w:lsdException w:name="Medium Shading 1 Accent 3" w:uiPriority="63"/>
-    <w:lsdException w:name="Medium Shading 2 Accent 3" w:uiPriority="64"/>
-    <w:lsdException w:name="Medium List 1 Accent 3" w:uiPriority="65"/>
-    <w:lsdException w:name="Medium List 2 Accent 3" w:uiPriority="66"/>
-    <w:lsdException w:name="Medium Grid 1 Accent 3" w:uiPriority="67"/>
-    <w:lsdException w:name="Medium Grid 2 Accent 3" w:uiPriority="68"/>
-    <w:lsdException w:name="Medium Grid 3 Accent 3" w:uiPriority="69"/>
-    <w:lsdException w:name="Dark List Accent 3" w:uiPriority="70"/>
-    <w:lsdException w:name="Colorful Shading Accent 3" w:uiPriority="71"/>
-    <w:lsdException w:name="Colorful List Accent 3" w:uiPriority="72"/>
-    <w:lsdException w:name="Colorful Grid Accent 3" w:uiPriority="73"/>
-    <w:lsdException w:name="Light Shading Accent 4" w:uiPriority="60"/>
-    <w:lsdException w:name="Light List Accent 4" w:uiPriority="61"/>
-    <w:lsdException w:name="Light Grid Accent 4" w:uiPriority="62"/>
-    <w:lsdException w:name="Medium Shading 1 Accent 4" w:uiPriority="63"/>
-    <w:lsdException w:name="Medium Shading 2 Accent 4" w:uiPriority="64"/>
-    <w:lsdException w:name="Medium List 1 Accent 4" w:uiPriority="65"/>
-    <w:lsdException w:name="Medium List 2 Accent 4" w:uiPriority="66"/>
-    <w:lsdException w:name="Medium Grid 1 Accent 4" w:uiPriority="67"/>
-    <w:lsdException w:name="Medium Grid 2 Accent 4" w:uiPriority="68"/>
-    <w:lsdException w:name="Medium Grid 3 Accent 4" w:uiPriority="69"/>
-    <w:lsdException w:name="Dark List Accent 4" w:uiPriority="70"/>
-    <w:lsdException w:name="Colorful Shading Accent 4" w:uiPriority="71"/>
-    <w:lsdException w:name="Colorful List Accent 4" w:uiPriority="72"/>
-    <w:lsdException w:name="Colorful Grid Accent 4" w:uiPriority="73"/>
-    <w:lsdException w:name="Light Shading Accent 5" w:uiPriority="60"/>
-    <w:lsdException w:name="Light List Accent 5" w:uiPriority="61"/>
-    <w:lsdException w:name="Light Grid Accent 5" w:uiPriority="62"/>
-    <w:lsdException w:name="Medium Shading 1 Accent 5" w:uiPriority="63"/>
-    <w:lsdException w:name="Medium Shading 2 Accent 5" w:uiPriority="64"/>
-    <w:lsdException w:name="Medium List 1 Accent 5" w:uiPriority="65"/>
-    <w:lsdException w:name="Medium List 2 Accent 5" w:uiPriority="66"/>
-    <w:lsdException w:name="Medium Grid 1 Accent 5" w:uiPriority="67"/>
-    <w:lsdException w:name="Medium Grid 2 Accent 5" w:uiPriority="68"/>
-    <w:lsdException w:name="Medium Grid 3 Accent 5" w:uiPriority="69"/>
-    <w:lsdException w:name="Dark List Accent 5" w:uiPriority="70"/>
-    <w:lsdException w:name="Colorful Shading Accent 5" w:uiPriority="71"/>
-    <w:lsdException w:name="Colorful List Accent 5" w:uiPriority="72"/>
-    <w:lsdException w:name="Colorful Grid Accent 5" w:uiPriority="73"/>
-    <w:lsdException w:name="Light Shading Accent 6" w:uiPriority="60"/>
-    <w:lsdException w:name="Light List Accent 6" w:uiPriority="61"/>
-    <w:lsdException w:name="Light Grid Accent 6" w:uiPriority="62"/>
-    <w:lsdException w:name="Medium Shading 1 Accent 6" w:uiPriority="63"/>
-    <w:lsdException w:name="Medium Shading 2 Accent 6" w:uiPriority="64"/>
-    <w:lsdException w:name="Medium List 1 Accent 6" w:uiPriority="65"/>
-    <w:lsdException w:name="Medium List 2 Accent 6" w:uiPriority="66"/>
-    <w:lsdException w:name="Medium Grid 1 Accent 6" w:uiPriority="67"/>
-    <w:lsdException w:name="Medium Grid 2 Accent 6" w:uiPriority="68"/>
-    <w:lsdException w:name="Medium Grid 3 Accent 6" w:uiPriority="69"/>
-    <w:lsdException w:name="Dark List Accent 6" w:uiPriority="70"/>
-    <w:lsdException w:name="Colorful Shading Accent 6" w:uiPriority="71"/>
-    <w:lsdException w:name="Colorful List Accent 6" w:uiPriority="72"/>
-    <w:lsdException w:name="Colorful Grid Accent 6" w:uiPriority="73"/>
-    <w:lsdException w:name="Subtle Emphasis" w:uiPriority="19" w:qFormat="1"/>
-    <w:lsdException w:name="Intense Emphasis" w:uiPriority="21" w:qFormat="1"/>
-    <w:lsdException w:name="Subtle Reference" w:uiPriority="31" w:qFormat="1"/>
-    <w:lsdException w:name="Intense Reference" w:uiPriority="32" w:qFormat="1"/>
-    <w:lsdException w:name="Book Title" w:uiPriority="33" w:qFormat="1"/>
-    <w:lsdException w:name="Bibliography" w:semiHidden="1" w:uiPriority="37" w:unhideWhenUsed="1"/>
-    <w:lsdException w:name="TOC Heading" w:semiHidden="1" w:uiPriority="39" w:unhideWhenUsed="1" w:qFormat="1"/>
-    <w:lsdException w:name="Plain Table 1" w:uiPriority="41"/>
-    <w:lsdException w:name="Plain Table 2" w:uiPriority="42"/>
-    <w:lsdException w:name="Plain Table 3" w:uiPriority="43"/>
-    <w:lsdException w:name="Plain Table 4" w:uiPriority="44"/>
-    <w:lsdException w:name="Plain Table 5" w:uiPriority="45"/>
-    <w:lsdException w:name="Grid Table Light" w:uiPriority="40"/>
-    <w:lsdException w:name="Grid Table 1 Light" w:uiPriority="46"/>
-    <w:lsdException w:name="Grid Table 2" w:uiPriority="47"/>
-    <w:lsdException w:name="Grid Table 3" w:uiPriority="48"/>
-    <w:lsdException w:name="Grid Table 4" w:uiPriority="49"/>
-    <w:lsdException w:name="Grid Table 5 Dark" w:uiPriority="50"/>
-    <w:lsdException w:name="Grid Table 6 Colorful" w:uiPriority="51"/>
-    <w:lsdException w:name="Grid Table 7 Colorful" w:uiPriority="52"/>
-    <w:lsdException w:name="Grid Table 1 Light Accent 1" w:uiPriority="46"/>
-    <w:lsdException w:name="Grid Table 2 Accent 1" w:uiPriority="47"/>
-    <w:lsdException w:name="Grid Table 3 Accent 1" w:uiPriority="48"/>
-    <w:lsdException w:name="Grid Table 4 Accent 1" w:uiPriority="49"/>
-    <w:lsdException w:name="Grid Table 5 Dark Accent 1" w:uiPriority="50"/>
-    <w:lsdException w:name="Grid Table 6 Colorful Accent 1" w:uiPriority="51"/>
-    <w:lsdException w:name="Grid Table 7 Colorful Accent 1" w:uiPriority="52"/>
-    <w:lsdException w:name="Grid Table 1 Light Accent 2" w:uiPriority="46"/>
-    <w:lsdException w:name="Grid Table 2 Accent 2" w:uiPriority="47"/>
-    <w:lsdException w:name="Grid Table 3 Accent 2" w:uiPriority="48"/>
-    <w:lsdException w:name="Grid Table 4 Accent 2" w:uiPriority="49"/>
-    <w:lsdException w:name="Grid Table 5 Dark Accent 2" w:uiPriority="50"/>
-    <w:lsdException w:name="Grid Table 6 Colorful Accent 2" w:uiPriority="51"/>
-    <w:lsdException w:name="Grid Table 7 Colorful Accent 2" w:uiPriority="52"/>
-    <w:lsdException w:name="Grid Table 1 Light Accent 3" w:uiPriority="46"/>
-    <w:lsdException w:name="Grid Table 2 Accent 3" w:uiPriority="47"/>
-    <w:lsdException w:name="Grid Table 3 Accent 3" w:uiPriority="48"/>
-    <w:lsdException w:name="Grid Table 4 Accent 3" w:uiPriority="49"/>
-    <w:lsdException w:name="Grid Table 5 Dark Accent 3" w:uiPriority="50"/>
-    <w:lsdException w:name="Grid Table 6 Colorful Accent 3" w:uiPriority="51"/>
-    <w:lsdException w:name="Grid Table 7 Colorful Accent 3" w:uiPriority="52"/>
-    <w:lsdException w:name="Grid Table 1 Light Accent 4" w:uiPriority="46"/>
-    <w:lsdException w:name="Grid Table 2 Accent 4" w:uiPriority="47"/>
-    <w:lsdException w:name="Grid Table 3 Accent 4" w:uiPriority="48"/>
-    <w:lsdException w:name="Grid Table 4 Accent 4" w:uiPriority="49"/>
-    <w:lsdException w:name="Grid Table 5 Dark Accent 4" w:uiPriority="50"/>
-    <w:lsdException w:name="Grid Table 6 Colorful Accent 4" w:uiPriority="51"/>
-    <w:lsdException w:name="Grid Table 7 Colorful Accent 4" w:uiPriority="52"/>
-    <w:lsdException w:name="Grid Table 1 Light Accent 5" w:uiPriority="46"/>
-    <w:lsdException w:name="Grid Table 2 Accent 5" w:uiPriority="47"/>
-    <w:lsdException w:name="Grid Table 3 Accent 5" w:uiPriority="48"/>
-    <w:lsdException w:name="Grid Table 4 Accent 5" w:uiPriority="49"/>
-    <w:lsdException w:name="Grid Table 5 Dark Accent 5" w:uiPriority="50"/>
-    <w:lsdException w:name="Grid Table 6 Colorful Accent 5" w:uiPriority="51"/>
-    <w:lsdException w:name="Grid Table 7 Colorful Accent 5" w:uiPriority="52"/>
-    <w:lsdException w:name="Grid Table 1 Light Accent 6" w:uiPriority="46"/>
-    <w:lsdException w:name="Grid Table 2 Accent 6" w:uiPriority="47"/>
-    <w:lsdException w:name="Grid Table 3 Accent 6" w:uiPriority="48"/>
-    <w:lsdException w:name="Grid Table 4 Accent 6" w:uiPriority="49"/>
-    <w:lsdException w:name="Grid Table 5 Dark Accent 6" w:uiPriority="50"/>
-    <w:lsdException w:name="Grid Table 6 Colorful Accent 6" w:uiPriority="51"/>
-    <w:lsdException w:name="Grid Table 7 Colorful Accent 6" w:uiPriority="52"/>
-    <w:lsdException w:name="List Table 1 Light" w:uiPriority="46"/>
-    <w:lsdException w:name="List Table 2" w:uiPriority="47"/>
-    <w:lsdException w:name="List Table 3" w:uiPriority="48"/>
-    <w:lsdException w:name="List Table 4" w:uiPriority="49"/>
-    <w:lsdException w:name="List Table 5 Dark" w:uiPriority="50"/>
-    <w:lsdException w:name="List Table 6 Colorful" w:uiPriority="51"/>
-    <w:lsdException w:name="List Table 7 Colorful" w:uiPriority="52"/>
-    <w:lsdException w:name="List Table 1 Light Accent 1" w:uiPriority="46"/>
-    <w:lsdException w:name="List Table 2 Accent 1" w:uiPriority="47"/>
-    <w:lsdException w:name="List Table 3 Accent 1" w:uiPriority="48"/>
-    <w:lsdException w:name="List Table 4 Accent 1" w:uiPriority="49"/>
-    <w:lsdException w:name="List Table 5 Dark Accent 1" w:uiPriority="50"/>
-    <w:lsdException w:name="List Table 6 Colorful Accent 1" w:uiPriority="51"/>
-    <w:lsdException w:name="List Table 7 Colorful Accent 1" w:uiPriority="52"/>
-    <w:lsdException w:name="List Table 1 Light Accent 2" w:uiPriority="46"/>
-    <w:lsdException w:name="List Table 2 Accent 2" w:uiPriority="47"/>
-    <w:lsdException w:name="List Table 3 Accent 2" w:uiPriority="48"/>
-    <w:lsdException w:name="List Table 4 Accent 2" w:uiPriority="49"/>
-    <w:lsdException w:name="List Table 5 Dark Accent 2" w:uiPriority="50"/>
-    <w:lsdException w:name="List Table 6 Colorful Accent 2" w:uiPriority="51"/>
-    <w:lsdException w:name="List Table 7 Colorful Accent 2" w:uiPriority="52"/>
-    <w:lsdException w:name="List Table 1 Light Accent 3" w:uiPriority="46"/>
-    <w:lsdException w:name="List Table 2 Accent 3" w:uiPriority="47"/>
-    <w:lsdException w:name="List Table 3 Accent 3" w:uiPriority="48"/>
-    <w:lsdException w:name="List Table 4 Accent 3" w:uiPriority="49"/>
-    <w:lsdException w:name="List Table 5 Dark Accent 3" w:uiPriority="50"/>
-    <w:lsdException w:name="List Table 6 Colorful Accent 3" w:uiPriority="51"/>
-    <w:lsdException w:name="List Table 7 Colorful Accent 3" w:uiPriority="52"/>
-    <w:lsdException w:name="List Table 1 Light Accent 4" w:uiPriority="46"/>
-    <w:lsdException w:name="List Table 2 Accent 4" w:uiPriority="47"/>
-    <w:lsdException w:name="List Table 3 Accent 4" w:uiPriority="48"/>
-    <w:lsdException w:name="List Table 4 Accent 4" w:uiPriority="49"/>
-    <w:lsdException w:name="List Table 5 Dark Accent 4" w:uiPriority="50"/>
-    <w:lsdException w:name="List Table 6 Colorful Accent 4" w:uiPriority="51"/>
-    <w:lsdException w:name="List Table 7 Colorful Accent 4" w:uiPriority="52"/>
-    <w:lsdException w:name="List Table 1 Light Accent 5" w:uiPriority="46"/>
-    <w:lsdException w:name="List Table 2 Accent 5" w:uiPriority="47"/>
-    <w:lsdException w:name="List Table 3 Accent 5" w:uiPriority="48"/>
-    <w:lsdException w:name="List Table 4 Accent 5" w:uiPriority="49"/>
-    <w:lsdException w:name="List Table 5 Dark Accent 5" w:uiPriority="50"/>
-    <w:lsdException w:name="List Table 6 Colorful Accent 5" w:uiPriority="51"/>
-    <w:lsdException w:name="List Table 7 Colorful Accent 5" w:uiPriority="52"/>
-    <w:lsdException w:name="List Table 1 Light Accent 6" w:uiPriority="46"/>
-    <w:lsdException w:name="List Table 2 Accent 6" w:uiPriority="47"/>
-    <w:lsdException w:name="List Table 3 Accent 6" w:uiPriority="48"/>
-    <w:lsdException w:name="List Table 4 Accent 6" w:uiPriority="49"/>
-    <w:lsdException w:name="List Table 5 Dark Accent 6" w:uiPriority="50"/>
-    <w:lsdException w:name="List Table 6 Colorful Accent 6" w:uiPriority="51"/>
-    <w:lsdException w:name="List Table 7 Colorful Accent 6" w:uiPriority="52"/>
+  <w:latentStyles w:defLockedState="0" w:defUIPriority="99" w:defSemiHidden="1" w:defUnhideWhenUsed="1" w:defQFormat="0" w:count="267">
+    <w:lsdException w:name="Normal" w:semiHidden="0" w:uiPriority="0" w:unhideWhenUsed="0" w:qFormat="1"/>
+    <w:lsdException w:name="heading 1" w:semiHidden="0" w:uiPriority="9" w:unhideWhenUsed="0" w:qFormat="1"/>
+    <w:lsdException w:name="heading 2" w:uiPriority="9" w:qFormat="1"/>
+    <w:lsdException w:name="heading 3" w:uiPriority="9" w:qFormat="1"/>
+    <w:lsdException w:name="heading 4" w:uiPriority="9" w:qFormat="1"/>
+    <w:lsdException w:name="heading 5" w:uiPriority="9" w:qFormat="1"/>
+    <w:lsdException w:name="heading 6" w:uiPriority="9" w:qFormat="1"/>
+    <w:lsdException w:name="heading 7" w:uiPriority="9" w:qFormat="1"/>
+    <w:lsdException w:name="heading 8" w:uiPriority="9" w:qFormat="1"/>
+    <w:lsdException w:name="heading 9" w:uiPriority="9" w:qFormat="1"/>
+    <w:lsdException w:name="toc 1" w:uiPriority="39"/>
+    <w:lsdException w:name="toc 2" w:uiPriority="39"/>
+    <w:lsdException w:name="toc 3" w:uiPriority="39"/>
+    <w:lsdException w:name="toc 4" w:uiPriority="39"/>
+    <w:lsdException w:name="toc 5" w:uiPriority="39"/>
+    <w:lsdException w:name="toc 6" w:uiPriority="39"/>
+    <w:lsdException w:name="toc 7" w:uiPriority="39"/>
+    <w:lsdException w:name="toc 8" w:uiPriority="39"/>
+    <w:lsdException w:name="toc 9" w:uiPriority="39"/>
+    <w:lsdException w:name="caption" w:uiPriority="35" w:qFormat="1"/>
+    <w:lsdException w:name="Title" w:semiHidden="0" w:uiPriority="10" w:unhideWhenUsed="0" w:qFormat="1"/>
+    <w:lsdException w:name="Default Paragraph Font" w:uiPriority="1"/>
+    <w:lsdException w:name="Subtitle" w:semiHidden="0" w:uiPriority="11" w:unhideWhenUsed="0" w:qFormat="1"/>
+    <w:lsdException w:name="Strong" w:semiHidden="0" w:uiPriority="22" w:unhideWhenUsed="0" w:qFormat="1"/>
+    <w:lsdException w:name="Emphasis" w:semiHidden="0" w:uiPriority="20" w:unhideWhenUsed="0" w:qFormat="1"/>
+    <w:lsdException w:name="Table Grid" w:semiHidden="0" w:uiPriority="59" w:unhideWhenUsed="0"/>
+    <w:lsdException w:name="Placeholder Text" w:unhideWhenUsed="0"/>
+    <w:lsdException w:name="No Spacing" w:semiHidden="0" w:uiPriority="1" w:unhideWhenUsed="0" w:qFormat="1"/>
+    <w:lsdException w:name="Light Shading" w:semiHidden="0" w:uiPriority="60" w:unhideWhenUsed="0"/>
+    <w:lsdException w:name="Light List" w:semiHidden="0" w:uiPriority="61" w:unhideWhenUsed="0"/>
+    <w:lsdException w:name="Light Grid" w:semiHidden="0" w:uiPriority="62" w:unhideWhenUsed="0"/>
+    <w:lsdException w:name="Medium Shading 1" w:semiHidden="0" w:uiPriority="63" w:unhideWhenUsed="0"/>
+    <w:lsdException w:name="Medium Shading 2" w:semiHidden="0" w:uiPriority="64" w:unhideWhenUsed="0"/>
+    <w:lsdException w:name="Medium List 1" w:semiHidden="0" w:uiPriority="65" w:unhideWhenUsed="0"/>
+    <w:lsdException w:name="Medium List 2" w:semiHidden="0" w:uiPriority="66" w:unhideWhenUsed="0"/>
+    <w:lsdException w:name="Medium Grid 1" w:semiHidden="0" w:uiPriority="67" w:unhideWhenUsed="0"/>
+    <w:lsdException w:name="Medium Grid 2" w:semiHidden="0" w:uiPriority="68" w:unhideWhenUsed="0"/>
+    <w:lsdException w:name="Medium Grid 3" w:semiHidden="0" w:uiPriority="69" w:unhideWhenUsed="0"/>
+    <w:lsdException w:name="Dark List" w:semiHidden="0" w:uiPriority="70" w:unhideWhenUsed="0"/>
+    <w:lsdException w:name="Colorful Shading" w:semiHidden="0" w:uiPriority="71" w:unhideWhenUsed="0"/>
+    <w:lsdException w:name="Colorful List" w:semiHidden="0" w:uiPriority="72" w:unhideWhenUsed="0"/>
+    <w:lsdException w:name="Colorful Grid" w:semiHidden="0" w:uiPriority="73" w:unhideWhenUsed="0"/>
+    <w:lsdException w:name="Light Shading Accent 1" w:semiHidden="0" w:uiPriority="60" w:unhideWhenUsed="0"/>
+    <w:lsdException w:name="Light List Accent 1" w:semiHidden="0" w:uiPriority="61" w:unhideWhenUsed="0"/>
+    <w:lsdException w:name="Light Grid Accent 1" w:semiHidden="0" w:uiPriority="62" w:unhideWhenUsed="0"/>
+    <w:lsdException w:name="Medium Shading 1 Accent 1" w:semiHidden="0" w:uiPriority="63" w:unhideWhenUsed="0"/>
+    <w:lsdException w:name="Medium Shading 2 Accent 1" w:semiHidden="0" w:uiPriority="64" w:unhideWhenUsed="0"/>
+    <w:lsdException w:name="Medium List 1 Accent 1" w:semiHidden="0" w:uiPriority="65" w:unhideWhenUsed="0"/>
+    <w:lsdException w:name="Revision" w:unhideWhenUsed="0"/>
+    <w:lsdException w:name="List Paragraph" w:semiHidden="0" w:uiPriority="34" w:unhideWhenUsed="0" w:qFormat="1"/>
+    <w:lsdException w:name="Quote" w:semiHidden="0" w:uiPriority="29" w:unhideWhenUsed="0" w:qFormat="1"/>
+    <w:lsdException w:name="Intense Quote" w:semiHidden="0" w:uiPriority="30" w:unhideWhenUsed="0" w:qFormat="1"/>
+    <w:lsdException w:name="Medium List 2 Accent 1" w:semiHidden="0" w:uiPriority="66" w:unhideWhenUsed="0"/>
+    <w:lsdException w:name="Medium Grid 1 Accent 1" w:semiHidden="0" w:uiPriority="67" w:unhideWhenUsed="0"/>
+    <w:lsdException w:name="Medium Grid 2 Accent 1" w:semiHidden="0" w:uiPriority="68" w:unhideWhenUsed="0"/>
+    <w:lsdException w:name="Medium Grid 3 Accent 1" w:semiHidden="0" w:uiPriority="69" w:unhideWhenUsed="0"/>
+    <w:lsdException w:name="Dark List Accent 1" w:semiHidden="0" w:uiPriority="70" w:unhideWhenUsed="0"/>
+    <w:lsdException w:name="Colorful Shading Accent 1" w:semiHidden="0" w:uiPriority="71" w:unhideWhenUsed="0"/>
+    <w:lsdException w:name="Colorful List Accent 1" w:semiHidden="0" w:uiPriority="72" w:unhideWhenUsed="0"/>
+    <w:lsdException w:name="Colorful Grid Accent 1" w:semiHidden="0" w:uiPriority="73" w:unhideWhenUsed="0"/>
+    <w:lsdException w:name="Light Shading Accent 2" w:semiHidden="0" w:uiPriority="60" w:unhideWhenUsed="0"/>
+    <w:lsdException w:name="Light List Accent 2" w:semiHidden="0" w:uiPriority="61" w:unhideWhenUsed="0"/>
+    <w:lsdException w:name="Light Grid Accent 2" w:semiHidden="0" w:uiPriority="62" w:unhideWhenUsed="0"/>
+    <w:lsdException w:name="Medium Shading 1 Accent 2" w:semiHidden="0" w:uiPriority="63" w:unhideWhenUsed="0"/>
+    <w:lsdException w:name="Medium Shading 2 Accent 2" w:semiHidden="0" w:uiPriority="64" w:unhideWhenUsed="0"/>
+    <w:lsdException w:name="Medium List 1 Accent 2" w:semiHidden="0" w:uiPriority="65" w:unhideWhenUsed="0"/>
+    <w:lsdException w:name="Medium List 2 Accent 2" w:semiHidden="0" w:uiPriority="66" w:unhideWhenUsed="0"/>
+    <w:lsdException w:name="Medium Grid 1 Accent 2" w:semiHidden="0" w:uiPriority="67" w:unhideWhenUsed="0"/>
+    <w:lsdException w:name="Medium Grid 2 Accent 2" w:semiHidden="0" w:uiPriority="68" w:unhideWhenUsed="0"/>
+    <w:lsdException w:name="Medium Grid 3 Accent 2" w:semiHidden="0" w:uiPriority="69" w:unhideWhenUsed="0"/>
+    <w:lsdException w:name="Dark List Accent 2" w:semiHidden="0" w:uiPriority="70" w:unhideWhenUsed="0"/>
+    <w:lsdException w:name="Colorful Shading Accent 2" w:semiHidden="0" w:uiPriority="71" w:unhideWhenUsed="0"/>
+    <w:lsdException w:name="Colorful List Accent 2" w:semiHidden="0" w:uiPriority="72" w:unhideWhenUsed="0"/>
+    <w:lsdException w:name="Colorful Grid Accent 2" w:semiHidden="0" w:uiPriority="73" w:unhideWhenUsed="0"/>
+    <w:lsdException w:name="Light Shading Accent 3" w:semiHidden="0" w:uiPriority="60" w:unhideWhenUsed="0"/>
+    <w:lsdException w:name="Light List Accent 3" w:semiHidden="0" w:uiPriority="61" w:unhideWhenUsed="0"/>
+    <w:lsdException w:name="Light Grid Accent 3" w:semiHidden="0" w:uiPriority="62" w:unhideWhenUsed="0"/>
+    <w:lsdException w:name="Medium Shading 1 Accent 3" w:semiHidden="0" w:uiPriority="63" w:unhideWhenUsed="0"/>
+    <w:lsdException w:name="Medium Shading 2 Accent 3" w:semiHidden="0" w:uiPriority="64" w:unhideWhenUsed="0"/>
+    <w:lsdException w:name="Medium List 1 Accent 3" w:semiHidden="0" w:uiPriority="65" w:unhideWhenUsed="0"/>
+    <w:lsdException w:name="Medium List 2 Accent 3" w:semiHidden="0" w:uiPriority="66" w:unhideWhenUsed="0"/>
+    <w:lsdException w:name="Medium Grid 1 Accent 3" w:semiHidden="0" w:uiPriority="67" w:unhideWhenUsed="0"/>
+    <w:lsdException w:name="Medium Grid 2 Accent 3" w:semiHidden="0" w:uiPriority="68" w:unhideWhenUsed="0"/>
+    <w:lsdException w:name="Medium Grid 3 Accent 3" w:semiHidden="0" w:uiPriority="69" w:unhideWhenUsed="0"/>
+    <w:lsdException w:name="Dark List Accent 3" w:semiHidden="0" w:uiPriority="70" w:unhideWhenUsed="0"/>
+    <w:lsdException w:name="Colorful Shading Accent 3" w:semiHidden="0" w:uiPriority="71" w:unhideWhenUsed="0"/>
+    <w:lsdException w:name="Colorful List Accent 3" w:semiHidden="0" w:uiPriority="72" w:unhideWhenUsed="0"/>
+    <w:lsdException w:name="Colorful Grid Accent 3" w:semiHidden="0" w:uiPriority="73" w:unhideWhenUsed="0"/>
+    <w:lsdException w:name="Light Shading Accent 4" w:semiHidden="0" w:uiPriority="60" w:unhideWhenUsed="0"/>
+    <w:lsdException w:name="Light List Accent 4" w:semiHidden="0" w:uiPriority="61" w:unhideWhenUsed="0"/>
+    <w:lsdException w:name="Light Grid Accent 4" w:semiHidden="0" w:uiPriority="62" w:unhideWhenUsed="0"/>
+    <w:lsdException w:name="Medium Shading 1 Accent 4" w:semiHidden="0" w:uiPriority="63" w:unhideWhenUsed="0"/>
+    <w:lsdException w:name="Medium Shading 2 Accent 4" w:semiHidden="0" w:uiPriority="64" w:unhideWhenUsed="0"/>
+    <w:lsdException w:name="Medium List 1 Accent 4" w:semiHidden="0" w:uiPriority="65" w:unhideWhenUsed="0"/>
+    <w:lsdException w:name="Medium List 2 Accent 4" w:semiHidden="0" w:uiPriority="66" w:unhideWhenUsed="0"/>
+    <w:lsdException w:name="Medium Grid 1 Accent 4" w:semiHidden="0" w:uiPriority="67" w:unhideWhenUsed="0"/>
+    <w:lsdException w:name="Medium Grid 2 Accent 4" w:semiHidden="0" w:uiPriority="68" w:unhideWhenUsed="0"/>
+    <w:lsdException w:name="Medium Grid 3 Accent 4" w:semiHidden="0" w:uiPriority="69" w:unhideWhenUsed="0"/>
+    <w:lsdException w:name="Dark List Accent 4" w:semiHidden="0" w:uiPriority="70" w:unhideWhenUsed="0"/>
+    <w:lsdException w:name="Colorful Shading Accent 4" w:semiHidden="0" w:uiPriority="71" w:unhideWhenUsed="0"/>
+    <w:lsdException w:name="Colorful List Accent 4" w:semiHidden="0" w:uiPriority="72" w:unhideWhenUsed="0"/>
+    <w:lsdException w:name="Colorful Grid Accent 4" w:semiHidden="0" w:uiPriority="73" w:unhideWhenUsed="0"/>
+    <w:lsdException w:name="Light Shading Accent 5" w:semiHidden="0" w:uiPriority="60" w:unhideWhenUsed="0"/>
+    <w:lsdException w:name="Light List Accent 5" w:semiHidden="0" w:uiPriority="61" w:unhideWhenUsed="0"/>
+    <w:lsdException w:name="Light Grid Accent 5" w:semiHidden="0" w:uiPriority="62" w:unhideWhenUsed="0"/>
+    <w:lsdException w:name="Medium Shading 1 Accent 5" w:semiHidden="0" w:uiPriority="63" w:unhideWhenUsed="0"/>
+    <w:lsdException w:name="Medium Shading 2 Accent 5" w:semiHidden="0" w:uiPriority="64" w:unhideWhenUsed="0"/>
+    <w:lsdException w:name="Medium List 1 Accent 5" w:semiHidden="0" w:uiPriority="65" w:unhideWhenUsed="0"/>
+    <w:lsdException w:name="Medium List 2 Accent 5" w:semiHidden="0" w:uiPriority="66" w:unhideWhenUsed="0"/>
+    <w:lsdException w:name="Medium Grid 1 Accent 5" w:semiHidden="0" w:uiPriority="67" w:unhideWhenUsed="0"/>
+    <w:lsdException w:name="Medium Grid 2 Accent 5" w:semiHidden="0" w:uiPriority="68" w:unhideWhenUsed="0"/>
+    <w:lsdException w:name="Medium Grid 3 Accent 5" w:semiHidden="0" w:uiPriority="69" w:unhideWhenUsed="0"/>
+    <w:lsdException w:name="Dark List Accent 5" w:semiHidden="0" w:uiPriority="70" w:unhideWhenUsed="0"/>
+    <w:lsdException w:name="Colorful Shading Accent 5" w:semiHidden="0" w:uiPriority="71" w:unhideWhenUsed="0"/>
+    <w:lsdException w:name="Colorful List Accent 5" w:semiHidden="0" w:uiPriority="72" w:unhideWhenUsed="0"/>
+    <w:lsdException w:name="Colorful Grid Accent 5" w:semiHidden="0" w:uiPriority="73" w:unhideWhenUsed="0"/>
+    <w:lsdException w:name="Light Shading Accent 6" w:semiHidden="0" w:uiPriority="60" w:unhideWhenUsed="0"/>
+    <w:lsdException w:name="Light List Accent 6" w:semiHidden="0" w:uiPriority="61" w:unhideWhenUsed="0"/>
+    <w:lsdException w:name="Light Grid Accent 6" w:semiHidden="0" w:uiPriority="62" w:unhideWhenUsed="0"/>
+    <w:lsdException w:name="Medium Shading 1 Accent 6" w:semiHidden="0" w:uiPriority="63" w:unhideWhenUsed="0"/>
+    <w:lsdException w:name="Medium Shading 2 Accent 6" w:semiHidden="0" w:uiPriority="64" w:unhideWhenUsed="0"/>
+    <w:lsdException w:name="Medium List 1 Accent 6" w:semiHidden="0" w:uiPriority="65" w:unhideWhenUsed="0"/>
+    <w:lsdException w:name="Medium List 2 Accent 6" w:semiHidden="0" w:uiPriority="66" w:unhideWhenUsed="0"/>
+    <w:lsdException w:name="Medium Grid 1 Accent 6" w:semiHidden="0" w:uiPriority="67" w:unhideWhenUsed="0"/>
+    <w:lsdException w:name="Medium Grid 2 Accent 6" w:semiHidden="0" w:uiPriority="68" w:unhideWhenUsed="0"/>
+    <w:lsdException w:name="Medium Grid 3 Accent 6" w:semiHidden="0" w:uiPriority="69" w:unhideWhenUsed="0"/>
+    <w:lsdException w:name="Dark List Accent 6" w:semiHidden="0" w:uiPriority="70" w:unhideWhenUsed="0"/>
+    <w:lsdException w:name="Colorful Shading Accent 6" w:semiHidden="0" w:uiPriority="71" w:unhideWhenUsed="0"/>
+    <w:lsdException w:name="Colorful List Accent 6" w:semiHidden="0" w:uiPriority="72" w:unhideWhenUsed="0"/>
+    <w:lsdException w:name="Colorful Grid Accent 6" w:semiHidden="0" w:uiPriority="73" w:unhideWhenUsed="0"/>
+    <w:lsdException w:name="Subtle Emphasis" w:semiHidden="0" w:uiPriority="19" w:unhideWhenUsed="0" w:qFormat="1"/>
+    <w:lsdException w:name="Intense Emphasis" w:semiHidden="0" w:uiPriority="21" w:unhideWhenUsed="0" w:qFormat="1"/>
+    <w:lsdException w:name="Subtle Reference" w:semiHidden="0" w:uiPriority="31" w:unhideWhenUsed="0" w:qFormat="1"/>
+    <w:lsdException w:name="Intense Reference" w:semiHidden="0" w:uiPriority="32" w:unhideWhenUsed="0" w:qFormat="1"/>
+    <w:lsdException w:name="Book Title" w:semiHidden="0" w:uiPriority="33" w:unhideWhenUsed="0" w:qFormat="1"/>
+    <w:lsdException w:name="Bibliography" w:uiPriority="37"/>
+    <w:lsdException w:name="TOC Heading" w:uiPriority="39" w:qFormat="1"/>
+  </w:latentStyles>
+  <w:style w:type="paragraph" w:default="1" w:styleId="Normal">
+    <w:name w:val="Normal"/>
+    <w:qFormat/>
+  </w:style>
+  <w:style w:type="character" w:default="1" w:styleId="DefaultParagraphFont">
+    <w:name w:val="Default Paragraph Font"/>
+    <w:uiPriority w:val="1"/>
+    <w:semiHidden/>
+    <w:unhideWhenUsed/>
+  </w:style>
+  <w:style w:type="table" w:default="1" w:styleId="TableNormal">
+    <w:name w:val="Normal Table"/>
+    <w:uiPriority w:val="99"/>
+    <w:semiHidden/>
+    <w:unhideWhenUsed/>
+    <w:tblPr>
+      <w:tblInd w:w="0" w:type="dxa"/>
+      <w:tblCellMar>
+        <w:top w:w="0" w:type="dxa"/>
+        <w:left w:w="108" w:type="dxa"/>
+        <w:bottom w:w="0" w:type="dxa"/>
+        <w:right w:w="108" w:type="dxa"/>
+      </w:tblCellMar>
+    </w:tblPr>
+  </w:style>
+  <w:style w:type="numbering" w:default="1" w:styleId="NoList">
+    <w:name w:val="No List"/>
+    <w:uiPriority w:val="99"/>
+    <w:semiHidden/>
+    <w:unhideWhenUsed/>
+  </w:style>
+  <w:style w:type="paragraph" w:styleId="ListParagraph">
+    <w:name w:val="List Paragraph"/>
+    <w:basedOn w:val="Normal"/>
+    <w:uiPriority w:val="34"/>
+    <w:qFormat/>
+    <w:rsid w:val="00630302"/>
+    <w:pPr>
+      <w:ind w:left="720"/>
+      <w:contextualSpacing/>
+    </w:pPr>
+  </w:style>
+  <w:style w:type="character" w:styleId="Hyperlink">
+    <w:name w:val="Hyperlink"/>
+    <w:basedOn w:val="DefaultParagraphFont"/>
+    <w:uiPriority w:val="99"/>
+    <w:unhideWhenUsed/>
+    <w:rsid w:val="00630302"/>
+    <w:rPr>
+      <w:color w:val="0000FF" w:themeColor="hyperlink"/>
+      <w:u w:val="single"/>
+    </w:rPr>
+  </w:style>
+  <w:style w:type="paragraph" w:styleId="HTMLPreformatted">
+    <w:name w:val="HTML Preformatted"/>
+    <w:basedOn w:val="Normal"/>
+    <w:link w:val="HTMLPreformattedChar"/>
+    <w:uiPriority w:val="99"/>
+    <w:unhideWhenUsed/>
+    <w:rsid w:val="007F7593"/>
+    <w:pPr>
+      <w:tabs>
+        <w:tab w:val="left" w:pos="916"/>
+        <w:tab w:val="left" w:pos="1832"/>
+        <w:tab w:val="left" w:pos="2748"/>
+        <w:tab w:val="left" w:pos="3664"/>
+        <w:tab w:val="left" w:pos="4580"/>
+        <w:tab w:val="left" w:pos="5496"/>
+        <w:tab w:val="left" w:pos="6412"/>
+        <w:tab w:val="left" w:pos="7328"/>
+        <w:tab w:val="left" w:pos="8244"/>
+        <w:tab w:val="left" w:pos="9160"/>
+        <w:tab w:val="left" w:pos="10076"/>
+        <w:tab w:val="left" w:pos="10992"/>
+        <w:tab w:val="left" w:pos="11908"/>
+        <w:tab w:val="left" w:pos="12824"/>
+        <w:tab w:val="left" w:pos="13740"/>
+        <w:tab w:val="left" w:pos="14656"/>
+      </w:tabs>
+      <w:spacing w:after="0" w:line="240" w:lineRule="auto"/>
+    </w:pPr>
+    <w:rPr>
+      <w:rFonts w:ascii="Courier New" w:eastAsia="Times New Roman" w:hAnsi="Courier New" w:cs="Courier New"/>
+      <w:sz w:val="20"/>
+      <w:szCs w:val="20"/>
+    </w:rPr>
+  </w:style>
+  <w:style w:type="character" w:customStyle="1" w:styleId="HTMLPreformattedChar">
+    <w:name w:val="HTML Preformatted Char"/>
+    <w:basedOn w:val="DefaultParagraphFont"/>
+    <w:link w:val="HTMLPreformatted"/>
+    <w:uiPriority w:val="99"/>
+    <w:rsid w:val="007F7593"/>
+    <w:rPr>
+      <w:rFonts w:ascii="Courier New" w:eastAsia="Times New Roman" w:hAnsi="Courier New" w:cs="Courier New"/>
+      <w:sz w:val="20"/>
+      <w:szCs w:val="20"/>
+    </w:rPr>
+  </w:style>
+  <w:style w:type="paragraph" w:styleId="NoSpacing">
+    <w:name w:val="No Spacing"/>
+    <w:uiPriority w:val="1"/>
+    <w:qFormat/>
+    <w:rsid w:val="007F7593"/>
+    <w:pPr>
+      <w:spacing w:after="0" w:line="240" w:lineRule="auto"/>
+    </w:pPr>
+  </w:style>
+  <w:style w:type="character" w:styleId="FollowedHyperlink">
+    <w:name w:val="FollowedHyperlink"/>
+    <w:basedOn w:val="DefaultParagraphFont"/>
+    <w:uiPriority w:val="99"/>
+    <w:semiHidden/>
+    <w:unhideWhenUsed/>
+    <w:rsid w:val="0055794E"/>
+    <w:rPr>
+      <w:color w:val="800080" w:themeColor="followedHyperlink"/>
+      <w:u w:val="single"/>
+    </w:rPr>
+  </w:style>
+  <w:style w:type="paragraph" w:styleId="BalloonText">
+    <w:name w:val="Balloon Text"/>
+    <w:basedOn w:val="Normal"/>
+    <w:link w:val="BalloonTextChar"/>
+    <w:uiPriority w:val="99"/>
+    <w:semiHidden/>
+    <w:unhideWhenUsed/>
+    <w:rsid w:val="00A803BF"/>
+    <w:pPr>
+      <w:spacing w:after="0" w:line="240" w:lineRule="auto"/>
+    </w:pPr>
+    <w:rPr>
+      <w:rFonts w:ascii="Tahoma" w:hAnsi="Tahoma" w:cs="Tahoma"/>
+      <w:sz w:val="16"/>
+      <w:szCs w:val="16"/>
+    </w:rPr>
+  </w:style>
+  <w:style w:type="character" w:customStyle="1" w:styleId="BalloonTextChar">
+    <w:name w:val="Balloon Text Char"/>
+    <w:basedOn w:val="DefaultParagraphFont"/>
+    <w:link w:val="BalloonText"/>
+    <w:uiPriority w:val="99"/>
+    <w:semiHidden/>
+    <w:rsid w:val="00A803BF"/>
+    <w:rPr>
+      <w:rFonts w:ascii="Tahoma" w:hAnsi="Tahoma" w:cs="Tahoma"/>
+      <w:sz w:val="16"/>
+      <w:szCs w:val="16"/>
+    </w:rPr>
+  </w:style>
+</w:styles>
+</file>
+
+<file path=word/stylesWithEffects.xml><?xml version="1.0" encoding="utf-8"?>
+<w:styles xmlns:wpc="http://schemas.microsoft.com/office/word/2010/wordprocessingCanvas" xmlns:mc="http://schemas.openxmlformats.org/markup-compatibility/2006" xmlns:o="urn:schemas-microsoft-com:office:office" xmlns:r="http://schemas.openxmlformats.org/officeDocument/2006/relationships" xmlns:m="http://schemas.openxmlformats.org/officeDocument/2006/math" xmlns:v="urn:schemas-microsoft-com:vml" xmlns:wp14="http://schemas.microsoft.com/office/word/2010/wordprocessingDrawing" xmlns:wp="http://schemas.openxmlformats.org/drawingml/2006/wordprocessingDrawing" xmlns:w10="urn:schemas-microsoft-com:office:word" xmlns:w="http://schemas.openxmlformats.org/wordprocessingml/2006/main" xmlns:w14="http://schemas.microsoft.com/office/word/2010/wordml" xmlns:wpg="http://schemas.microsoft.com/office/word/2010/wordprocessingGroup" xmlns:wpi="http://schemas.microsoft.com/office/word/2010/wordprocessingInk" xmlns:wne="http://schemas.microsoft.com/office/word/2006/wordml" xmlns:wps="http://schemas.microsoft.com/office/word/2010/wordprocessingShape" mc:Ignorable="w14 wp14">
+  <w:docDefaults>
+    <w:rPrDefault>
+      <w:rPr>
+        <w:rFonts w:asciiTheme="minorHAnsi" w:eastAsiaTheme="minorHAnsi" w:hAnsiTheme="minorHAnsi" w:cstheme="minorBidi"/>
+        <w:sz w:val="22"/>
+        <w:szCs w:val="22"/>
+        <w:lang w:val="en-US" w:eastAsia="en-US" w:bidi="ar-SA"/>
+      </w:rPr>
+    </w:rPrDefault>
+    <w:pPrDefault>
+      <w:pPr>
+        <w:spacing w:after="200" w:line="276" w:lineRule="auto"/>
+      </w:pPr>
+    </w:pPrDefault>
+  </w:docDefaults>
+  <w:latentStyles w:defLockedState="0" w:defUIPriority="99" w:defSemiHidden="1" w:defUnhideWhenUsed="1" w:defQFormat="0" w:count="267">
+    <w:lsdException w:name="Normal" w:semiHidden="0" w:uiPriority="0" w:unhideWhenUsed="0" w:qFormat="1"/>
+    <w:lsdException w:name="heading 1" w:semiHidden="0" w:uiPriority="9" w:unhideWhenUsed="0" w:qFormat="1"/>
+    <w:lsdException w:name="heading 2" w:uiPriority="9" w:qFormat="1"/>
+    <w:lsdException w:name="heading 3" w:uiPriority="9" w:qFormat="1"/>
+    <w:lsdException w:name="heading 4" w:uiPriority="9" w:qFormat="1"/>
+    <w:lsdException w:name="heading 5" w:uiPriority="9" w:qFormat="1"/>
+    <w:lsdException w:name="heading 6" w:uiPriority="9" w:qFormat="1"/>
+    <w:lsdException w:name="heading 7" w:uiPriority="9" w:qFormat="1"/>
+    <w:lsdException w:name="heading 8" w:uiPriority="9" w:qFormat="1"/>
+    <w:lsdException w:name="heading 9" w:uiPriority="9" w:qFormat="1"/>
+    <w:lsdException w:name="toc 1" w:uiPriority="39"/>
+    <w:lsdException w:name="toc 2" w:uiPriority="39"/>
+    <w:lsdException w:name="toc 3" w:uiPriority="39"/>
+    <w:lsdException w:name="toc 4" w:uiPriority="39"/>
+    <w:lsdException w:name="toc 5" w:uiPriority="39"/>
+    <w:lsdException w:name="toc 6" w:uiPriority="39"/>
+    <w:lsdException w:name="toc 7" w:uiPriority="39"/>
+    <w:lsdException w:name="toc 8" w:uiPriority="39"/>
+    <w:lsdException w:name="toc 9" w:uiPriority="39"/>
+    <w:lsdException w:name="caption" w:uiPriority="35" w:qFormat="1"/>
+    <w:lsdException w:name="Title" w:semiHidden="0" w:uiPriority="10" w:unhideWhenUsed="0" w:qFormat="1"/>
+    <w:lsdException w:name="Default Paragraph Font" w:uiPriority="1"/>
+    <w:lsdException w:name="Subtitle" w:semiHidden="0" w:uiPriority="11" w:unhideWhenUsed="0" w:qFormat="1"/>
+    <w:lsdException w:name="Strong" w:semiHidden="0" w:uiPriority="22" w:unhideWhenUsed="0" w:qFormat="1"/>
+    <w:lsdException w:name="Emphasis" w:semiHidden="0" w:uiPriority="20" w:unhideWhenUsed="0" w:qFormat="1"/>
+    <w:lsdException w:name="Table Grid" w:semiHidden="0" w:uiPriority="59" w:unhideWhenUsed="0"/>
+    <w:lsdException w:name="Placeholder Text" w:unhideWhenUsed="0"/>
+    <w:lsdException w:name="No Spacing" w:semiHidden="0" w:uiPriority="1" w:unhideWhenUsed="0" w:qFormat="1"/>
+    <w:lsdException w:name="Light Shading" w:semiHidden="0" w:uiPriority="60" w:unhideWhenUsed="0"/>
+    <w:lsdException w:name="Light List" w:semiHidden="0" w:uiPriority="61" w:unhideWhenUsed="0"/>
+    <w:lsdException w:name="Light Grid" w:semiHidden="0" w:uiPriority="62" w:unhideWhenUsed="0"/>
+    <w:lsdException w:name="Medium Shading 1" w:semiHidden="0" w:uiPriority="63" w:unhideWhenUsed="0"/>
+    <w:lsdException w:name="Medium Shading 2" w:semiHidden="0" w:uiPriority="64" w:unhideWhenUsed="0"/>
+    <w:lsdException w:name="Medium List 1" w:semiHidden="0" w:uiPriority="65" w:unhideWhenUsed="0"/>
+    <w:lsdException w:name="Medium List 2" w:semiHidden="0" w:uiPriority="66" w:unhideWhenUsed="0"/>
+    <w:lsdException w:name="Medium Grid 1" w:semiHidden="0" w:uiPriority="67" w:unhideWhenUsed="0"/>
+    <w:lsdException w:name="Medium Grid 2" w:semiHidden="0" w:uiPriority="68" w:unhideWhenUsed="0"/>
+    <w:lsdException w:name="Medium Grid 3" w:semiHidden="0" w:uiPriority="69" w:unhideWhenUsed="0"/>
+    <w:lsdException w:name="Dark List" w:semiHidden="0" w:uiPriority="70" w:unhideWhenUsed="0"/>
+    <w:lsdException w:name="Colorful Shading" w:semiHidden="0" w:uiPriority="71" w:unhideWhenUsed="0"/>
+    <w:lsdException w:name="Colorful List" w:semiHidden="0" w:uiPriority="72" w:unhideWhenUsed="0"/>
+    <w:lsdException w:name="Colorful Grid" w:semiHidden="0" w:uiPriority="73" w:unhideWhenUsed="0"/>
+    <w:lsdException w:name="Light Shading Accent 1" w:semiHidden="0" w:uiPriority="60" w:unhideWhenUsed="0"/>
+    <w:lsdException w:name="Light List Accent 1" w:semiHidden="0" w:uiPriority="61" w:unhideWhenUsed="0"/>
+    <w:lsdException w:name="Light Grid Accent 1" w:semiHidden="0" w:uiPriority="62" w:unhideWhenUsed="0"/>
+    <w:lsdException w:name="Medium Shading 1 Accent 1" w:semiHidden="0" w:uiPriority="63" w:unhideWhenUsed="0"/>
+    <w:lsdException w:name="Medium Shading 2 Accent 1" w:semiHidden="0" w:uiPriority="64" w:unhideWhenUsed="0"/>
+    <w:lsdException w:name="Medium List 1 Accent 1" w:semiHidden="0" w:uiPriority="65" w:unhideWhenUsed="0"/>
+    <w:lsdException w:name="Revision" w:unhideWhenUsed="0"/>
+    <w:lsdException w:name="List Paragraph" w:semiHidden="0" w:uiPriority="34" w:unhideWhenUsed="0" w:qFormat="1"/>
+    <w:lsdException w:name="Quote" w:semiHidden="0" w:uiPriority="29" w:unhideWhenUsed="0" w:qFormat="1"/>
+    <w:lsdException w:name="Intense Quote" w:semiHidden="0" w:uiPriority="30" w:unhideWhenUsed="0" w:qFormat="1"/>
+    <w:lsdException w:name="Medium List 2 Accent 1" w:semiHidden="0" w:uiPriority="66" w:unhideWhenUsed="0"/>
+    <w:lsdException w:name="Medium Grid 1 Accent 1" w:semiHidden="0" w:uiPriority="67" w:unhideWhenUsed="0"/>
+    <w:lsdException w:name="Medium Grid 2 Accent 1" w:semiHidden="0" w:uiPriority="68" w:unhideWhenUsed="0"/>
+    <w:lsdException w:name="Medium Grid 3 Accent 1" w:semiHidden="0" w:uiPriority="69" w:unhideWhenUsed="0"/>
+    <w:lsdException w:name="Dark List Accent 1" w:semiHidden="0" w:uiPriority="70" w:unhideWhenUsed="0"/>
+    <w:lsdException w:name="Colorful Shading Accent 1" w:semiHidden="0" w:uiPriority="71" w:unhideWhenUsed="0"/>
+    <w:lsdException w:name="Colorful List Accent 1" w:semiHidden="0" w:uiPriority="72" w:unhideWhenUsed="0"/>
+    <w:lsdException w:name="Colorful Grid Accent 1" w:semiHidden="0" w:uiPriority="73" w:unhideWhenUsed="0"/>
+    <w:lsdException w:name="Light Shading Accent 2" w:semiHidden="0" w:uiPriority="60" w:unhideWhenUsed="0"/>
+    <w:lsdException w:name="Light List Accent 2" w:semiHidden="0" w:uiPriority="61" w:unhideWhenUsed="0"/>
+    <w:lsdException w:name="Light Grid Accent 2" w:semiHidden="0" w:uiPriority="62" w:unhideWhenUsed="0"/>
+    <w:lsdException w:name="Medium Shading 1 Accent 2" w:semiHidden="0" w:uiPriority="63" w:unhideWhenUsed="0"/>
+    <w:lsdException w:name="Medium Shading 2 Accent 2" w:semiHidden="0" w:uiPriority="64" w:unhideWhenUsed="0"/>
+    <w:lsdException w:name="Medium List 1 Accent 2" w:semiHidden="0" w:uiPriority="65" w:unhideWhenUsed="0"/>
+    <w:lsdException w:name="Medium List 2 Accent 2" w:semiHidden="0" w:uiPriority="66" w:unhideWhenUsed="0"/>
+    <w:lsdException w:name="Medium Grid 1 Accent 2" w:semiHidden="0" w:uiPriority="67" w:unhideWhenUsed="0"/>
+    <w:lsdException w:name="Medium Grid 2 Accent 2" w:semiHidden="0" w:uiPriority="68" w:unhideWhenUsed="0"/>
+    <w:lsdException w:name="Medium Grid 3 Accent 2" w:semiHidden="0" w:uiPriority="69" w:unhideWhenUsed="0"/>
+    <w:lsdException w:name="Dark List Accent 2" w:semiHidden="0" w:uiPriority="70" w:unhideWhenUsed="0"/>
+    <w:lsdException w:name="Colorful Shading Accent 2" w:semiHidden="0" w:uiPriority="71" w:unhideWhenUsed="0"/>
+    <w:lsdException w:name="Colorful List Accent 2" w:semiHidden="0" w:uiPriority="72" w:unhideWhenUsed="0"/>
+    <w:lsdException w:name="Colorful Grid Accent 2" w:semiHidden="0" w:uiPriority="73" w:unhideWhenUsed="0"/>
+    <w:lsdException w:name="Light Shading Accent 3" w:semiHidden="0" w:uiPriority="60" w:unhideWhenUsed="0"/>
+    <w:lsdException w:name="Light List Accent 3" w:semiHidden="0" w:uiPriority="61" w:unhideWhenUsed="0"/>
+    <w:lsdException w:name="Light Grid Accent 3" w:semiHidden="0" w:uiPriority="62" w:unhideWhenUsed="0"/>
+    <w:lsdException w:name="Medium Shading 1 Accent 3" w:semiHidden="0" w:uiPriority="63" w:unhideWhenUsed="0"/>
+    <w:lsdException w:name="Medium Shading 2 Accent 3" w:semiHidden="0" w:uiPriority="64" w:unhideWhenUsed="0"/>
+    <w:lsdException w:name="Medium List 1 Accent 3" w:semiHidden="0" w:uiPriority="65" w:unhideWhenUsed="0"/>
+    <w:lsdException w:name="Medium List 2 Accent 3" w:semiHidden="0" w:uiPriority="66" w:unhideWhenUsed="0"/>
+    <w:lsdException w:name="Medium Grid 1 Accent 3" w:semiHidden="0" w:uiPriority="67" w:unhideWhenUsed="0"/>
+    <w:lsdException w:name="Medium Grid 2 Accent 3" w:semiHidden="0" w:uiPriority="68" w:unhideWhenUsed="0"/>
+    <w:lsdException w:name="Medium Grid 3 Accent 3" w:semiHidden="0" w:uiPriority="69" w:unhideWhenUsed="0"/>
+    <w:lsdException w:name="Dark List Accent 3" w:semiHidden="0" w:uiPriority="70" w:unhideWhenUsed="0"/>
+    <w:lsdException w:name="Colorful Shading Accent 3" w:semiHidden="0" w:uiPriority="71" w:unhideWhenUsed="0"/>
+    <w:lsdException w:name="Colorful List Accent 3" w:semiHidden="0" w:uiPriority="72" w:unhideWhenUsed="0"/>
+    <w:lsdException w:name="Colorful Grid Accent 3" w:semiHidden="0" w:uiPriority="73" w:unhideWhenUsed="0"/>
+    <w:lsdException w:name="Light Shading Accent 4" w:semiHidden="0" w:uiPriority="60" w:unhideWhenUsed="0"/>
+    <w:lsdException w:name="Light List Accent 4" w:semiHidden="0" w:uiPriority="61" w:unhideWhenUsed="0"/>
+    <w:lsdException w:name="Light Grid Accent 4" w:semiHidden="0" w:uiPriority="62" w:unhideWhenUsed="0"/>
+    <w:lsdException w:name="Medium Shading 1 Accent 4" w:semiHidden="0" w:uiPriority="63" w:unhideWhenUsed="0"/>
+    <w:lsdException w:name="Medium Shading 2 Accent 4" w:semiHidden="0" w:uiPriority="64" w:unhideWhenUsed="0"/>
+    <w:lsdException w:name="Medium List 1 Accent 4" w:semiHidden="0" w:uiPriority="65" w:unhideWhenUsed="0"/>
+    <w:lsdException w:name="Medium List 2 Accent 4" w:semiHidden="0" w:uiPriority="66" w:unhideWhenUsed="0"/>
+    <w:lsdException w:name="Medium Grid 1 Accent 4" w:semiHidden="0" w:uiPriority="67" w:unhideWhenUsed="0"/>
+    <w:lsdException w:name="Medium Grid 2 Accent 4" w:semiHidden="0" w:uiPriority="68" w:unhideWhenUsed="0"/>
+    <w:lsdException w:name="Medium Grid 3 Accent 4" w:semiHidden="0" w:uiPriority="69" w:unhideWhenUsed="0"/>
+    <w:lsdException w:name="Dark List Accent 4" w:semiHidden="0" w:uiPriority="70" w:unhideWhenUsed="0"/>
+    <w:lsdException w:name="Colorful Shading Accent 4" w:semiHidden="0" w:uiPriority="71" w:unhideWhenUsed="0"/>
+    <w:lsdException w:name="Colorful List Accent 4" w:semiHidden="0" w:uiPriority="72" w:unhideWhenUsed="0"/>
+    <w:lsdException w:name="Colorful Grid Accent 4" w:semiHidden="0" w:uiPriority="73" w:unhideWhenUsed="0"/>
+    <w:lsdException w:name="Light Shading Accent 5" w:semiHidden="0" w:uiPriority="60" w:unhideWhenUsed="0"/>
+    <w:lsdException w:name="Light List Accent 5" w:semiHidden="0" w:uiPriority="61" w:unhideWhenUsed="0"/>
+    <w:lsdException w:name="Light Grid Accent 5" w:semiHidden="0" w:uiPriority="62" w:unhideWhenUsed="0"/>
+    <w:lsdException w:name="Medium Shading 1 Accent 5" w:semiHidden="0" w:uiPriority="63" w:unhideWhenUsed="0"/>
+    <w:lsdException w:name="Medium Shading 2 Accent 5" w:semiHidden="0" w:uiPriority="64" w:unhideWhenUsed="0"/>
+    <w:lsdException w:name="Medium List 1 Accent 5" w:semiHidden="0" w:uiPriority="65" w:unhideWhenUsed="0"/>
+    <w:lsdException w:name="Medium List 2 Accent 5" w:semiHidden="0" w:uiPriority="66" w:unhideWhenUsed="0"/>
+    <w:lsdException w:name="Medium Grid 1 Accent 5" w:semiHidden="0" w:uiPriority="67" w:unhideWhenUsed="0"/>
+    <w:lsdException w:name="Medium Grid 2 Accent 5" w:semiHidden="0" w:uiPriority="68" w:unhideWhenUsed="0"/>
+    <w:lsdException w:name="Medium Grid 3 Accent 5" w:semiHidden="0" w:uiPriority="69" w:unhideWhenUsed="0"/>
+    <w:lsdException w:name="Dark List Accent 5" w:semiHidden="0" w:uiPriority="70" w:unhideWhenUsed="0"/>
+    <w:lsdException w:name="Colorful Shading Accent 5" w:semiHidden="0" w:uiPriority="71" w:unhideWhenUsed="0"/>
+    <w:lsdException w:name="Colorful List Accent 5" w:semiHidden="0" w:uiPriority="72" w:unhideWhenUsed="0"/>
+    <w:lsdException w:name="Colorful Grid Accent 5" w:semiHidden="0" w:uiPriority="73" w:unhideWhenUsed="0"/>
+    <w:lsdException w:name="Light Shading Accent 6" w:semiHidden="0" w:uiPriority="60" w:unhideWhenUsed="0"/>
+    <w:lsdException w:name="Light List Accent 6" w:semiHidden="0" w:uiPriority="61" w:unhideWhenUsed="0"/>
+    <w:lsdException w:name="Light Grid Accent 6" w:semiHidden="0" w:uiPriority="62" w:unhideWhenUsed="0"/>
+    <w:lsdException w:name="Medium Shading 1 Accent 6" w:semiHidden="0" w:uiPriority="63" w:unhideWhenUsed="0"/>
+    <w:lsdException w:name="Medium Shading 2 Accent 6" w:semiHidden="0" w:uiPriority="64" w:unhideWhenUsed="0"/>
+    <w:lsdException w:name="Medium List 1 Accent 6" w:semiHidden="0" w:uiPriority="65" w:unhideWhenUsed="0"/>
+    <w:lsdException w:name="Medium List 2 Accent 6" w:semiHidden="0" w:uiPriority="66" w:unhideWhenUsed="0"/>
+    <w:lsdException w:name="Medium Grid 1 Accent 6" w:semiHidden="0" w:uiPriority="67" w:unhideWhenUsed="0"/>
+    <w:lsdException w:name="Medium Grid 2 Accent 6" w:semiHidden="0" w:uiPriority="68" w:unhideWhenUsed="0"/>
+    <w:lsdException w:name="Medium Grid 3 Accent 6" w:semiHidden="0" w:uiPriority="69" w:unhideWhenUsed="0"/>
+    <w:lsdException w:name="Dark List Accent 6" w:semiHidden="0" w:uiPriority="70" w:unhideWhenUsed="0"/>
+    <w:lsdException w:name="Colorful Shading Accent 6" w:semiHidden="0" w:uiPriority="71" w:unhideWhenUsed="0"/>
+    <w:lsdException w:name="Colorful List Accent 6" w:semiHidden="0" w:uiPriority="72" w:unhideWhenUsed="0"/>
+    <w:lsdException w:name="Colorful Grid Accent 6" w:semiHidden="0" w:uiPriority="73" w:unhideWhenUsed="0"/>
+    <w:lsdException w:name="Subtle Emphasis" w:semiHidden="0" w:uiPriority="19" w:unhideWhenUsed="0" w:qFormat="1"/>
+    <w:lsdException w:name="Intense Emphasis" w:semiHidden="0" w:uiPriority="21" w:unhideWhenUsed="0" w:qFormat="1"/>
+    <w:lsdException w:name="Subtle Reference" w:semiHidden="0" w:uiPriority="31" w:unhideWhenUsed="0" w:qFormat="1"/>
+    <w:lsdException w:name="Intense Reference" w:semiHidden="0" w:uiPriority="32" w:unhideWhenUsed="0" w:qFormat="1"/>
+    <w:lsdException w:name="Book Title" w:semiHidden="0" w:uiPriority="33" w:unhideWhenUsed="0" w:qFormat="1"/>
+    <w:lsdException w:name="Bibliography" w:uiPriority="37"/>
+    <w:lsdException w:name="TOC Heading" w:uiPriority="39" w:qFormat="1"/>
   </w:latentStyles>
   <w:style w:type="paragraph" w:default="1" w:styleId="Normal">
     <w:name w:val="Normal"/>

</xml_diff>

<commit_message>
Update SAM build instructions with Git repo names
</commit_message>
<xml_diff>
--- a/build_vc2013/Getting started with Visual Studio 2013 Express and wxWidgets 3.docx
+++ b/build_vc2013/Getting started with Visual Studio 2013 Express and wxWidgets 3.docx
@@ -1,6 +1,6 @@
 
 <file path=word/document.xml><?xml version="1.0" encoding="utf-8"?>
-<w:document xmlns:wpc="http://schemas.microsoft.com/office/word/2010/wordprocessingCanvas" xmlns:mc="http://schemas.openxmlformats.org/markup-compatibility/2006" xmlns:o="urn:schemas-microsoft-com:office:office" xmlns:r="http://schemas.openxmlformats.org/officeDocument/2006/relationships" xmlns:m="http://schemas.openxmlformats.org/officeDocument/2006/math" xmlns:v="urn:schemas-microsoft-com:vml" xmlns:wp14="http://schemas.microsoft.com/office/word/2010/wordprocessingDrawing" xmlns:wp="http://schemas.openxmlformats.org/drawingml/2006/wordprocessingDrawing" xmlns:w10="urn:schemas-microsoft-com:office:word" xmlns:w="http://schemas.openxmlformats.org/wordprocessingml/2006/main" xmlns:w14="http://schemas.microsoft.com/office/word/2010/wordml" xmlns:w15="http://schemas.microsoft.com/office/word/2012/wordml" xmlns:wpg="http://schemas.microsoft.com/office/word/2010/wordprocessingGroup" xmlns:wpi="http://schemas.microsoft.com/office/word/2010/wordprocessingInk" xmlns:wne="http://schemas.microsoft.com/office/word/2006/wordml" xmlns:wps="http://schemas.microsoft.com/office/word/2010/wordprocessingShape" mc:Ignorable="w14 w15 wp14">
+<w:document xmlns:wpc="http://schemas.microsoft.com/office/word/2010/wordprocessingCanvas" xmlns:mc="http://schemas.openxmlformats.org/markup-compatibility/2006" xmlns:o="urn:schemas-microsoft-com:office:office" xmlns:r="http://schemas.openxmlformats.org/officeDocument/2006/relationships" xmlns:m="http://schemas.openxmlformats.org/officeDocument/2006/math" xmlns:v="urn:schemas-microsoft-com:vml" xmlns:wp14="http://schemas.microsoft.com/office/word/2010/wordprocessingDrawing" xmlns:wp="http://schemas.openxmlformats.org/drawingml/2006/wordprocessingDrawing" xmlns:w10="urn:schemas-microsoft-com:office:word" xmlns:w="http://schemas.openxmlformats.org/wordprocessingml/2006/main" xmlns:w14="http://schemas.microsoft.com/office/word/2010/wordml" xmlns:wpg="http://schemas.microsoft.com/office/word/2010/wordprocessingGroup" xmlns:wpi="http://schemas.microsoft.com/office/word/2010/wordprocessingInk" xmlns:wne="http://schemas.microsoft.com/office/word/2006/wordml" xmlns:wps="http://schemas.microsoft.com/office/word/2010/wordprocessingShape" mc:Ignorable="w14 wp14">
   <w:body>
     <w:p>
       <w:pPr>
@@ -172,7 +172,7 @@
               </wp:anchor>
             </w:drawing>
           </mc:Choice>
-          <mc:Fallback>
+          <mc:Fallback xmlns:w15="http://schemas.microsoft.com/office/word/2012/wordml">
             <w:pict>
               <v:shapetype w14:anchorId="46BD6F5C" id="_x0000_t202" coordsize="21600,21600" o:spt="202" path="m,l,21600r21600,l21600,xe">
                 <v:stroke joinstyle="miter"/>
@@ -393,7 +393,7 @@
           <w:color w:val="808080" w:themeColor="background1" w:themeShade="80"/>
           <w:sz w:val="24"/>
         </w:rPr>
-        <w:tab/>
+        <w:t xml:space="preserve">Updated </w:t>
       </w:r>
       <w:r>
         <w:rPr>
@@ -401,7 +401,7 @@
           <w:color w:val="808080" w:themeColor="background1" w:themeShade="80"/>
           <w:sz w:val="24"/>
         </w:rPr>
-        <w:t xml:space="preserve">Updated </w:t>
+        <w:t>27</w:t>
       </w:r>
       <w:r>
         <w:rPr>
@@ -409,7 +409,7 @@
           <w:color w:val="808080" w:themeColor="background1" w:themeShade="80"/>
           <w:sz w:val="24"/>
         </w:rPr>
-        <w:t>6 May</w:t>
+        <w:t xml:space="preserve"> May</w:t>
       </w:r>
       <w:r>
         <w:rPr>
@@ -433,10 +433,8 @@
           <w:color w:val="808080" w:themeColor="background1" w:themeShade="80"/>
           <w:sz w:val="24"/>
         </w:rPr>
-        <w:t>6</w:t>
-      </w:r>
-      <w:bookmarkStart w:id="0" w:name="_GoBack"/>
-      <w:bookmarkEnd w:id="0"/>
+        <w:t>7</w:t>
+      </w:r>
     </w:p>
     <w:p>
       <w:pPr>
@@ -475,7 +473,7 @@
         </w:rPr>
         <w:t xml:space="preserve">for Windows Desktop from </w:t>
       </w:r>
-      <w:hyperlink r:id="rId5" w:history="1">
+      <w:hyperlink r:id="rId6" w:history="1">
         <w:r>
           <w:rPr>
             <w:rStyle w:val="Hyperlink"/>
@@ -566,7 +564,7 @@
         </w:rPr>
         <w:t xml:space="preserve"> from </w:t>
       </w:r>
-      <w:hyperlink r:id="rId6" w:history="1">
+      <w:hyperlink r:id="rId7" w:history="1">
         <w:r>
           <w:rPr>
             <w:rStyle w:val="Hyperlink"/>
@@ -614,83 +612,6 @@
           <w:szCs w:val="24"/>
         </w:rPr>
         <w:t xml:space="preserve"> </w:t>
-      </w:r>
-    </w:p>
-    <w:p>
-      <w:pPr>
-        <w:pStyle w:val="ListParagraph"/>
-        <w:numPr>
-          <w:ilvl w:val="0"/>
-          <w:numId w:val="1"/>
-        </w:numPr>
-        <w:rPr>
-          <w:rFonts w:ascii="Segoe UI Light" w:hAnsi="Segoe UI Light"/>
-          <w:sz w:val="24"/>
-          <w:szCs w:val="24"/>
-        </w:rPr>
-      </w:pPr>
-      <w:r>
-        <w:rPr>
-          <w:rFonts w:ascii="Segoe UI Light" w:hAnsi="Segoe UI Light"/>
-          <w:sz w:val="24"/>
-          <w:szCs w:val="24"/>
-        </w:rPr>
-        <w:t xml:space="preserve"> Check out </w:t>
-      </w:r>
-      <w:proofErr w:type="spellStart"/>
-      <w:r>
-        <w:rPr>
-          <w:rFonts w:ascii="Segoe UI Light" w:hAnsi="Segoe UI Light"/>
-          <w:sz w:val="24"/>
-          <w:szCs w:val="24"/>
-        </w:rPr>
-        <w:t>SAMnt</w:t>
-      </w:r>
-      <w:proofErr w:type="spellEnd"/>
-      <w:r>
-        <w:rPr>
-          <w:rFonts w:ascii="Segoe UI Light" w:hAnsi="Segoe UI Light"/>
-          <w:sz w:val="24"/>
-          <w:szCs w:val="24"/>
-        </w:rPr>
-        <w:t xml:space="preserve"> from </w:t>
-      </w:r>
-      <w:hyperlink r:id="rId7" w:history="1">
-        <w:r>
-          <w:rPr>
-            <w:rStyle w:val="Hyperlink"/>
-            <w:rFonts w:ascii="Segoe UI Light" w:hAnsi="Segoe UI Light"/>
-            <w:sz w:val="24"/>
-            <w:szCs w:val="24"/>
-          </w:rPr>
-          <w:t>https://efmsvn.nrel.gov/SAMnt/svn/trunk</w:t>
-        </w:r>
-      </w:hyperlink>
-      <w:r>
-        <w:rPr>
-          <w:rFonts w:ascii="Segoe UI Light" w:hAnsi="Segoe UI Light"/>
-          <w:sz w:val="24"/>
-          <w:szCs w:val="24"/>
-        </w:rPr>
-        <w:t xml:space="preserve">. Before compiling, create a new environment variable SAMNTDIR that points to the local </w:t>
-      </w:r>
-      <w:proofErr w:type="spellStart"/>
-      <w:r>
-        <w:rPr>
-          <w:rFonts w:ascii="Segoe UI Light" w:hAnsi="Segoe UI Light"/>
-          <w:sz w:val="24"/>
-          <w:szCs w:val="24"/>
-        </w:rPr>
-        <w:t>SAMnt</w:t>
-      </w:r>
-      <w:proofErr w:type="spellEnd"/>
-      <w:r>
-        <w:rPr>
-          <w:rFonts w:ascii="Segoe UI Light" w:hAnsi="Segoe UI Light"/>
-          <w:sz w:val="24"/>
-          <w:szCs w:val="24"/>
-        </w:rPr>
-        <w:t xml:space="preserve"> folder.</w:t>
       </w:r>
     </w:p>
     <w:p>
@@ -1127,7 +1048,7 @@
             <w:sz w:val="24"/>
             <w:szCs w:val="24"/>
           </w:rPr>
-          <w:t>https://efmsvn.nrel.gov/lk/svn/trunk</w:t>
+          <w:t>https://github.com/NREL/lk</w:t>
         </w:r>
       </w:hyperlink>
       <w:r>
@@ -1136,25 +1057,15 @@
           <w:sz w:val="24"/>
           <w:szCs w:val="24"/>
         </w:rPr>
-        <w:t xml:space="preserve"> </w:t>
-      </w:r>
-      <w:proofErr w:type="gramStart"/>
-      <w:r>
-        <w:rPr>
-          <w:rFonts w:ascii="Segoe UI Light" w:hAnsi="Segoe UI Light"/>
-          <w:sz w:val="24"/>
-          <w:szCs w:val="24"/>
-        </w:rPr>
-        <w:t>There’s</w:t>
-      </w:r>
-      <w:proofErr w:type="gramEnd"/>
-      <w:r>
-        <w:rPr>
-          <w:rFonts w:ascii="Segoe UI Light" w:hAnsi="Segoe UI Light"/>
-          <w:sz w:val="24"/>
-          <w:szCs w:val="24"/>
-        </w:rPr>
-        <w:t xml:space="preserve"> a folder called vc2013_wx3 with </w:t>
+        <w:t xml:space="preserve"> .</w:t>
+      </w:r>
+      <w:r>
+        <w:rPr>
+          <w:rFonts w:ascii="Segoe UI Light" w:hAnsi="Segoe UI Light"/>
+          <w:sz w:val="24"/>
+          <w:szCs w:val="24"/>
+        </w:rPr>
+        <w:t xml:space="preserve">There’s a folder called vc2013_wx3 with </w:t>
       </w:r>
       <w:r>
         <w:rPr>
@@ -1264,9 +1175,17 @@
             <w:sz w:val="24"/>
             <w:szCs w:val="24"/>
           </w:rPr>
-          <w:t>https://efmsvn.nrel.gov/wex/svn/trunk</w:t>
+          <w:t>https://github.com/NREL/wex</w:t>
         </w:r>
       </w:hyperlink>
+      <w:r>
+        <w:rPr>
+          <w:rFonts w:ascii="Segoe UI Light" w:hAnsi="Segoe UI Light"/>
+          <w:sz w:val="24"/>
+          <w:szCs w:val="24"/>
+        </w:rPr>
+        <w:t xml:space="preserve"> </w:t>
+      </w:r>
       <w:r>
         <w:rPr>
           <w:rFonts w:ascii="Segoe UI Light" w:hAnsi="Segoe UI Light"/>
@@ -1345,7 +1264,7 @@
           <w:sz w:val="24"/>
           <w:szCs w:val="24"/>
         </w:rPr>
-        <w:t xml:space="preserve"> Check out the SSC SDK from </w:t>
+        <w:t xml:space="preserve"> Check out the SSC from </w:t>
       </w:r>
       <w:hyperlink r:id="rId11" w:history="1">
         <w:r>
@@ -1355,9 +1274,17 @@
             <w:sz w:val="24"/>
             <w:szCs w:val="24"/>
           </w:rPr>
-          <w:t>https://efmsvn.nrel.gov/ssc/svn/trunk</w:t>
+          <w:t>https://github.com/NREL/ssc</w:t>
         </w:r>
       </w:hyperlink>
+      <w:r>
+        <w:rPr>
+          <w:rFonts w:ascii="Segoe UI Light" w:hAnsi="Segoe UI Light"/>
+          <w:sz w:val="24"/>
+          <w:szCs w:val="24"/>
+        </w:rPr>
+        <w:t xml:space="preserve"> </w:t>
+      </w:r>
       <w:r>
         <w:rPr>
           <w:rFonts w:ascii="Segoe UI Light" w:hAnsi="Segoe UI Light"/>
@@ -1450,9 +1377,107 @@
           <w:sz w:val="24"/>
           <w:szCs w:val="24"/>
         </w:rPr>
-        <w:lastRenderedPageBreak/>
         <w:t xml:space="preserve">  </w:t>
       </w:r>
+      <w:r>
+        <w:rPr>
+          <w:rFonts w:ascii="Segoe UI Light" w:hAnsi="Segoe UI Light"/>
+          <w:sz w:val="24"/>
+          <w:szCs w:val="24"/>
+        </w:rPr>
+        <w:t xml:space="preserve">Check out </w:t>
+      </w:r>
+      <w:proofErr w:type="spellStart"/>
+      <w:r>
+        <w:rPr>
+          <w:rFonts w:ascii="Segoe UI Light" w:hAnsi="Segoe UI Light"/>
+          <w:sz w:val="24"/>
+          <w:szCs w:val="24"/>
+        </w:rPr>
+        <w:t>SAMnt</w:t>
+      </w:r>
+      <w:proofErr w:type="spellEnd"/>
+      <w:r>
+        <w:rPr>
+          <w:rFonts w:ascii="Segoe UI Light" w:hAnsi="Segoe UI Light"/>
+          <w:sz w:val="24"/>
+          <w:szCs w:val="24"/>
+        </w:rPr>
+        <w:t xml:space="preserve"> from</w:t>
+      </w:r>
+      <w:r>
+        <w:rPr>
+          <w:rFonts w:ascii="Segoe UI Light" w:hAnsi="Segoe UI Light"/>
+          <w:sz w:val="24"/>
+          <w:szCs w:val="24"/>
+        </w:rPr>
+        <w:t xml:space="preserve"> </w:t>
+      </w:r>
+      <w:hyperlink r:id="rId12" w:history="1">
+        <w:r>
+          <w:rPr>
+            <w:rStyle w:val="Hyperlink"/>
+            <w:rFonts w:ascii="Segoe UI Light" w:hAnsi="Segoe UI Light"/>
+            <w:sz w:val="24"/>
+            <w:szCs w:val="24"/>
+          </w:rPr>
+          <w:t>https://github.com/NREL/SAM-private</w:t>
+        </w:r>
+      </w:hyperlink>
+      <w:r>
+        <w:rPr>
+          <w:rFonts w:ascii="Segoe UI Light" w:hAnsi="Segoe UI Light"/>
+          <w:sz w:val="24"/>
+          <w:szCs w:val="24"/>
+        </w:rPr>
+        <w:t xml:space="preserve"> </w:t>
+      </w:r>
+      <w:r>
+        <w:rPr>
+          <w:rFonts w:ascii="Segoe UI Light" w:hAnsi="Segoe UI Light"/>
+          <w:sz w:val="24"/>
+          <w:szCs w:val="24"/>
+        </w:rPr>
+        <w:t xml:space="preserve">. Before compiling, create a new environment variable SAMNTDIR that points to the local </w:t>
+      </w:r>
+      <w:proofErr w:type="spellStart"/>
+      <w:r>
+        <w:rPr>
+          <w:rFonts w:ascii="Segoe UI Light" w:hAnsi="Segoe UI Light"/>
+          <w:sz w:val="24"/>
+          <w:szCs w:val="24"/>
+        </w:rPr>
+        <w:t>SAMnt</w:t>
+      </w:r>
+      <w:proofErr w:type="spellEnd"/>
+      <w:r>
+        <w:rPr>
+          <w:rFonts w:ascii="Segoe UI Light" w:hAnsi="Segoe UI Light"/>
+          <w:sz w:val="24"/>
+          <w:szCs w:val="24"/>
+        </w:rPr>
+        <w:t xml:space="preserve"> folder.</w:t>
+      </w:r>
+    </w:p>
+    <w:p>
+      <w:pPr>
+        <w:pStyle w:val="ListParagraph"/>
+        <w:rPr>
+          <w:rFonts w:ascii="Segoe UI Light" w:hAnsi="Segoe UI Light"/>
+          <w:sz w:val="24"/>
+          <w:szCs w:val="24"/>
+        </w:rPr>
+      </w:pPr>
+    </w:p>
+    <w:p>
+      <w:pPr>
+        <w:pStyle w:val="ListParagraph"/>
+        <w:rPr>
+          <w:rFonts w:ascii="Segoe UI Light" w:hAnsi="Segoe UI Light"/>
+          <w:sz w:val="24"/>
+          <w:szCs w:val="24"/>
+        </w:rPr>
+      </w:pPr>
       <w:r>
         <w:rPr>
           <w:rFonts w:ascii="Segoe UI Light" w:hAnsi="Segoe UI Light"/>
@@ -1489,94 +1514,6 @@
           <w:sz w:val="24"/>
           <w:szCs w:val="24"/>
         </w:rPr>
-        <w:t xml:space="preserve">  The </w:t>
-      </w:r>
-      <w:r>
-        <w:rPr>
-          <w:rFonts w:ascii="Segoe UI Light" w:hAnsi="Segoe UI Light"/>
-          <w:sz w:val="24"/>
-          <w:szCs w:val="24"/>
-        </w:rPr>
-        <w:t>WEX</w:t>
-      </w:r>
-      <w:r>
-        <w:rPr>
-          <w:rFonts w:ascii="Segoe UI Light" w:hAnsi="Segoe UI Light"/>
-          <w:sz w:val="24"/>
-          <w:szCs w:val="24"/>
-        </w:rPr>
-        <w:t xml:space="preserve"> SVN contains precompiled binaries for </w:t>
-      </w:r>
-      <w:proofErr w:type="spellStart"/>
-      <w:r>
-        <w:rPr>
-          <w:rFonts w:ascii="Segoe UI Light" w:hAnsi="Segoe UI Light"/>
-          <w:sz w:val="24"/>
-          <w:szCs w:val="24"/>
-        </w:rPr>
-        <w:t>libcurl</w:t>
-      </w:r>
-      <w:proofErr w:type="spellEnd"/>
-      <w:r>
-        <w:rPr>
-          <w:rFonts w:ascii="Segoe UI Light" w:hAnsi="Segoe UI Light"/>
-          <w:sz w:val="24"/>
-          <w:szCs w:val="24"/>
-        </w:rPr>
-        <w:t xml:space="preserve"> which SAM uses to access the internet.  Simply copy everything in </w:t>
-      </w:r>
-      <w:r>
-        <w:rPr>
-          <w:rFonts w:ascii="Segoe UI Light" w:hAnsi="Segoe UI Light"/>
-          <w:sz w:val="24"/>
-          <w:szCs w:val="24"/>
-        </w:rPr>
-        <w:t>WEX</w:t>
-      </w:r>
-      <w:r>
-        <w:rPr>
-          <w:rFonts w:ascii="Segoe UI Light" w:hAnsi="Segoe UI Light"/>
-          <w:sz w:val="24"/>
-          <w:szCs w:val="24"/>
-        </w:rPr>
-        <w:t>\</w:t>
-      </w:r>
-      <w:r>
-        <w:rPr>
-          <w:rFonts w:ascii="Segoe UI Light" w:hAnsi="Segoe UI Light"/>
-          <w:sz w:val="24"/>
-          <w:szCs w:val="24"/>
-        </w:rPr>
-        <w:t>build_</w:t>
-      </w:r>
-      <w:r>
-        <w:rPr>
-          <w:rFonts w:ascii="Segoe UI Light" w:hAnsi="Segoe UI Light"/>
-          <w:sz w:val="24"/>
-          <w:szCs w:val="24"/>
-        </w:rPr>
-        <w:t xml:space="preserve">vc2013\libcurl_ssl_win32\bin to SAMNTDIR\deploy\win32, and similarly for the x64 folders.  </w:t>
-      </w:r>
-    </w:p>
-    <w:p>
-      <w:pPr>
-        <w:pStyle w:val="ListParagraph"/>
-        <w:numPr>
-          <w:ilvl w:val="0"/>
-          <w:numId w:val="1"/>
-        </w:numPr>
-        <w:rPr>
-          <w:rFonts w:ascii="Segoe UI Light" w:hAnsi="Segoe UI Light"/>
-          <w:sz w:val="24"/>
-          <w:szCs w:val="24"/>
-        </w:rPr>
-      </w:pPr>
-      <w:r>
-        <w:rPr>
-          <w:rFonts w:ascii="Segoe UI Light" w:hAnsi="Segoe UI Light"/>
-          <w:sz w:val="24"/>
-          <w:szCs w:val="24"/>
-        </w:rPr>
         <w:t xml:space="preserve">  To get around the authentication process (which will otherwise occur every time you rebuild SAM), you must modify the registry.  </w:t>
       </w:r>
     </w:p>
@@ -1766,13 +1703,74 @@
     </w:p>
     <w:p>
       <w:pPr>
-        <w:jc w:val="center"/>
-        <w:rPr>
-          <w:rFonts w:ascii="Segoe UI Light" w:hAnsi="Segoe UI Light"/>
-          <w:sz w:val="24"/>
-          <w:szCs w:val="24"/>
-        </w:rPr>
-      </w:pPr>
+        <w:pStyle w:val="ListParagraph"/>
+        <w:rPr>
+          <w:rFonts w:ascii="Segoe UI Light" w:hAnsi="Segoe UI Light"/>
+          <w:sz w:val="24"/>
+          <w:szCs w:val="24"/>
+        </w:rPr>
+      </w:pPr>
+      <w:r>
+        <w:rPr>
+          <w:rFonts w:ascii="Segoe UI Light" w:hAnsi="Segoe UI Light"/>
+          <w:sz w:val="24"/>
+          <w:szCs w:val="24"/>
+        </w:rPr>
+        <w:t xml:space="preserve">Note: </w:t>
+      </w:r>
+      <w:r>
+        <w:rPr>
+          <w:rFonts w:ascii="Segoe UI Light" w:hAnsi="Segoe UI Light"/>
+          <w:sz w:val="24"/>
+          <w:szCs w:val="24"/>
+        </w:rPr>
+        <w:t xml:space="preserve">The WEX SVN contains precompiled binaries for </w:t>
+      </w:r>
+      <w:proofErr w:type="spellStart"/>
+      <w:r>
+        <w:rPr>
+          <w:rFonts w:ascii="Segoe UI Light" w:hAnsi="Segoe UI Light"/>
+          <w:sz w:val="24"/>
+          <w:szCs w:val="24"/>
+        </w:rPr>
+        <w:t>libcurl</w:t>
+      </w:r>
+      <w:proofErr w:type="spellEnd"/>
+      <w:r>
+        <w:rPr>
+          <w:rFonts w:ascii="Segoe UI Light" w:hAnsi="Segoe UI Light"/>
+          <w:sz w:val="24"/>
+          <w:szCs w:val="24"/>
+        </w:rPr>
+        <w:t xml:space="preserve"> which SAM uses to access the internet.  </w:t>
+      </w:r>
+      <w:r>
+        <w:rPr>
+          <w:rFonts w:ascii="Segoe UI Light" w:hAnsi="Segoe UI Light"/>
+          <w:sz w:val="24"/>
+          <w:szCs w:val="24"/>
+        </w:rPr>
+        <w:t>SAM should automatically copy</w:t>
+      </w:r>
+      <w:r>
+        <w:rPr>
+          <w:rFonts w:ascii="Segoe UI Light" w:hAnsi="Segoe UI Light"/>
+          <w:sz w:val="24"/>
+          <w:szCs w:val="24"/>
+        </w:rPr>
+        <w:t xml:space="preserve"> WEX\build_vc2013\libcurl_ssl_win32\bin to SAMNTDIR\deploy\win32, and similarly for the x64 folders.  </w:t>
+      </w:r>
+    </w:p>
+    <w:p>
+      <w:pPr>
+        <w:rPr>
+          <w:rFonts w:ascii="Segoe UI Light" w:hAnsi="Segoe UI Light"/>
+          <w:sz w:val="24"/>
+          <w:szCs w:val="24"/>
+        </w:rPr>
+      </w:pPr>
+      <w:bookmarkStart w:id="0" w:name="_GoBack"/>
+      <w:bookmarkEnd w:id="0"/>
     </w:p>
     <w:p>
       <w:pPr>
@@ -1794,8 +1792,8 @@
 </file>
 
 <file path=word/numbering.xml><?xml version="1.0" encoding="utf-8"?>
-<w:numbering xmlns:wpc="http://schemas.microsoft.com/office/word/2010/wordprocessingCanvas" xmlns:mc="http://schemas.openxmlformats.org/markup-compatibility/2006" xmlns:o="urn:schemas-microsoft-com:office:office" xmlns:r="http://schemas.openxmlformats.org/officeDocument/2006/relationships" xmlns:m="http://schemas.openxmlformats.org/officeDocument/2006/math" xmlns:v="urn:schemas-microsoft-com:vml" xmlns:wp14="http://schemas.microsoft.com/office/word/2010/wordprocessingDrawing" xmlns:wp="http://schemas.openxmlformats.org/drawingml/2006/wordprocessingDrawing" xmlns:w10="urn:schemas-microsoft-com:office:word" xmlns:w="http://schemas.openxmlformats.org/wordprocessingml/2006/main" xmlns:w14="http://schemas.microsoft.com/office/word/2010/wordml" xmlns:w15="http://schemas.microsoft.com/office/word/2012/wordml" xmlns:wpg="http://schemas.microsoft.com/office/word/2010/wordprocessingGroup" xmlns:wpi="http://schemas.microsoft.com/office/word/2010/wordprocessingInk" xmlns:wne="http://schemas.microsoft.com/office/word/2006/wordml" xmlns:wps="http://schemas.microsoft.com/office/word/2010/wordprocessingShape" mc:Ignorable="w14 w15 wp14">
-  <w:abstractNum w:abstractNumId="0" w15:restartNumberingAfterBreak="0">
+<w:numbering xmlns:wpc="http://schemas.microsoft.com/office/word/2010/wordprocessingCanvas" xmlns:mc="http://schemas.openxmlformats.org/markup-compatibility/2006" xmlns:o="urn:schemas-microsoft-com:office:office" xmlns:r="http://schemas.openxmlformats.org/officeDocument/2006/relationships" xmlns:m="http://schemas.openxmlformats.org/officeDocument/2006/math" xmlns:v="urn:schemas-microsoft-com:vml" xmlns:wp14="http://schemas.microsoft.com/office/word/2010/wordprocessingDrawing" xmlns:wp="http://schemas.openxmlformats.org/drawingml/2006/wordprocessingDrawing" xmlns:w10="urn:schemas-microsoft-com:office:word" xmlns:w="http://schemas.openxmlformats.org/wordprocessingml/2006/main" xmlns:w14="http://schemas.microsoft.com/office/word/2010/wordml" xmlns:wpg="http://schemas.microsoft.com/office/word/2010/wordprocessingGroup" xmlns:wpi="http://schemas.microsoft.com/office/word/2010/wordprocessingInk" xmlns:wne="http://schemas.microsoft.com/office/word/2006/wordml" xmlns:wps="http://schemas.microsoft.com/office/word/2010/wordprocessingShape" mc:Ignorable="w14 wp14">
+  <w:abstractNum w:abstractNumId="0">
     <w:nsid w:val="652160DA"/>
     <w:multiLevelType w:val="hybridMultilevel"/>
     <w:tmpl w:val="5B369AF2"/>
@@ -1891,7 +1889,7 @@
 </file>
 
 <file path=word/styles.xml><?xml version="1.0" encoding="utf-8"?>
-<w:styles xmlns:mc="http://schemas.openxmlformats.org/markup-compatibility/2006" xmlns:r="http://schemas.openxmlformats.org/officeDocument/2006/relationships" xmlns:w="http://schemas.openxmlformats.org/wordprocessingml/2006/main" xmlns:w14="http://schemas.microsoft.com/office/word/2010/wordml" xmlns:w15="http://schemas.microsoft.com/office/word/2012/wordml" mc:Ignorable="w14 w15">
+<w:styles xmlns:mc="http://schemas.openxmlformats.org/markup-compatibility/2006" xmlns:r="http://schemas.openxmlformats.org/officeDocument/2006/relationships" xmlns:w="http://schemas.openxmlformats.org/wordprocessingml/2006/main" xmlns:w14="http://schemas.microsoft.com/office/word/2010/wordml" mc:Ignorable="w14">
   <w:docDefaults>
     <w:rPrDefault>
       <w:rPr>
@@ -1907,378 +1905,453 @@
       </w:pPr>
     </w:pPrDefault>
   </w:docDefaults>
-  <w:latentStyles w:defLockedState="0" w:defUIPriority="99" w:defSemiHidden="0" w:defUnhideWhenUsed="0" w:defQFormat="0" w:count="371">
-    <w:lsdException w:name="Normal" w:uiPriority="0" w:qFormat="1"/>
-    <w:lsdException w:name="heading 1" w:uiPriority="9" w:qFormat="1"/>
-    <w:lsdException w:name="heading 2" w:semiHidden="1" w:uiPriority="9" w:unhideWhenUsed="1" w:qFormat="1"/>
-    <w:lsdException w:name="heading 3" w:semiHidden="1" w:uiPriority="9" w:unhideWhenUsed="1" w:qFormat="1"/>
-    <w:lsdException w:name="heading 4" w:semiHidden="1" w:uiPriority="9" w:unhideWhenUsed="1" w:qFormat="1"/>
-    <w:lsdException w:name="heading 5" w:semiHidden="1" w:uiPriority="9" w:unhideWhenUsed="1" w:qFormat="1"/>
-    <w:lsdException w:name="heading 6" w:semiHidden="1" w:uiPriority="9" w:unhideWhenUsed="1" w:qFormat="1"/>
-    <w:lsdException w:name="heading 7" w:semiHidden="1" w:uiPriority="9" w:unhideWhenUsed="1" w:qFormat="1"/>
-    <w:lsdException w:name="heading 8" w:semiHidden="1" w:uiPriority="9" w:unhideWhenUsed="1" w:qFormat="1"/>
-    <w:lsdException w:name="heading 9" w:semiHidden="1" w:uiPriority="9" w:unhideWhenUsed="1" w:qFormat="1"/>
-    <w:lsdException w:name="index 1" w:semiHidden="1" w:unhideWhenUsed="1"/>
-    <w:lsdException w:name="index 2" w:semiHidden="1" w:unhideWhenUsed="1"/>
-    <w:lsdException w:name="index 3" w:semiHidden="1" w:unhideWhenUsed="1"/>
-    <w:lsdException w:name="index 4" w:semiHidden="1" w:unhideWhenUsed="1"/>
-    <w:lsdException w:name="index 5" w:semiHidden="1" w:unhideWhenUsed="1"/>
-    <w:lsdException w:name="index 6" w:semiHidden="1" w:unhideWhenUsed="1"/>
-    <w:lsdException w:name="index 7" w:semiHidden="1" w:unhideWhenUsed="1"/>
-    <w:lsdException w:name="index 8" w:semiHidden="1" w:unhideWhenUsed="1"/>
-    <w:lsdException w:name="index 9" w:semiHidden="1" w:unhideWhenUsed="1"/>
-    <w:lsdException w:name="toc 1" w:semiHidden="1" w:uiPriority="39" w:unhideWhenUsed="1"/>
-    <w:lsdException w:name="toc 2" w:semiHidden="1" w:uiPriority="39" w:unhideWhenUsed="1"/>
-    <w:lsdException w:name="toc 3" w:semiHidden="1" w:uiPriority="39" w:unhideWhenUsed="1"/>
-    <w:lsdException w:name="toc 4" w:semiHidden="1" w:uiPriority="39" w:unhideWhenUsed="1"/>
-    <w:lsdException w:name="toc 5" w:semiHidden="1" w:uiPriority="39" w:unhideWhenUsed="1"/>
-    <w:lsdException w:name="toc 6" w:semiHidden="1" w:uiPriority="39" w:unhideWhenUsed="1"/>
-    <w:lsdException w:name="toc 7" w:semiHidden="1" w:uiPriority="39" w:unhideWhenUsed="1"/>
-    <w:lsdException w:name="toc 8" w:semiHidden="1" w:uiPriority="39" w:unhideWhenUsed="1"/>
-    <w:lsdException w:name="toc 9" w:semiHidden="1" w:uiPriority="39" w:unhideWhenUsed="1"/>
-    <w:lsdException w:name="Normal Indent" w:semiHidden="1" w:unhideWhenUsed="1"/>
-    <w:lsdException w:name="footnote text" w:semiHidden="1" w:unhideWhenUsed="1"/>
-    <w:lsdException w:name="annotation text" w:semiHidden="1" w:unhideWhenUsed="1"/>
-    <w:lsdException w:name="header" w:semiHidden="1" w:unhideWhenUsed="1"/>
-    <w:lsdException w:name="footer" w:semiHidden="1" w:unhideWhenUsed="1"/>
-    <w:lsdException w:name="index heading" w:semiHidden="1" w:unhideWhenUsed="1"/>
-    <w:lsdException w:name="caption" w:semiHidden="1" w:uiPriority="35" w:unhideWhenUsed="1" w:qFormat="1"/>
-    <w:lsdException w:name="table of figures" w:semiHidden="1" w:unhideWhenUsed="1"/>
-    <w:lsdException w:name="envelope address" w:semiHidden="1" w:unhideWhenUsed="1"/>
-    <w:lsdException w:name="envelope return" w:semiHidden="1" w:unhideWhenUsed="1"/>
-    <w:lsdException w:name="footnote reference" w:semiHidden="1" w:unhideWhenUsed="1"/>
-    <w:lsdException w:name="annotation reference" w:semiHidden="1" w:unhideWhenUsed="1"/>
-    <w:lsdException w:name="line number" w:semiHidden="1" w:unhideWhenUsed="1"/>
-    <w:lsdException w:name="page number" w:semiHidden="1" w:unhideWhenUsed="1"/>
-    <w:lsdException w:name="endnote reference" w:semiHidden="1" w:unhideWhenUsed="1"/>
-    <w:lsdException w:name="endnote text" w:semiHidden="1" w:unhideWhenUsed="1"/>
-    <w:lsdException w:name="table of authorities" w:semiHidden="1" w:unhideWhenUsed="1"/>
-    <w:lsdException w:name="macro" w:semiHidden="1" w:unhideWhenUsed="1"/>
-    <w:lsdException w:name="toa heading" w:semiHidden="1" w:unhideWhenUsed="1"/>
-    <w:lsdException w:name="List" w:semiHidden="1" w:unhideWhenUsed="1"/>
-    <w:lsdException w:name="List Bullet" w:semiHidden="1" w:unhideWhenUsed="1"/>
-    <w:lsdException w:name="List Number" w:semiHidden="1" w:unhideWhenUsed="1"/>
-    <w:lsdException w:name="List 2" w:semiHidden="1" w:unhideWhenUsed="1"/>
-    <w:lsdException w:name="List 3" w:semiHidden="1" w:unhideWhenUsed="1"/>
-    <w:lsdException w:name="List 4" w:semiHidden="1" w:unhideWhenUsed="1"/>
-    <w:lsdException w:name="List 5" w:semiHidden="1" w:unhideWhenUsed="1"/>
-    <w:lsdException w:name="List Bullet 2" w:semiHidden="1" w:unhideWhenUsed="1"/>
-    <w:lsdException w:name="List Bullet 3" w:semiHidden="1" w:unhideWhenUsed="1"/>
-    <w:lsdException w:name="List Bullet 4" w:semiHidden="1" w:unhideWhenUsed="1"/>
-    <w:lsdException w:name="List Bullet 5" w:semiHidden="1" w:unhideWhenUsed="1"/>
-    <w:lsdException w:name="List Number 2" w:semiHidden="1" w:unhideWhenUsed="1"/>
-    <w:lsdException w:name="List Number 3" w:semiHidden="1" w:unhideWhenUsed="1"/>
-    <w:lsdException w:name="List Number 4" w:semiHidden="1" w:unhideWhenUsed="1"/>
-    <w:lsdException w:name="List Number 5" w:semiHidden="1" w:unhideWhenUsed="1"/>
-    <w:lsdException w:name="Title" w:uiPriority="10" w:qFormat="1"/>
-    <w:lsdException w:name="Closing" w:semiHidden="1" w:unhideWhenUsed="1"/>
-    <w:lsdException w:name="Signature" w:semiHidden="1" w:unhideWhenUsed="1"/>
-    <w:lsdException w:name="Default Paragraph Font" w:semiHidden="1" w:uiPriority="1" w:unhideWhenUsed="1"/>
-    <w:lsdException w:name="Body Text" w:semiHidden="1" w:unhideWhenUsed="1"/>
-    <w:lsdException w:name="Body Text Indent" w:semiHidden="1" w:unhideWhenUsed="1"/>
-    <w:lsdException w:name="List Continue" w:semiHidden="1" w:unhideWhenUsed="1"/>
-    <w:lsdException w:name="List Continue 2" w:semiHidden="1" w:unhideWhenUsed="1"/>
-    <w:lsdException w:name="List Continue 3" w:semiHidden="1" w:unhideWhenUsed="1"/>
-    <w:lsdException w:name="List Continue 4" w:semiHidden="1" w:unhideWhenUsed="1"/>
-    <w:lsdException w:name="List Continue 5" w:semiHidden="1" w:unhideWhenUsed="1"/>
-    <w:lsdException w:name="Message Header" w:semiHidden="1" w:unhideWhenUsed="1"/>
-    <w:lsdException w:name="Subtitle" w:uiPriority="11" w:qFormat="1"/>
-    <w:lsdException w:name="Salutation" w:semiHidden="1" w:unhideWhenUsed="1"/>
-    <w:lsdException w:name="Date" w:semiHidden="1" w:unhideWhenUsed="1"/>
-    <w:lsdException w:name="Body Text First Indent" w:semiHidden="1" w:unhideWhenUsed="1"/>
-    <w:lsdException w:name="Body Text First Indent 2" w:semiHidden="1" w:unhideWhenUsed="1"/>
-    <w:lsdException w:name="Note Heading" w:semiHidden="1" w:unhideWhenUsed="1"/>
-    <w:lsdException w:name="Body Text 2" w:semiHidden="1" w:unhideWhenUsed="1"/>
-    <w:lsdException w:name="Body Text 3" w:semiHidden="1" w:unhideWhenUsed="1"/>
-    <w:lsdException w:name="Body Text Indent 2" w:semiHidden="1" w:unhideWhenUsed="1"/>
-    <w:lsdException w:name="Body Text Indent 3" w:semiHidden="1" w:unhideWhenUsed="1"/>
-    <w:lsdException w:name="Block Text" w:semiHidden="1" w:unhideWhenUsed="1"/>
-    <w:lsdException w:name="Hyperlink" w:semiHidden="1" w:unhideWhenUsed="1"/>
-    <w:lsdException w:name="FollowedHyperlink" w:semiHidden="1" w:unhideWhenUsed="1"/>
-    <w:lsdException w:name="Strong" w:uiPriority="22" w:qFormat="1"/>
-    <w:lsdException w:name="Emphasis" w:uiPriority="20" w:qFormat="1"/>
-    <w:lsdException w:name="Document Map" w:semiHidden="1" w:unhideWhenUsed="1"/>
-    <w:lsdException w:name="Plain Text" w:semiHidden="1" w:unhideWhenUsed="1"/>
-    <w:lsdException w:name="E-mail Signature" w:semiHidden="1" w:unhideWhenUsed="1"/>
-    <w:lsdException w:name="HTML Top of Form" w:semiHidden="1" w:unhideWhenUsed="1"/>
-    <w:lsdException w:name="HTML Bottom of Form" w:semiHidden="1" w:unhideWhenUsed="1"/>
-    <w:lsdException w:name="Normal (Web)" w:semiHidden="1" w:unhideWhenUsed="1"/>
-    <w:lsdException w:name="HTML Acronym" w:semiHidden="1" w:unhideWhenUsed="1"/>
-    <w:lsdException w:name="HTML Address" w:semiHidden="1" w:unhideWhenUsed="1"/>
-    <w:lsdException w:name="HTML Cite" w:semiHidden="1" w:unhideWhenUsed="1"/>
-    <w:lsdException w:name="HTML Code" w:semiHidden="1" w:unhideWhenUsed="1"/>
-    <w:lsdException w:name="HTML Definition" w:semiHidden="1" w:unhideWhenUsed="1"/>
-    <w:lsdException w:name="HTML Keyboard" w:semiHidden="1" w:unhideWhenUsed="1"/>
-    <w:lsdException w:name="HTML Preformatted" w:semiHidden="1" w:unhideWhenUsed="1"/>
-    <w:lsdException w:name="HTML Sample" w:semiHidden="1" w:unhideWhenUsed="1"/>
-    <w:lsdException w:name="HTML Typewriter" w:semiHidden="1" w:unhideWhenUsed="1"/>
-    <w:lsdException w:name="HTML Variable" w:semiHidden="1" w:unhideWhenUsed="1"/>
-    <w:lsdException w:name="Normal Table" w:semiHidden="1" w:unhideWhenUsed="1"/>
-    <w:lsdException w:name="annotation subject" w:semiHidden="1" w:unhideWhenUsed="1"/>
-    <w:lsdException w:name="No List" w:semiHidden="1" w:unhideWhenUsed="1"/>
-    <w:lsdException w:name="Outline List 1" w:semiHidden="1" w:unhideWhenUsed="1"/>
-    <w:lsdException w:name="Outline List 2" w:semiHidden="1" w:unhideWhenUsed="1"/>
-    <w:lsdException w:name="Outline List 3" w:semiHidden="1" w:unhideWhenUsed="1"/>
-    <w:lsdException w:name="Table Simple 1" w:semiHidden="1" w:unhideWhenUsed="1"/>
-    <w:lsdException w:name="Table Simple 2" w:semiHidden="1" w:unhideWhenUsed="1"/>
-    <w:lsdException w:name="Table Simple 3" w:semiHidden="1" w:unhideWhenUsed="1"/>
-    <w:lsdException w:name="Table Classic 1" w:semiHidden="1" w:unhideWhenUsed="1"/>
-    <w:lsdException w:name="Table Classic 2" w:semiHidden="1" w:unhideWhenUsed="1"/>
-    <w:lsdException w:name="Table Classic 3" w:semiHidden="1" w:unhideWhenUsed="1"/>
-    <w:lsdException w:name="Table Classic 4" w:semiHidden="1" w:unhideWhenUsed="1"/>
-    <w:lsdException w:name="Table Colorful 1" w:semiHidden="1" w:unhideWhenUsed="1"/>
-    <w:lsdException w:name="Table Colorful 2" w:semiHidden="1" w:unhideWhenUsed="1"/>
-    <w:lsdException w:name="Table Colorful 3" w:semiHidden="1" w:unhideWhenUsed="1"/>
-    <w:lsdException w:name="Table Columns 1" w:semiHidden="1" w:unhideWhenUsed="1"/>
-    <w:lsdException w:name="Table Columns 2" w:semiHidden="1" w:unhideWhenUsed="1"/>
-    <w:lsdException w:name="Table Columns 3" w:semiHidden="1" w:unhideWhenUsed="1"/>
-    <w:lsdException w:name="Table Columns 4" w:semiHidden="1" w:unhideWhenUsed="1"/>
-    <w:lsdException w:name="Table Columns 5" w:semiHidden="1" w:unhideWhenUsed="1"/>
-    <w:lsdException w:name="Table Grid 1" w:semiHidden="1" w:unhideWhenUsed="1"/>
-    <w:lsdException w:name="Table Grid 2" w:semiHidden="1" w:unhideWhenUsed="1"/>
-    <w:lsdException w:name="Table Grid 3" w:semiHidden="1" w:unhideWhenUsed="1"/>
-    <w:lsdException w:name="Table Grid 4" w:semiHidden="1" w:unhideWhenUsed="1"/>
-    <w:lsdException w:name="Table Grid 5" w:semiHidden="1" w:unhideWhenUsed="1"/>
-    <w:lsdException w:name="Table Grid 6" w:semiHidden="1" w:unhideWhenUsed="1"/>
-    <w:lsdException w:name="Table Grid 7" w:semiHidden="1" w:unhideWhenUsed="1"/>
-    <w:lsdException w:name="Table Grid 8" w:semiHidden="1" w:unhideWhenUsed="1"/>
-    <w:lsdException w:name="Table List 1" w:semiHidden="1" w:unhideWhenUsed="1"/>
-    <w:lsdException w:name="Table List 2" w:semiHidden="1" w:unhideWhenUsed="1"/>
-    <w:lsdException w:name="Table List 3" w:semiHidden="1" w:unhideWhenUsed="1"/>
-    <w:lsdException w:name="Table List 4" w:semiHidden="1" w:unhideWhenUsed="1"/>
-    <w:lsdException w:name="Table List 5" w:semiHidden="1" w:unhideWhenUsed="1"/>
-    <w:lsdException w:name="Table List 6" w:semiHidden="1" w:unhideWhenUsed="1"/>
-    <w:lsdException w:name="Table List 7" w:semiHidden="1" w:unhideWhenUsed="1"/>
-    <w:lsdException w:name="Table List 8" w:semiHidden="1" w:unhideWhenUsed="1"/>
-    <w:lsdException w:name="Table 3D effects 1" w:semiHidden="1" w:unhideWhenUsed="1"/>
-    <w:lsdException w:name="Table 3D effects 2" w:semiHidden="1" w:unhideWhenUsed="1"/>
-    <w:lsdException w:name="Table 3D effects 3" w:semiHidden="1" w:unhideWhenUsed="1"/>
-    <w:lsdException w:name="Table Contemporary" w:semiHidden="1" w:unhideWhenUsed="1"/>
-    <w:lsdException w:name="Table Elegant" w:semiHidden="1" w:unhideWhenUsed="1"/>
-    <w:lsdException w:name="Table Professional" w:semiHidden="1" w:unhideWhenUsed="1"/>
-    <w:lsdException w:name="Table Subtle 1" w:semiHidden="1" w:unhideWhenUsed="1"/>
-    <w:lsdException w:name="Table Subtle 2" w:semiHidden="1" w:unhideWhenUsed="1"/>
-    <w:lsdException w:name="Table Web 1" w:semiHidden="1" w:unhideWhenUsed="1"/>
-    <w:lsdException w:name="Table Web 2" w:semiHidden="1" w:unhideWhenUsed="1"/>
-    <w:lsdException w:name="Table Web 3" w:semiHidden="1" w:unhideWhenUsed="1"/>
-    <w:lsdException w:name="Balloon Text" w:semiHidden="1" w:unhideWhenUsed="1"/>
-    <w:lsdException w:name="Table Grid" w:uiPriority="59"/>
-    <w:lsdException w:name="Table Theme" w:semiHidden="1" w:unhideWhenUsed="1"/>
-    <w:lsdException w:name="Placeholder Text" w:semiHidden="1"/>
-    <w:lsdException w:name="No Spacing" w:uiPriority="1" w:qFormat="1"/>
-    <w:lsdException w:name="Light Shading" w:uiPriority="60"/>
-    <w:lsdException w:name="Light List" w:uiPriority="61"/>
-    <w:lsdException w:name="Light Grid" w:uiPriority="62"/>
-    <w:lsdException w:name="Medium Shading 1" w:uiPriority="63"/>
-    <w:lsdException w:name="Medium Shading 2" w:uiPriority="64"/>
-    <w:lsdException w:name="Medium List 1" w:uiPriority="65"/>
-    <w:lsdException w:name="Medium List 2" w:uiPriority="66"/>
-    <w:lsdException w:name="Medium Grid 1" w:uiPriority="67"/>
-    <w:lsdException w:name="Medium Grid 2" w:uiPriority="68"/>
-    <w:lsdException w:name="Medium Grid 3" w:uiPriority="69"/>
-    <w:lsdException w:name="Dark List" w:uiPriority="70"/>
-    <w:lsdException w:name="Colorful Shading" w:uiPriority="71"/>
-    <w:lsdException w:name="Colorful List" w:uiPriority="72"/>
-    <w:lsdException w:name="Colorful Grid" w:uiPriority="73"/>
-    <w:lsdException w:name="Light Shading Accent 1" w:uiPriority="60"/>
-    <w:lsdException w:name="Light List Accent 1" w:uiPriority="61"/>
-    <w:lsdException w:name="Light Grid Accent 1" w:uiPriority="62"/>
-    <w:lsdException w:name="Medium Shading 1 Accent 1" w:uiPriority="63"/>
-    <w:lsdException w:name="Medium Shading 2 Accent 1" w:uiPriority="64"/>
-    <w:lsdException w:name="Medium List 1 Accent 1" w:uiPriority="65"/>
-    <w:lsdException w:name="Revision" w:semiHidden="1"/>
-    <w:lsdException w:name="List Paragraph" w:uiPriority="34" w:qFormat="1"/>
-    <w:lsdException w:name="Quote" w:uiPriority="29" w:qFormat="1"/>
-    <w:lsdException w:name="Intense Quote" w:uiPriority="30" w:qFormat="1"/>
-    <w:lsdException w:name="Medium List 2 Accent 1" w:uiPriority="66"/>
-    <w:lsdException w:name="Medium Grid 1 Accent 1" w:uiPriority="67"/>
-    <w:lsdException w:name="Medium Grid 2 Accent 1" w:uiPriority="68"/>
-    <w:lsdException w:name="Medium Grid 3 Accent 1" w:uiPriority="69"/>
-    <w:lsdException w:name="Dark List Accent 1" w:uiPriority="70"/>
-    <w:lsdException w:name="Colorful Shading Accent 1" w:uiPriority="71"/>
-    <w:lsdException w:name="Colorful List Accent 1" w:uiPriority="72"/>
-    <w:lsdException w:name="Colorful Grid Accent 1" w:uiPriority="73"/>
-    <w:lsdException w:name="Light Shading Accent 2" w:uiPriority="60"/>
-    <w:lsdException w:name="Light List Accent 2" w:uiPriority="61"/>
-    <w:lsdException w:name="Light Grid Accent 2" w:uiPriority="62"/>
-    <w:lsdException w:name="Medium Shading 1 Accent 2" w:uiPriority="63"/>
-    <w:lsdException w:name="Medium Shading 2 Accent 2" w:uiPriority="64"/>
-    <w:lsdException w:name="Medium List 1 Accent 2" w:uiPriority="65"/>
-    <w:lsdException w:name="Medium List 2 Accent 2" w:uiPriority="66"/>
-    <w:lsdException w:name="Medium Grid 1 Accent 2" w:uiPriority="67"/>
-    <w:lsdException w:name="Medium Grid 2 Accent 2" w:uiPriority="68"/>
-    <w:lsdException w:name="Medium Grid 3 Accent 2" w:uiPriority="69"/>
-    <w:lsdException w:name="Dark List Accent 2" w:uiPriority="70"/>
-    <w:lsdException w:name="Colorful Shading Accent 2" w:uiPriority="71"/>
-    <w:lsdException w:name="Colorful List Accent 2" w:uiPriority="72"/>
-    <w:lsdException w:name="Colorful Grid Accent 2" w:uiPriority="73"/>
-    <w:lsdException w:name="Light Shading Accent 3" w:uiPriority="60"/>
-    <w:lsdException w:name="Light List Accent 3" w:uiPriority="61"/>
-    <w:lsdException w:name="Light Grid Accent 3" w:uiPriority="62"/>
-    <w:lsdException w:name="Medium Shading 1 Accent 3" w:uiPriority="63"/>
-    <w:lsdException w:name="Medium Shading 2 Accent 3" w:uiPriority="64"/>
-    <w:lsdException w:name="Medium List 1 Accent 3" w:uiPriority="65"/>
-    <w:lsdException w:name="Medium List 2 Accent 3" w:uiPriority="66"/>
-    <w:lsdException w:name="Medium Grid 1 Accent 3" w:uiPriority="67"/>
-    <w:lsdException w:name="Medium Grid 2 Accent 3" w:uiPriority="68"/>
-    <w:lsdException w:name="Medium Grid 3 Accent 3" w:uiPriority="69"/>
-    <w:lsdException w:name="Dark List Accent 3" w:uiPriority="70"/>
-    <w:lsdException w:name="Colorful Shading Accent 3" w:uiPriority="71"/>
-    <w:lsdException w:name="Colorful List Accent 3" w:uiPriority="72"/>
-    <w:lsdException w:name="Colorful Grid Accent 3" w:uiPriority="73"/>
-    <w:lsdException w:name="Light Shading Accent 4" w:uiPriority="60"/>
-    <w:lsdException w:name="Light List Accent 4" w:uiPriority="61"/>
-    <w:lsdException w:name="Light Grid Accent 4" w:uiPriority="62"/>
-    <w:lsdException w:name="Medium Shading 1 Accent 4" w:uiPriority="63"/>
-    <w:lsdException w:name="Medium Shading 2 Accent 4" w:uiPriority="64"/>
-    <w:lsdException w:name="Medium List 1 Accent 4" w:uiPriority="65"/>
-    <w:lsdException w:name="Medium List 2 Accent 4" w:uiPriority="66"/>
-    <w:lsdException w:name="Medium Grid 1 Accent 4" w:uiPriority="67"/>
-    <w:lsdException w:name="Medium Grid 2 Accent 4" w:uiPriority="68"/>
-    <w:lsdException w:name="Medium Grid 3 Accent 4" w:uiPriority="69"/>
-    <w:lsdException w:name="Dark List Accent 4" w:uiPriority="70"/>
-    <w:lsdException w:name="Colorful Shading Accent 4" w:uiPriority="71"/>
-    <w:lsdException w:name="Colorful List Accent 4" w:uiPriority="72"/>
-    <w:lsdException w:name="Colorful Grid Accent 4" w:uiPriority="73"/>
-    <w:lsdException w:name="Light Shading Accent 5" w:uiPriority="60"/>
-    <w:lsdException w:name="Light List Accent 5" w:uiPriority="61"/>
-    <w:lsdException w:name="Light Grid Accent 5" w:uiPriority="62"/>
-    <w:lsdException w:name="Medium Shading 1 Accent 5" w:uiPriority="63"/>
-    <w:lsdException w:name="Medium Shading 2 Accent 5" w:uiPriority="64"/>
-    <w:lsdException w:name="Medium List 1 Accent 5" w:uiPriority="65"/>
-    <w:lsdException w:name="Medium List 2 Accent 5" w:uiPriority="66"/>
-    <w:lsdException w:name="Medium Grid 1 Accent 5" w:uiPriority="67"/>
-    <w:lsdException w:name="Medium Grid 2 Accent 5" w:uiPriority="68"/>
-    <w:lsdException w:name="Medium Grid 3 Accent 5" w:uiPriority="69"/>
-    <w:lsdException w:name="Dark List Accent 5" w:uiPriority="70"/>
-    <w:lsdException w:name="Colorful Shading Accent 5" w:uiPriority="71"/>
-    <w:lsdException w:name="Colorful List Accent 5" w:uiPriority="72"/>
-    <w:lsdException w:name="Colorful Grid Accent 5" w:uiPriority="73"/>
-    <w:lsdException w:name="Light Shading Accent 6" w:uiPriority="60"/>
-    <w:lsdException w:name="Light List Accent 6" w:uiPriority="61"/>
-    <w:lsdException w:name="Light Grid Accent 6" w:uiPriority="62"/>
-    <w:lsdException w:name="Medium Shading 1 Accent 6" w:uiPriority="63"/>
-    <w:lsdException w:name="Medium Shading 2 Accent 6" w:uiPriority="64"/>
-    <w:lsdException w:name="Medium List 1 Accent 6" w:uiPriority="65"/>
-    <w:lsdException w:name="Medium List 2 Accent 6" w:uiPriority="66"/>
-    <w:lsdException w:name="Medium Grid 1 Accent 6" w:uiPriority="67"/>
-    <w:lsdException w:name="Medium Grid 2 Accent 6" w:uiPriority="68"/>
-    <w:lsdException w:name="Medium Grid 3 Accent 6" w:uiPriority="69"/>
-    <w:lsdException w:name="Dark List Accent 6" w:uiPriority="70"/>
-    <w:lsdException w:name="Colorful Shading Accent 6" w:uiPriority="71"/>
-    <w:lsdException w:name="Colorful List Accent 6" w:uiPriority="72"/>
-    <w:lsdException w:name="Colorful Grid Accent 6" w:uiPriority="73"/>
-    <w:lsdException w:name="Subtle Emphasis" w:uiPriority="19" w:qFormat="1"/>
-    <w:lsdException w:name="Intense Emphasis" w:uiPriority="21" w:qFormat="1"/>
-    <w:lsdException w:name="Subtle Reference" w:uiPriority="31" w:qFormat="1"/>
-    <w:lsdException w:name="Intense Reference" w:uiPriority="32" w:qFormat="1"/>
-    <w:lsdException w:name="Book Title" w:uiPriority="33" w:qFormat="1"/>
-    <w:lsdException w:name="Bibliography" w:semiHidden="1" w:uiPriority="37" w:unhideWhenUsed="1"/>
-    <w:lsdException w:name="TOC Heading" w:semiHidden="1" w:uiPriority="39" w:unhideWhenUsed="1" w:qFormat="1"/>
-    <w:lsdException w:name="Plain Table 1" w:uiPriority="41"/>
-    <w:lsdException w:name="Plain Table 2" w:uiPriority="42"/>
-    <w:lsdException w:name="Plain Table 3" w:uiPriority="43"/>
-    <w:lsdException w:name="Plain Table 4" w:uiPriority="44"/>
-    <w:lsdException w:name="Plain Table 5" w:uiPriority="45"/>
-    <w:lsdException w:name="Grid Table Light" w:uiPriority="40"/>
-    <w:lsdException w:name="Grid Table 1 Light" w:uiPriority="46"/>
-    <w:lsdException w:name="Grid Table 2" w:uiPriority="47"/>
-    <w:lsdException w:name="Grid Table 3" w:uiPriority="48"/>
-    <w:lsdException w:name="Grid Table 4" w:uiPriority="49"/>
-    <w:lsdException w:name="Grid Table 5 Dark" w:uiPriority="50"/>
-    <w:lsdException w:name="Grid Table 6 Colorful" w:uiPriority="51"/>
-    <w:lsdException w:name="Grid Table 7 Colorful" w:uiPriority="52"/>
-    <w:lsdException w:name="Grid Table 1 Light Accent 1" w:uiPriority="46"/>
-    <w:lsdException w:name="Grid Table 2 Accent 1" w:uiPriority="47"/>
-    <w:lsdException w:name="Grid Table 3 Accent 1" w:uiPriority="48"/>
-    <w:lsdException w:name="Grid Table 4 Accent 1" w:uiPriority="49"/>
-    <w:lsdException w:name="Grid Table 5 Dark Accent 1" w:uiPriority="50"/>
-    <w:lsdException w:name="Grid Table 6 Colorful Accent 1" w:uiPriority="51"/>
-    <w:lsdException w:name="Grid Table 7 Colorful Accent 1" w:uiPriority="52"/>
-    <w:lsdException w:name="Grid Table 1 Light Accent 2" w:uiPriority="46"/>
-    <w:lsdException w:name="Grid Table 2 Accent 2" w:uiPriority="47"/>
-    <w:lsdException w:name="Grid Table 3 Accent 2" w:uiPriority="48"/>
-    <w:lsdException w:name="Grid Table 4 Accent 2" w:uiPriority="49"/>
-    <w:lsdException w:name="Grid Table 5 Dark Accent 2" w:uiPriority="50"/>
-    <w:lsdException w:name="Grid Table 6 Colorful Accent 2" w:uiPriority="51"/>
-    <w:lsdException w:name="Grid Table 7 Colorful Accent 2" w:uiPriority="52"/>
-    <w:lsdException w:name="Grid Table 1 Light Accent 3" w:uiPriority="46"/>
-    <w:lsdException w:name="Grid Table 2 Accent 3" w:uiPriority="47"/>
-    <w:lsdException w:name="Grid Table 3 Accent 3" w:uiPriority="48"/>
-    <w:lsdException w:name="Grid Table 4 Accent 3" w:uiPriority="49"/>
-    <w:lsdException w:name="Grid Table 5 Dark Accent 3" w:uiPriority="50"/>
-    <w:lsdException w:name="Grid Table 6 Colorful Accent 3" w:uiPriority="51"/>
-    <w:lsdException w:name="Grid Table 7 Colorful Accent 3" w:uiPriority="52"/>
-    <w:lsdException w:name="Grid Table 1 Light Accent 4" w:uiPriority="46"/>
-    <w:lsdException w:name="Grid Table 2 Accent 4" w:uiPriority="47"/>
-    <w:lsdException w:name="Grid Table 3 Accent 4" w:uiPriority="48"/>
-    <w:lsdException w:name="Grid Table 4 Accent 4" w:uiPriority="49"/>
-    <w:lsdException w:name="Grid Table 5 Dark Accent 4" w:uiPriority="50"/>
-    <w:lsdException w:name="Grid Table 6 Colorful Accent 4" w:uiPriority="51"/>
-    <w:lsdException w:name="Grid Table 7 Colorful Accent 4" w:uiPriority="52"/>
-    <w:lsdException w:name="Grid Table 1 Light Accent 5" w:uiPriority="46"/>
-    <w:lsdException w:name="Grid Table 2 Accent 5" w:uiPriority="47"/>
-    <w:lsdException w:name="Grid Table 3 Accent 5" w:uiPriority="48"/>
-    <w:lsdException w:name="Grid Table 4 Accent 5" w:uiPriority="49"/>
-    <w:lsdException w:name="Grid Table 5 Dark Accent 5" w:uiPriority="50"/>
-    <w:lsdException w:name="Grid Table 6 Colorful Accent 5" w:uiPriority="51"/>
-    <w:lsdException w:name="Grid Table 7 Colorful Accent 5" w:uiPriority="52"/>
-    <w:lsdException w:name="Grid Table 1 Light Accent 6" w:uiPriority="46"/>
-    <w:lsdException w:name="Grid Table 2 Accent 6" w:uiPriority="47"/>
-    <w:lsdException w:name="Grid Table 3 Accent 6" w:uiPriority="48"/>
-    <w:lsdException w:name="Grid Table 4 Accent 6" w:uiPriority="49"/>
-    <w:lsdException w:name="Grid Table 5 Dark Accent 6" w:uiPriority="50"/>
-    <w:lsdException w:name="Grid Table 6 Colorful Accent 6" w:uiPriority="51"/>
-    <w:lsdException w:name="Grid Table 7 Colorful Accent 6" w:uiPriority="52"/>
-    <w:lsdException w:name="List Table 1 Light" w:uiPriority="46"/>
-    <w:lsdException w:name="List Table 2" w:uiPriority="47"/>
-    <w:lsdException w:name="List Table 3" w:uiPriority="48"/>
-    <w:lsdException w:name="List Table 4" w:uiPriority="49"/>
-    <w:lsdException w:name="List Table 5 Dark" w:uiPriority="50"/>
-    <w:lsdException w:name="List Table 6 Colorful" w:uiPriority="51"/>
-    <w:lsdException w:name="List Table 7 Colorful" w:uiPriority="52"/>
-    <w:lsdException w:name="List Table 1 Light Accent 1" w:uiPriority="46"/>
-    <w:lsdException w:name="List Table 2 Accent 1" w:uiPriority="47"/>
-    <w:lsdException w:name="List Table 3 Accent 1" w:uiPriority="48"/>
-    <w:lsdException w:name="List Table 4 Accent 1" w:uiPriority="49"/>
-    <w:lsdException w:name="List Table 5 Dark Accent 1" w:uiPriority="50"/>
-    <w:lsdException w:name="List Table 6 Colorful Accent 1" w:uiPriority="51"/>
-    <w:lsdException w:name="List Table 7 Colorful Accent 1" w:uiPriority="52"/>
-    <w:lsdException w:name="List Table 1 Light Accent 2" w:uiPriority="46"/>
-    <w:lsdException w:name="List Table 2 Accent 2" w:uiPriority="47"/>
-    <w:lsdException w:name="List Table 3 Accent 2" w:uiPriority="48"/>
-    <w:lsdException w:name="List Table 4 Accent 2" w:uiPriority="49"/>
-    <w:lsdException w:name="List Table 5 Dark Accent 2" w:uiPriority="50"/>
-    <w:lsdException w:name="List Table 6 Colorful Accent 2" w:uiPriority="51"/>
-    <w:lsdException w:name="List Table 7 Colorful Accent 2" w:uiPriority="52"/>
-    <w:lsdException w:name="List Table 1 Light Accent 3" w:uiPriority="46"/>
-    <w:lsdException w:name="List Table 2 Accent 3" w:uiPriority="47"/>
-    <w:lsdException w:name="List Table 3 Accent 3" w:uiPriority="48"/>
-    <w:lsdException w:name="List Table 4 Accent 3" w:uiPriority="49"/>
-    <w:lsdException w:name="List Table 5 Dark Accent 3" w:uiPriority="50"/>
-    <w:lsdException w:name="List Table 6 Colorful Accent 3" w:uiPriority="51"/>
-    <w:lsdException w:name="List Table 7 Colorful Accent 3" w:uiPriority="52"/>
-    <w:lsdException w:name="List Table 1 Light Accent 4" w:uiPriority="46"/>
-    <w:lsdException w:name="List Table 2 Accent 4" w:uiPriority="47"/>
-    <w:lsdException w:name="List Table 3 Accent 4" w:uiPriority="48"/>
-    <w:lsdException w:name="List Table 4 Accent 4" w:uiPriority="49"/>
-    <w:lsdException w:name="List Table 5 Dark Accent 4" w:uiPriority="50"/>
-    <w:lsdException w:name="List Table 6 Colorful Accent 4" w:uiPriority="51"/>
-    <w:lsdException w:name="List Table 7 Colorful Accent 4" w:uiPriority="52"/>
-    <w:lsdException w:name="List Table 1 Light Accent 5" w:uiPriority="46"/>
-    <w:lsdException w:name="List Table 2 Accent 5" w:uiPriority="47"/>
-    <w:lsdException w:name="List Table 3 Accent 5" w:uiPriority="48"/>
-    <w:lsdException w:name="List Table 4 Accent 5" w:uiPriority="49"/>
-    <w:lsdException w:name="List Table 5 Dark Accent 5" w:uiPriority="50"/>
-    <w:lsdException w:name="List Table 6 Colorful Accent 5" w:uiPriority="51"/>
-    <w:lsdException w:name="List Table 7 Colorful Accent 5" w:uiPriority="52"/>
-    <w:lsdException w:name="List Table 1 Light Accent 6" w:uiPriority="46"/>
-    <w:lsdException w:name="List Table 2 Accent 6" w:uiPriority="47"/>
-    <w:lsdException w:name="List Table 3 Accent 6" w:uiPriority="48"/>
-    <w:lsdException w:name="List Table 4 Accent 6" w:uiPriority="49"/>
-    <w:lsdException w:name="List Table 5 Dark Accent 6" w:uiPriority="50"/>
-    <w:lsdException w:name="List Table 6 Colorful Accent 6" w:uiPriority="51"/>
-    <w:lsdException w:name="List Table 7 Colorful Accent 6" w:uiPriority="52"/>
+  <w:latentStyles w:defLockedState="0" w:defUIPriority="99" w:defSemiHidden="1" w:defUnhideWhenUsed="1" w:defQFormat="0" w:count="267">
+    <w:lsdException w:name="Normal" w:semiHidden="0" w:uiPriority="0" w:unhideWhenUsed="0" w:qFormat="1"/>
+    <w:lsdException w:name="heading 1" w:semiHidden="0" w:uiPriority="9" w:unhideWhenUsed="0" w:qFormat="1"/>
+    <w:lsdException w:name="heading 2" w:uiPriority="9" w:qFormat="1"/>
+    <w:lsdException w:name="heading 3" w:uiPriority="9" w:qFormat="1"/>
+    <w:lsdException w:name="heading 4" w:uiPriority="9" w:qFormat="1"/>
+    <w:lsdException w:name="heading 5" w:uiPriority="9" w:qFormat="1"/>
+    <w:lsdException w:name="heading 6" w:uiPriority="9" w:qFormat="1"/>
+    <w:lsdException w:name="heading 7" w:uiPriority="9" w:qFormat="1"/>
+    <w:lsdException w:name="heading 8" w:uiPriority="9" w:qFormat="1"/>
+    <w:lsdException w:name="heading 9" w:uiPriority="9" w:qFormat="1"/>
+    <w:lsdException w:name="toc 1" w:uiPriority="39"/>
+    <w:lsdException w:name="toc 2" w:uiPriority="39"/>
+    <w:lsdException w:name="toc 3" w:uiPriority="39"/>
+    <w:lsdException w:name="toc 4" w:uiPriority="39"/>
+    <w:lsdException w:name="toc 5" w:uiPriority="39"/>
+    <w:lsdException w:name="toc 6" w:uiPriority="39"/>
+    <w:lsdException w:name="toc 7" w:uiPriority="39"/>
+    <w:lsdException w:name="toc 8" w:uiPriority="39"/>
+    <w:lsdException w:name="toc 9" w:uiPriority="39"/>
+    <w:lsdException w:name="caption" w:uiPriority="35" w:qFormat="1"/>
+    <w:lsdException w:name="Title" w:semiHidden="0" w:uiPriority="10" w:unhideWhenUsed="0" w:qFormat="1"/>
+    <w:lsdException w:name="Default Paragraph Font" w:uiPriority="1"/>
+    <w:lsdException w:name="Subtitle" w:semiHidden="0" w:uiPriority="11" w:unhideWhenUsed="0" w:qFormat="1"/>
+    <w:lsdException w:name="Strong" w:semiHidden="0" w:uiPriority="22" w:unhideWhenUsed="0" w:qFormat="1"/>
+    <w:lsdException w:name="Emphasis" w:semiHidden="0" w:uiPriority="20" w:unhideWhenUsed="0" w:qFormat="1"/>
+    <w:lsdException w:name="Table Grid" w:semiHidden="0" w:uiPriority="59" w:unhideWhenUsed="0"/>
+    <w:lsdException w:name="Placeholder Text" w:unhideWhenUsed="0"/>
+    <w:lsdException w:name="No Spacing" w:semiHidden="0" w:uiPriority="1" w:unhideWhenUsed="0" w:qFormat="1"/>
+    <w:lsdException w:name="Light Shading" w:semiHidden="0" w:uiPriority="60" w:unhideWhenUsed="0"/>
+    <w:lsdException w:name="Light List" w:semiHidden="0" w:uiPriority="61" w:unhideWhenUsed="0"/>
+    <w:lsdException w:name="Light Grid" w:semiHidden="0" w:uiPriority="62" w:unhideWhenUsed="0"/>
+    <w:lsdException w:name="Medium Shading 1" w:semiHidden="0" w:uiPriority="63" w:unhideWhenUsed="0"/>
+    <w:lsdException w:name="Medium Shading 2" w:semiHidden="0" w:uiPriority="64" w:unhideWhenUsed="0"/>
+    <w:lsdException w:name="Medium List 1" w:semiHidden="0" w:uiPriority="65" w:unhideWhenUsed="0"/>
+    <w:lsdException w:name="Medium List 2" w:semiHidden="0" w:uiPriority="66" w:unhideWhenUsed="0"/>
+    <w:lsdException w:name="Medium Grid 1" w:semiHidden="0" w:uiPriority="67" w:unhideWhenUsed="0"/>
+    <w:lsdException w:name="Medium Grid 2" w:semiHidden="0" w:uiPriority="68" w:unhideWhenUsed="0"/>
+    <w:lsdException w:name="Medium Grid 3" w:semiHidden="0" w:uiPriority="69" w:unhideWhenUsed="0"/>
+    <w:lsdException w:name="Dark List" w:semiHidden="0" w:uiPriority="70" w:unhideWhenUsed="0"/>
+    <w:lsdException w:name="Colorful Shading" w:semiHidden="0" w:uiPriority="71" w:unhideWhenUsed="0"/>
+    <w:lsdException w:name="Colorful List" w:semiHidden="0" w:uiPriority="72" w:unhideWhenUsed="0"/>
+    <w:lsdException w:name="Colorful Grid" w:semiHidden="0" w:uiPriority="73" w:unhideWhenUsed="0"/>
+    <w:lsdException w:name="Light Shading Accent 1" w:semiHidden="0" w:uiPriority="60" w:unhideWhenUsed="0"/>
+    <w:lsdException w:name="Light List Accent 1" w:semiHidden="0" w:uiPriority="61" w:unhideWhenUsed="0"/>
+    <w:lsdException w:name="Light Grid Accent 1" w:semiHidden="0" w:uiPriority="62" w:unhideWhenUsed="0"/>
+    <w:lsdException w:name="Medium Shading 1 Accent 1" w:semiHidden="0" w:uiPriority="63" w:unhideWhenUsed="0"/>
+    <w:lsdException w:name="Medium Shading 2 Accent 1" w:semiHidden="0" w:uiPriority="64" w:unhideWhenUsed="0"/>
+    <w:lsdException w:name="Medium List 1 Accent 1" w:semiHidden="0" w:uiPriority="65" w:unhideWhenUsed="0"/>
+    <w:lsdException w:name="Revision" w:unhideWhenUsed="0"/>
+    <w:lsdException w:name="List Paragraph" w:semiHidden="0" w:uiPriority="34" w:unhideWhenUsed="0" w:qFormat="1"/>
+    <w:lsdException w:name="Quote" w:semiHidden="0" w:uiPriority="29" w:unhideWhenUsed="0" w:qFormat="1"/>
+    <w:lsdException w:name="Intense Quote" w:semiHidden="0" w:uiPriority="30" w:unhideWhenUsed="0" w:qFormat="1"/>
+    <w:lsdException w:name="Medium List 2 Accent 1" w:semiHidden="0" w:uiPriority="66" w:unhideWhenUsed="0"/>
+    <w:lsdException w:name="Medium Grid 1 Accent 1" w:semiHidden="0" w:uiPriority="67" w:unhideWhenUsed="0"/>
+    <w:lsdException w:name="Medium Grid 2 Accent 1" w:semiHidden="0" w:uiPriority="68" w:unhideWhenUsed="0"/>
+    <w:lsdException w:name="Medium Grid 3 Accent 1" w:semiHidden="0" w:uiPriority="69" w:unhideWhenUsed="0"/>
+    <w:lsdException w:name="Dark List Accent 1" w:semiHidden="0" w:uiPriority="70" w:unhideWhenUsed="0"/>
+    <w:lsdException w:name="Colorful Shading Accent 1" w:semiHidden="0" w:uiPriority="71" w:unhideWhenUsed="0"/>
+    <w:lsdException w:name="Colorful List Accent 1" w:semiHidden="0" w:uiPriority="72" w:unhideWhenUsed="0"/>
+    <w:lsdException w:name="Colorful Grid Accent 1" w:semiHidden="0" w:uiPriority="73" w:unhideWhenUsed="0"/>
+    <w:lsdException w:name="Light Shading Accent 2" w:semiHidden="0" w:uiPriority="60" w:unhideWhenUsed="0"/>
+    <w:lsdException w:name="Light List Accent 2" w:semiHidden="0" w:uiPriority="61" w:unhideWhenUsed="0"/>
+    <w:lsdException w:name="Light Grid Accent 2" w:semiHidden="0" w:uiPriority="62" w:unhideWhenUsed="0"/>
+    <w:lsdException w:name="Medium Shading 1 Accent 2" w:semiHidden="0" w:uiPriority="63" w:unhideWhenUsed="0"/>
+    <w:lsdException w:name="Medium Shading 2 Accent 2" w:semiHidden="0" w:uiPriority="64" w:unhideWhenUsed="0"/>
+    <w:lsdException w:name="Medium List 1 Accent 2" w:semiHidden="0" w:uiPriority="65" w:unhideWhenUsed="0"/>
+    <w:lsdException w:name="Medium List 2 Accent 2" w:semiHidden="0" w:uiPriority="66" w:unhideWhenUsed="0"/>
+    <w:lsdException w:name="Medium Grid 1 Accent 2" w:semiHidden="0" w:uiPriority="67" w:unhideWhenUsed="0"/>
+    <w:lsdException w:name="Medium Grid 2 Accent 2" w:semiHidden="0" w:uiPriority="68" w:unhideWhenUsed="0"/>
+    <w:lsdException w:name="Medium Grid 3 Accent 2" w:semiHidden="0" w:uiPriority="69" w:unhideWhenUsed="0"/>
+    <w:lsdException w:name="Dark List Accent 2" w:semiHidden="0" w:uiPriority="70" w:unhideWhenUsed="0"/>
+    <w:lsdException w:name="Colorful Shading Accent 2" w:semiHidden="0" w:uiPriority="71" w:unhideWhenUsed="0"/>
+    <w:lsdException w:name="Colorful List Accent 2" w:semiHidden="0" w:uiPriority="72" w:unhideWhenUsed="0"/>
+    <w:lsdException w:name="Colorful Grid Accent 2" w:semiHidden="0" w:uiPriority="73" w:unhideWhenUsed="0"/>
+    <w:lsdException w:name="Light Shading Accent 3" w:semiHidden="0" w:uiPriority="60" w:unhideWhenUsed="0"/>
+    <w:lsdException w:name="Light List Accent 3" w:semiHidden="0" w:uiPriority="61" w:unhideWhenUsed="0"/>
+    <w:lsdException w:name="Light Grid Accent 3" w:semiHidden="0" w:uiPriority="62" w:unhideWhenUsed="0"/>
+    <w:lsdException w:name="Medium Shading 1 Accent 3" w:semiHidden="0" w:uiPriority="63" w:unhideWhenUsed="0"/>
+    <w:lsdException w:name="Medium Shading 2 Accent 3" w:semiHidden="0" w:uiPriority="64" w:unhideWhenUsed="0"/>
+    <w:lsdException w:name="Medium List 1 Accent 3" w:semiHidden="0" w:uiPriority="65" w:unhideWhenUsed="0"/>
+    <w:lsdException w:name="Medium List 2 Accent 3" w:semiHidden="0" w:uiPriority="66" w:unhideWhenUsed="0"/>
+    <w:lsdException w:name="Medium Grid 1 Accent 3" w:semiHidden="0" w:uiPriority="67" w:unhideWhenUsed="0"/>
+    <w:lsdException w:name="Medium Grid 2 Accent 3" w:semiHidden="0" w:uiPriority="68" w:unhideWhenUsed="0"/>
+    <w:lsdException w:name="Medium Grid 3 Accent 3" w:semiHidden="0" w:uiPriority="69" w:unhideWhenUsed="0"/>
+    <w:lsdException w:name="Dark List Accent 3" w:semiHidden="0" w:uiPriority="70" w:unhideWhenUsed="0"/>
+    <w:lsdException w:name="Colorful Shading Accent 3" w:semiHidden="0" w:uiPriority="71" w:unhideWhenUsed="0"/>
+    <w:lsdException w:name="Colorful List Accent 3" w:semiHidden="0" w:uiPriority="72" w:unhideWhenUsed="0"/>
+    <w:lsdException w:name="Colorful Grid Accent 3" w:semiHidden="0" w:uiPriority="73" w:unhideWhenUsed="0"/>
+    <w:lsdException w:name="Light Shading Accent 4" w:semiHidden="0" w:uiPriority="60" w:unhideWhenUsed="0"/>
+    <w:lsdException w:name="Light List Accent 4" w:semiHidden="0" w:uiPriority="61" w:unhideWhenUsed="0"/>
+    <w:lsdException w:name="Light Grid Accent 4" w:semiHidden="0" w:uiPriority="62" w:unhideWhenUsed="0"/>
+    <w:lsdException w:name="Medium Shading 1 Accent 4" w:semiHidden="0" w:uiPriority="63" w:unhideWhenUsed="0"/>
+    <w:lsdException w:name="Medium Shading 2 Accent 4" w:semiHidden="0" w:uiPriority="64" w:unhideWhenUsed="0"/>
+    <w:lsdException w:name="Medium List 1 Accent 4" w:semiHidden="0" w:uiPriority="65" w:unhideWhenUsed="0"/>
+    <w:lsdException w:name="Medium List 2 Accent 4" w:semiHidden="0" w:uiPriority="66" w:unhideWhenUsed="0"/>
+    <w:lsdException w:name="Medium Grid 1 Accent 4" w:semiHidden="0" w:uiPriority="67" w:unhideWhenUsed="0"/>
+    <w:lsdException w:name="Medium Grid 2 Accent 4" w:semiHidden="0" w:uiPriority="68" w:unhideWhenUsed="0"/>
+    <w:lsdException w:name="Medium Grid 3 Accent 4" w:semiHidden="0" w:uiPriority="69" w:unhideWhenUsed="0"/>
+    <w:lsdException w:name="Dark List Accent 4" w:semiHidden="0" w:uiPriority="70" w:unhideWhenUsed="0"/>
+    <w:lsdException w:name="Colorful Shading Accent 4" w:semiHidden="0" w:uiPriority="71" w:unhideWhenUsed="0"/>
+    <w:lsdException w:name="Colorful List Accent 4" w:semiHidden="0" w:uiPriority="72" w:unhideWhenUsed="0"/>
+    <w:lsdException w:name="Colorful Grid Accent 4" w:semiHidden="0" w:uiPriority="73" w:unhideWhenUsed="0"/>
+    <w:lsdException w:name="Light Shading Accent 5" w:semiHidden="0" w:uiPriority="60" w:unhideWhenUsed="0"/>
+    <w:lsdException w:name="Light List Accent 5" w:semiHidden="0" w:uiPriority="61" w:unhideWhenUsed="0"/>
+    <w:lsdException w:name="Light Grid Accent 5" w:semiHidden="0" w:uiPriority="62" w:unhideWhenUsed="0"/>
+    <w:lsdException w:name="Medium Shading 1 Accent 5" w:semiHidden="0" w:uiPriority="63" w:unhideWhenUsed="0"/>
+    <w:lsdException w:name="Medium Shading 2 Accent 5" w:semiHidden="0" w:uiPriority="64" w:unhideWhenUsed="0"/>
+    <w:lsdException w:name="Medium List 1 Accent 5" w:semiHidden="0" w:uiPriority="65" w:unhideWhenUsed="0"/>
+    <w:lsdException w:name="Medium List 2 Accent 5" w:semiHidden="0" w:uiPriority="66" w:unhideWhenUsed="0"/>
+    <w:lsdException w:name="Medium Grid 1 Accent 5" w:semiHidden="0" w:uiPriority="67" w:unhideWhenUsed="0"/>
+    <w:lsdException w:name="Medium Grid 2 Accent 5" w:semiHidden="0" w:uiPriority="68" w:unhideWhenUsed="0"/>
+    <w:lsdException w:name="Medium Grid 3 Accent 5" w:semiHidden="0" w:uiPriority="69" w:unhideWhenUsed="0"/>
+    <w:lsdException w:name="Dark List Accent 5" w:semiHidden="0" w:uiPriority="70" w:unhideWhenUsed="0"/>
+    <w:lsdException w:name="Colorful Shading Accent 5" w:semiHidden="0" w:uiPriority="71" w:unhideWhenUsed="0"/>
+    <w:lsdException w:name="Colorful List Accent 5" w:semiHidden="0" w:uiPriority="72" w:unhideWhenUsed="0"/>
+    <w:lsdException w:name="Colorful Grid Accent 5" w:semiHidden="0" w:uiPriority="73" w:unhideWhenUsed="0"/>
+    <w:lsdException w:name="Light Shading Accent 6" w:semiHidden="0" w:uiPriority="60" w:unhideWhenUsed="0"/>
+    <w:lsdException w:name="Light List Accent 6" w:semiHidden="0" w:uiPriority="61" w:unhideWhenUsed="0"/>
+    <w:lsdException w:name="Light Grid Accent 6" w:semiHidden="0" w:uiPriority="62" w:unhideWhenUsed="0"/>
+    <w:lsdException w:name="Medium Shading 1 Accent 6" w:semiHidden="0" w:uiPriority="63" w:unhideWhenUsed="0"/>
+    <w:lsdException w:name="Medium Shading 2 Accent 6" w:semiHidden="0" w:uiPriority="64" w:unhideWhenUsed="0"/>
+    <w:lsdException w:name="Medium List 1 Accent 6" w:semiHidden="0" w:uiPriority="65" w:unhideWhenUsed="0"/>
+    <w:lsdException w:name="Medium List 2 Accent 6" w:semiHidden="0" w:uiPriority="66" w:unhideWhenUsed="0"/>
+    <w:lsdException w:name="Medium Grid 1 Accent 6" w:semiHidden="0" w:uiPriority="67" w:unhideWhenUsed="0"/>
+    <w:lsdException w:name="Medium Grid 2 Accent 6" w:semiHidden="0" w:uiPriority="68" w:unhideWhenUsed="0"/>
+    <w:lsdException w:name="Medium Grid 3 Accent 6" w:semiHidden="0" w:uiPriority="69" w:unhideWhenUsed="0"/>
+    <w:lsdException w:name="Dark List Accent 6" w:semiHidden="0" w:uiPriority="70" w:unhideWhenUsed="0"/>
+    <w:lsdException w:name="Colorful Shading Accent 6" w:semiHidden="0" w:uiPriority="71" w:unhideWhenUsed="0"/>
+    <w:lsdException w:name="Colorful List Accent 6" w:semiHidden="0" w:uiPriority="72" w:unhideWhenUsed="0"/>
+    <w:lsdException w:name="Colorful Grid Accent 6" w:semiHidden="0" w:uiPriority="73" w:unhideWhenUsed="0"/>
+    <w:lsdException w:name="Subtle Emphasis" w:semiHidden="0" w:uiPriority="19" w:unhideWhenUsed="0" w:qFormat="1"/>
+    <w:lsdException w:name="Intense Emphasis" w:semiHidden="0" w:uiPriority="21" w:unhideWhenUsed="0" w:qFormat="1"/>
+    <w:lsdException w:name="Subtle Reference" w:semiHidden="0" w:uiPriority="31" w:unhideWhenUsed="0" w:qFormat="1"/>
+    <w:lsdException w:name="Intense Reference" w:semiHidden="0" w:uiPriority="32" w:unhideWhenUsed="0" w:qFormat="1"/>
+    <w:lsdException w:name="Book Title" w:semiHidden="0" w:uiPriority="33" w:unhideWhenUsed="0" w:qFormat="1"/>
+    <w:lsdException w:name="Bibliography" w:uiPriority="37"/>
+    <w:lsdException w:name="TOC Heading" w:uiPriority="39" w:qFormat="1"/>
+  </w:latentStyles>
+  <w:style w:type="paragraph" w:default="1" w:styleId="Normal">
+    <w:name w:val="Normal"/>
+    <w:qFormat/>
+  </w:style>
+  <w:style w:type="character" w:default="1" w:styleId="DefaultParagraphFont">
+    <w:name w:val="Default Paragraph Font"/>
+    <w:uiPriority w:val="1"/>
+    <w:semiHidden/>
+    <w:unhideWhenUsed/>
+  </w:style>
+  <w:style w:type="table" w:default="1" w:styleId="TableNormal">
+    <w:name w:val="Normal Table"/>
+    <w:uiPriority w:val="99"/>
+    <w:semiHidden/>
+    <w:unhideWhenUsed/>
+    <w:tblPr>
+      <w:tblInd w:w="0" w:type="dxa"/>
+      <w:tblCellMar>
+        <w:top w:w="0" w:type="dxa"/>
+        <w:left w:w="108" w:type="dxa"/>
+        <w:bottom w:w="0" w:type="dxa"/>
+        <w:right w:w="108" w:type="dxa"/>
+      </w:tblCellMar>
+    </w:tblPr>
+  </w:style>
+  <w:style w:type="numbering" w:default="1" w:styleId="NoList">
+    <w:name w:val="No List"/>
+    <w:uiPriority w:val="99"/>
+    <w:semiHidden/>
+    <w:unhideWhenUsed/>
+  </w:style>
+  <w:style w:type="paragraph" w:styleId="ListParagraph">
+    <w:name w:val="List Paragraph"/>
+    <w:basedOn w:val="Normal"/>
+    <w:uiPriority w:val="34"/>
+    <w:qFormat/>
+    <w:rsid w:val="00630302"/>
+    <w:pPr>
+      <w:ind w:left="720"/>
+      <w:contextualSpacing/>
+    </w:pPr>
+  </w:style>
+  <w:style w:type="character" w:styleId="Hyperlink">
+    <w:name w:val="Hyperlink"/>
+    <w:basedOn w:val="DefaultParagraphFont"/>
+    <w:uiPriority w:val="99"/>
+    <w:unhideWhenUsed/>
+    <w:rsid w:val="00630302"/>
+    <w:rPr>
+      <w:color w:val="0000FF" w:themeColor="hyperlink"/>
+      <w:u w:val="single"/>
+    </w:rPr>
+  </w:style>
+  <w:style w:type="paragraph" w:styleId="HTMLPreformatted">
+    <w:name w:val="HTML Preformatted"/>
+    <w:basedOn w:val="Normal"/>
+    <w:link w:val="HTMLPreformattedChar"/>
+    <w:uiPriority w:val="99"/>
+    <w:unhideWhenUsed/>
+    <w:rsid w:val="007F7593"/>
+    <w:pPr>
+      <w:tabs>
+        <w:tab w:val="left" w:pos="916"/>
+        <w:tab w:val="left" w:pos="1832"/>
+        <w:tab w:val="left" w:pos="2748"/>
+        <w:tab w:val="left" w:pos="3664"/>
+        <w:tab w:val="left" w:pos="4580"/>
+        <w:tab w:val="left" w:pos="5496"/>
+        <w:tab w:val="left" w:pos="6412"/>
+        <w:tab w:val="left" w:pos="7328"/>
+        <w:tab w:val="left" w:pos="8244"/>
+        <w:tab w:val="left" w:pos="9160"/>
+        <w:tab w:val="left" w:pos="10076"/>
+        <w:tab w:val="left" w:pos="10992"/>
+        <w:tab w:val="left" w:pos="11908"/>
+        <w:tab w:val="left" w:pos="12824"/>
+        <w:tab w:val="left" w:pos="13740"/>
+        <w:tab w:val="left" w:pos="14656"/>
+      </w:tabs>
+      <w:spacing w:after="0" w:line="240" w:lineRule="auto"/>
+    </w:pPr>
+    <w:rPr>
+      <w:rFonts w:ascii="Courier New" w:eastAsia="Times New Roman" w:hAnsi="Courier New" w:cs="Courier New"/>
+      <w:sz w:val="20"/>
+      <w:szCs w:val="20"/>
+    </w:rPr>
+  </w:style>
+  <w:style w:type="character" w:customStyle="1" w:styleId="HTMLPreformattedChar">
+    <w:name w:val="HTML Preformatted Char"/>
+    <w:basedOn w:val="DefaultParagraphFont"/>
+    <w:link w:val="HTMLPreformatted"/>
+    <w:uiPriority w:val="99"/>
+    <w:rsid w:val="007F7593"/>
+    <w:rPr>
+      <w:rFonts w:ascii="Courier New" w:eastAsia="Times New Roman" w:hAnsi="Courier New" w:cs="Courier New"/>
+      <w:sz w:val="20"/>
+      <w:szCs w:val="20"/>
+    </w:rPr>
+  </w:style>
+  <w:style w:type="paragraph" w:styleId="NoSpacing">
+    <w:name w:val="No Spacing"/>
+    <w:uiPriority w:val="1"/>
+    <w:qFormat/>
+    <w:rsid w:val="007F7593"/>
+    <w:pPr>
+      <w:spacing w:after="0" w:line="240" w:lineRule="auto"/>
+    </w:pPr>
+  </w:style>
+  <w:style w:type="character" w:styleId="FollowedHyperlink">
+    <w:name w:val="FollowedHyperlink"/>
+    <w:basedOn w:val="DefaultParagraphFont"/>
+    <w:uiPriority w:val="99"/>
+    <w:semiHidden/>
+    <w:unhideWhenUsed/>
+    <w:rsid w:val="0055794E"/>
+    <w:rPr>
+      <w:color w:val="800080" w:themeColor="followedHyperlink"/>
+      <w:u w:val="single"/>
+    </w:rPr>
+  </w:style>
+  <w:style w:type="paragraph" w:styleId="BalloonText">
+    <w:name w:val="Balloon Text"/>
+    <w:basedOn w:val="Normal"/>
+    <w:link w:val="BalloonTextChar"/>
+    <w:uiPriority w:val="99"/>
+    <w:semiHidden/>
+    <w:unhideWhenUsed/>
+    <w:rsid w:val="00A803BF"/>
+    <w:pPr>
+      <w:spacing w:after="0" w:line="240" w:lineRule="auto"/>
+    </w:pPr>
+    <w:rPr>
+      <w:rFonts w:ascii="Tahoma" w:hAnsi="Tahoma" w:cs="Tahoma"/>
+      <w:sz w:val="16"/>
+      <w:szCs w:val="16"/>
+    </w:rPr>
+  </w:style>
+  <w:style w:type="character" w:customStyle="1" w:styleId="BalloonTextChar">
+    <w:name w:val="Balloon Text Char"/>
+    <w:basedOn w:val="DefaultParagraphFont"/>
+    <w:link w:val="BalloonText"/>
+    <w:uiPriority w:val="99"/>
+    <w:semiHidden/>
+    <w:rsid w:val="00A803BF"/>
+    <w:rPr>
+      <w:rFonts w:ascii="Tahoma" w:hAnsi="Tahoma" w:cs="Tahoma"/>
+      <w:sz w:val="16"/>
+      <w:szCs w:val="16"/>
+    </w:rPr>
+  </w:style>
+</w:styles>
+</file>
+
+<file path=word/stylesWithEffects.xml><?xml version="1.0" encoding="utf-8"?>
+<w:styles xmlns:wpc="http://schemas.microsoft.com/office/word/2010/wordprocessingCanvas" xmlns:mc="http://schemas.openxmlformats.org/markup-compatibility/2006" xmlns:o="urn:schemas-microsoft-com:office:office" xmlns:r="http://schemas.openxmlformats.org/officeDocument/2006/relationships" xmlns:m="http://schemas.openxmlformats.org/officeDocument/2006/math" xmlns:v="urn:schemas-microsoft-com:vml" xmlns:wp14="http://schemas.microsoft.com/office/word/2010/wordprocessingDrawing" xmlns:wp="http://schemas.openxmlformats.org/drawingml/2006/wordprocessingDrawing" xmlns:w10="urn:schemas-microsoft-com:office:word" xmlns:w="http://schemas.openxmlformats.org/wordprocessingml/2006/main" xmlns:w14="http://schemas.microsoft.com/office/word/2010/wordml" xmlns:wpg="http://schemas.microsoft.com/office/word/2010/wordprocessingGroup" xmlns:wpi="http://schemas.microsoft.com/office/word/2010/wordprocessingInk" xmlns:wne="http://schemas.microsoft.com/office/word/2006/wordml" xmlns:wps="http://schemas.microsoft.com/office/word/2010/wordprocessingShape" mc:Ignorable="w14 wp14">
+  <w:docDefaults>
+    <w:rPrDefault>
+      <w:rPr>
+        <w:rFonts w:asciiTheme="minorHAnsi" w:eastAsiaTheme="minorHAnsi" w:hAnsiTheme="minorHAnsi" w:cstheme="minorBidi"/>
+        <w:sz w:val="22"/>
+        <w:szCs w:val="22"/>
+        <w:lang w:val="en-US" w:eastAsia="en-US" w:bidi="ar-SA"/>
+      </w:rPr>
+    </w:rPrDefault>
+    <w:pPrDefault>
+      <w:pPr>
+        <w:spacing w:after="200" w:line="276" w:lineRule="auto"/>
+      </w:pPr>
+    </w:pPrDefault>
+  </w:docDefaults>
+  <w:latentStyles w:defLockedState="0" w:defUIPriority="99" w:defSemiHidden="1" w:defUnhideWhenUsed="1" w:defQFormat="0" w:count="267">
+    <w:lsdException w:name="Normal" w:semiHidden="0" w:uiPriority="0" w:unhideWhenUsed="0" w:qFormat="1"/>
+    <w:lsdException w:name="heading 1" w:semiHidden="0" w:uiPriority="9" w:unhideWhenUsed="0" w:qFormat="1"/>
+    <w:lsdException w:name="heading 2" w:uiPriority="9" w:qFormat="1"/>
+    <w:lsdException w:name="heading 3" w:uiPriority="9" w:qFormat="1"/>
+    <w:lsdException w:name="heading 4" w:uiPriority="9" w:qFormat="1"/>
+    <w:lsdException w:name="heading 5" w:uiPriority="9" w:qFormat="1"/>
+    <w:lsdException w:name="heading 6" w:uiPriority="9" w:qFormat="1"/>
+    <w:lsdException w:name="heading 7" w:uiPriority="9" w:qFormat="1"/>
+    <w:lsdException w:name="heading 8" w:uiPriority="9" w:qFormat="1"/>
+    <w:lsdException w:name="heading 9" w:uiPriority="9" w:qFormat="1"/>
+    <w:lsdException w:name="toc 1" w:uiPriority="39"/>
+    <w:lsdException w:name="toc 2" w:uiPriority="39"/>
+    <w:lsdException w:name="toc 3" w:uiPriority="39"/>
+    <w:lsdException w:name="toc 4" w:uiPriority="39"/>
+    <w:lsdException w:name="toc 5" w:uiPriority="39"/>
+    <w:lsdException w:name="toc 6" w:uiPriority="39"/>
+    <w:lsdException w:name="toc 7" w:uiPriority="39"/>
+    <w:lsdException w:name="toc 8" w:uiPriority="39"/>
+    <w:lsdException w:name="toc 9" w:uiPriority="39"/>
+    <w:lsdException w:name="caption" w:uiPriority="35" w:qFormat="1"/>
+    <w:lsdException w:name="Title" w:semiHidden="0" w:uiPriority="10" w:unhideWhenUsed="0" w:qFormat="1"/>
+    <w:lsdException w:name="Default Paragraph Font" w:uiPriority="1"/>
+    <w:lsdException w:name="Subtitle" w:semiHidden="0" w:uiPriority="11" w:unhideWhenUsed="0" w:qFormat="1"/>
+    <w:lsdException w:name="Strong" w:semiHidden="0" w:uiPriority="22" w:unhideWhenUsed="0" w:qFormat="1"/>
+    <w:lsdException w:name="Emphasis" w:semiHidden="0" w:uiPriority="20" w:unhideWhenUsed="0" w:qFormat="1"/>
+    <w:lsdException w:name="Table Grid" w:semiHidden="0" w:uiPriority="59" w:unhideWhenUsed="0"/>
+    <w:lsdException w:name="Placeholder Text" w:unhideWhenUsed="0"/>
+    <w:lsdException w:name="No Spacing" w:semiHidden="0" w:uiPriority="1" w:unhideWhenUsed="0" w:qFormat="1"/>
+    <w:lsdException w:name="Light Shading" w:semiHidden="0" w:uiPriority="60" w:unhideWhenUsed="0"/>
+    <w:lsdException w:name="Light List" w:semiHidden="0" w:uiPriority="61" w:unhideWhenUsed="0"/>
+    <w:lsdException w:name="Light Grid" w:semiHidden="0" w:uiPriority="62" w:unhideWhenUsed="0"/>
+    <w:lsdException w:name="Medium Shading 1" w:semiHidden="0" w:uiPriority="63" w:unhideWhenUsed="0"/>
+    <w:lsdException w:name="Medium Shading 2" w:semiHidden="0" w:uiPriority="64" w:unhideWhenUsed="0"/>
+    <w:lsdException w:name="Medium List 1" w:semiHidden="0" w:uiPriority="65" w:unhideWhenUsed="0"/>
+    <w:lsdException w:name="Medium List 2" w:semiHidden="0" w:uiPriority="66" w:unhideWhenUsed="0"/>
+    <w:lsdException w:name="Medium Grid 1" w:semiHidden="0" w:uiPriority="67" w:unhideWhenUsed="0"/>
+    <w:lsdException w:name="Medium Grid 2" w:semiHidden="0" w:uiPriority="68" w:unhideWhenUsed="0"/>
+    <w:lsdException w:name="Medium Grid 3" w:semiHidden="0" w:uiPriority="69" w:unhideWhenUsed="0"/>
+    <w:lsdException w:name="Dark List" w:semiHidden="0" w:uiPriority="70" w:unhideWhenUsed="0"/>
+    <w:lsdException w:name="Colorful Shading" w:semiHidden="0" w:uiPriority="71" w:unhideWhenUsed="0"/>
+    <w:lsdException w:name="Colorful List" w:semiHidden="0" w:uiPriority="72" w:unhideWhenUsed="0"/>
+    <w:lsdException w:name="Colorful Grid" w:semiHidden="0" w:uiPriority="73" w:unhideWhenUsed="0"/>
+    <w:lsdException w:name="Light Shading Accent 1" w:semiHidden="0" w:uiPriority="60" w:unhideWhenUsed="0"/>
+    <w:lsdException w:name="Light List Accent 1" w:semiHidden="0" w:uiPriority="61" w:unhideWhenUsed="0"/>
+    <w:lsdException w:name="Light Grid Accent 1" w:semiHidden="0" w:uiPriority="62" w:unhideWhenUsed="0"/>
+    <w:lsdException w:name="Medium Shading 1 Accent 1" w:semiHidden="0" w:uiPriority="63" w:unhideWhenUsed="0"/>
+    <w:lsdException w:name="Medium Shading 2 Accent 1" w:semiHidden="0" w:uiPriority="64" w:unhideWhenUsed="0"/>
+    <w:lsdException w:name="Medium List 1 Accent 1" w:semiHidden="0" w:uiPriority="65" w:unhideWhenUsed="0"/>
+    <w:lsdException w:name="Revision" w:unhideWhenUsed="0"/>
+    <w:lsdException w:name="List Paragraph" w:semiHidden="0" w:uiPriority="34" w:unhideWhenUsed="0" w:qFormat="1"/>
+    <w:lsdException w:name="Quote" w:semiHidden="0" w:uiPriority="29" w:unhideWhenUsed="0" w:qFormat="1"/>
+    <w:lsdException w:name="Intense Quote" w:semiHidden="0" w:uiPriority="30" w:unhideWhenUsed="0" w:qFormat="1"/>
+    <w:lsdException w:name="Medium List 2 Accent 1" w:semiHidden="0" w:uiPriority="66" w:unhideWhenUsed="0"/>
+    <w:lsdException w:name="Medium Grid 1 Accent 1" w:semiHidden="0" w:uiPriority="67" w:unhideWhenUsed="0"/>
+    <w:lsdException w:name="Medium Grid 2 Accent 1" w:semiHidden="0" w:uiPriority="68" w:unhideWhenUsed="0"/>
+    <w:lsdException w:name="Medium Grid 3 Accent 1" w:semiHidden="0" w:uiPriority="69" w:unhideWhenUsed="0"/>
+    <w:lsdException w:name="Dark List Accent 1" w:semiHidden="0" w:uiPriority="70" w:unhideWhenUsed="0"/>
+    <w:lsdException w:name="Colorful Shading Accent 1" w:semiHidden="0" w:uiPriority="71" w:unhideWhenUsed="0"/>
+    <w:lsdException w:name="Colorful List Accent 1" w:semiHidden="0" w:uiPriority="72" w:unhideWhenUsed="0"/>
+    <w:lsdException w:name="Colorful Grid Accent 1" w:semiHidden="0" w:uiPriority="73" w:unhideWhenUsed="0"/>
+    <w:lsdException w:name="Light Shading Accent 2" w:semiHidden="0" w:uiPriority="60" w:unhideWhenUsed="0"/>
+    <w:lsdException w:name="Light List Accent 2" w:semiHidden="0" w:uiPriority="61" w:unhideWhenUsed="0"/>
+    <w:lsdException w:name="Light Grid Accent 2" w:semiHidden="0" w:uiPriority="62" w:unhideWhenUsed="0"/>
+    <w:lsdException w:name="Medium Shading 1 Accent 2" w:semiHidden="0" w:uiPriority="63" w:unhideWhenUsed="0"/>
+    <w:lsdException w:name="Medium Shading 2 Accent 2" w:semiHidden="0" w:uiPriority="64" w:unhideWhenUsed="0"/>
+    <w:lsdException w:name="Medium List 1 Accent 2" w:semiHidden="0" w:uiPriority="65" w:unhideWhenUsed="0"/>
+    <w:lsdException w:name="Medium List 2 Accent 2" w:semiHidden="0" w:uiPriority="66" w:unhideWhenUsed="0"/>
+    <w:lsdException w:name="Medium Grid 1 Accent 2" w:semiHidden="0" w:uiPriority="67" w:unhideWhenUsed="0"/>
+    <w:lsdException w:name="Medium Grid 2 Accent 2" w:semiHidden="0" w:uiPriority="68" w:unhideWhenUsed="0"/>
+    <w:lsdException w:name="Medium Grid 3 Accent 2" w:semiHidden="0" w:uiPriority="69" w:unhideWhenUsed="0"/>
+    <w:lsdException w:name="Dark List Accent 2" w:semiHidden="0" w:uiPriority="70" w:unhideWhenUsed="0"/>
+    <w:lsdException w:name="Colorful Shading Accent 2" w:semiHidden="0" w:uiPriority="71" w:unhideWhenUsed="0"/>
+    <w:lsdException w:name="Colorful List Accent 2" w:semiHidden="0" w:uiPriority="72" w:unhideWhenUsed="0"/>
+    <w:lsdException w:name="Colorful Grid Accent 2" w:semiHidden="0" w:uiPriority="73" w:unhideWhenUsed="0"/>
+    <w:lsdException w:name="Light Shading Accent 3" w:semiHidden="0" w:uiPriority="60" w:unhideWhenUsed="0"/>
+    <w:lsdException w:name="Light List Accent 3" w:semiHidden="0" w:uiPriority="61" w:unhideWhenUsed="0"/>
+    <w:lsdException w:name="Light Grid Accent 3" w:semiHidden="0" w:uiPriority="62" w:unhideWhenUsed="0"/>
+    <w:lsdException w:name="Medium Shading 1 Accent 3" w:semiHidden="0" w:uiPriority="63" w:unhideWhenUsed="0"/>
+    <w:lsdException w:name="Medium Shading 2 Accent 3" w:semiHidden="0" w:uiPriority="64" w:unhideWhenUsed="0"/>
+    <w:lsdException w:name="Medium List 1 Accent 3" w:semiHidden="0" w:uiPriority="65" w:unhideWhenUsed="0"/>
+    <w:lsdException w:name="Medium List 2 Accent 3" w:semiHidden="0" w:uiPriority="66" w:unhideWhenUsed="0"/>
+    <w:lsdException w:name="Medium Grid 1 Accent 3" w:semiHidden="0" w:uiPriority="67" w:unhideWhenUsed="0"/>
+    <w:lsdException w:name="Medium Grid 2 Accent 3" w:semiHidden="0" w:uiPriority="68" w:unhideWhenUsed="0"/>
+    <w:lsdException w:name="Medium Grid 3 Accent 3" w:semiHidden="0" w:uiPriority="69" w:unhideWhenUsed="0"/>
+    <w:lsdException w:name="Dark List Accent 3" w:semiHidden="0" w:uiPriority="70" w:unhideWhenUsed="0"/>
+    <w:lsdException w:name="Colorful Shading Accent 3" w:semiHidden="0" w:uiPriority="71" w:unhideWhenUsed="0"/>
+    <w:lsdException w:name="Colorful List Accent 3" w:semiHidden="0" w:uiPriority="72" w:unhideWhenUsed="0"/>
+    <w:lsdException w:name="Colorful Grid Accent 3" w:semiHidden="0" w:uiPriority="73" w:unhideWhenUsed="0"/>
+    <w:lsdException w:name="Light Shading Accent 4" w:semiHidden="0" w:uiPriority="60" w:unhideWhenUsed="0"/>
+    <w:lsdException w:name="Light List Accent 4" w:semiHidden="0" w:uiPriority="61" w:unhideWhenUsed="0"/>
+    <w:lsdException w:name="Light Grid Accent 4" w:semiHidden="0" w:uiPriority="62" w:unhideWhenUsed="0"/>
+    <w:lsdException w:name="Medium Shading 1 Accent 4" w:semiHidden="0" w:uiPriority="63" w:unhideWhenUsed="0"/>
+    <w:lsdException w:name="Medium Shading 2 Accent 4" w:semiHidden="0" w:uiPriority="64" w:unhideWhenUsed="0"/>
+    <w:lsdException w:name="Medium List 1 Accent 4" w:semiHidden="0" w:uiPriority="65" w:unhideWhenUsed="0"/>
+    <w:lsdException w:name="Medium List 2 Accent 4" w:semiHidden="0" w:uiPriority="66" w:unhideWhenUsed="0"/>
+    <w:lsdException w:name="Medium Grid 1 Accent 4" w:semiHidden="0" w:uiPriority="67" w:unhideWhenUsed="0"/>
+    <w:lsdException w:name="Medium Grid 2 Accent 4" w:semiHidden="0" w:uiPriority="68" w:unhideWhenUsed="0"/>
+    <w:lsdException w:name="Medium Grid 3 Accent 4" w:semiHidden="0" w:uiPriority="69" w:unhideWhenUsed="0"/>
+    <w:lsdException w:name="Dark List Accent 4" w:semiHidden="0" w:uiPriority="70" w:unhideWhenUsed="0"/>
+    <w:lsdException w:name="Colorful Shading Accent 4" w:semiHidden="0" w:uiPriority="71" w:unhideWhenUsed="0"/>
+    <w:lsdException w:name="Colorful List Accent 4" w:semiHidden="0" w:uiPriority="72" w:unhideWhenUsed="0"/>
+    <w:lsdException w:name="Colorful Grid Accent 4" w:semiHidden="0" w:uiPriority="73" w:unhideWhenUsed="0"/>
+    <w:lsdException w:name="Light Shading Accent 5" w:semiHidden="0" w:uiPriority="60" w:unhideWhenUsed="0"/>
+    <w:lsdException w:name="Light List Accent 5" w:semiHidden="0" w:uiPriority="61" w:unhideWhenUsed="0"/>
+    <w:lsdException w:name="Light Grid Accent 5" w:semiHidden="0" w:uiPriority="62" w:unhideWhenUsed="0"/>
+    <w:lsdException w:name="Medium Shading 1 Accent 5" w:semiHidden="0" w:uiPriority="63" w:unhideWhenUsed="0"/>
+    <w:lsdException w:name="Medium Shading 2 Accent 5" w:semiHidden="0" w:uiPriority="64" w:unhideWhenUsed="0"/>
+    <w:lsdException w:name="Medium List 1 Accent 5" w:semiHidden="0" w:uiPriority="65" w:unhideWhenUsed="0"/>
+    <w:lsdException w:name="Medium List 2 Accent 5" w:semiHidden="0" w:uiPriority="66" w:unhideWhenUsed="0"/>
+    <w:lsdException w:name="Medium Grid 1 Accent 5" w:semiHidden="0" w:uiPriority="67" w:unhideWhenUsed="0"/>
+    <w:lsdException w:name="Medium Grid 2 Accent 5" w:semiHidden="0" w:uiPriority="68" w:unhideWhenUsed="0"/>
+    <w:lsdException w:name="Medium Grid 3 Accent 5" w:semiHidden="0" w:uiPriority="69" w:unhideWhenUsed="0"/>
+    <w:lsdException w:name="Dark List Accent 5" w:semiHidden="0" w:uiPriority="70" w:unhideWhenUsed="0"/>
+    <w:lsdException w:name="Colorful Shading Accent 5" w:semiHidden="0" w:uiPriority="71" w:unhideWhenUsed="0"/>
+    <w:lsdException w:name="Colorful List Accent 5" w:semiHidden="0" w:uiPriority="72" w:unhideWhenUsed="0"/>
+    <w:lsdException w:name="Colorful Grid Accent 5" w:semiHidden="0" w:uiPriority="73" w:unhideWhenUsed="0"/>
+    <w:lsdException w:name="Light Shading Accent 6" w:semiHidden="0" w:uiPriority="60" w:unhideWhenUsed="0"/>
+    <w:lsdException w:name="Light List Accent 6" w:semiHidden="0" w:uiPriority="61" w:unhideWhenUsed="0"/>
+    <w:lsdException w:name="Light Grid Accent 6" w:semiHidden="0" w:uiPriority="62" w:unhideWhenUsed="0"/>
+    <w:lsdException w:name="Medium Shading 1 Accent 6" w:semiHidden="0" w:uiPriority="63" w:unhideWhenUsed="0"/>
+    <w:lsdException w:name="Medium Shading 2 Accent 6" w:semiHidden="0" w:uiPriority="64" w:unhideWhenUsed="0"/>
+    <w:lsdException w:name="Medium List 1 Accent 6" w:semiHidden="0" w:uiPriority="65" w:unhideWhenUsed="0"/>
+    <w:lsdException w:name="Medium List 2 Accent 6" w:semiHidden="0" w:uiPriority="66" w:unhideWhenUsed="0"/>
+    <w:lsdException w:name="Medium Grid 1 Accent 6" w:semiHidden="0" w:uiPriority="67" w:unhideWhenUsed="0"/>
+    <w:lsdException w:name="Medium Grid 2 Accent 6" w:semiHidden="0" w:uiPriority="68" w:unhideWhenUsed="0"/>
+    <w:lsdException w:name="Medium Grid 3 Accent 6" w:semiHidden="0" w:uiPriority="69" w:unhideWhenUsed="0"/>
+    <w:lsdException w:name="Dark List Accent 6" w:semiHidden="0" w:uiPriority="70" w:unhideWhenUsed="0"/>
+    <w:lsdException w:name="Colorful Shading Accent 6" w:semiHidden="0" w:uiPriority="71" w:unhideWhenUsed="0"/>
+    <w:lsdException w:name="Colorful List Accent 6" w:semiHidden="0" w:uiPriority="72" w:unhideWhenUsed="0"/>
+    <w:lsdException w:name="Colorful Grid Accent 6" w:semiHidden="0" w:uiPriority="73" w:unhideWhenUsed="0"/>
+    <w:lsdException w:name="Subtle Emphasis" w:semiHidden="0" w:uiPriority="19" w:unhideWhenUsed="0" w:qFormat="1"/>
+    <w:lsdException w:name="Intense Emphasis" w:semiHidden="0" w:uiPriority="21" w:unhideWhenUsed="0" w:qFormat="1"/>
+    <w:lsdException w:name="Subtle Reference" w:semiHidden="0" w:uiPriority="31" w:unhideWhenUsed="0" w:qFormat="1"/>
+    <w:lsdException w:name="Intense Reference" w:semiHidden="0" w:uiPriority="32" w:unhideWhenUsed="0" w:qFormat="1"/>
+    <w:lsdException w:name="Book Title" w:semiHidden="0" w:uiPriority="33" w:unhideWhenUsed="0" w:qFormat="1"/>
+    <w:lsdException w:name="Bibliography" w:uiPriority="37"/>
+    <w:lsdException w:name="TOC Heading" w:uiPriority="39" w:qFormat="1"/>
   </w:latentStyles>
   <w:style w:type="paragraph" w:default="1" w:styleId="Normal">
     <w:name w:val="Normal"/>

</xml_diff>